<commit_message>
Edited data to turn in for draft.
</commit_message>
<xml_diff>
--- a/Report/Data.docx
+++ b/Report/Data.docx
@@ -31,69 +31,575 @@
         <w:ind w:firstLine="720"/>
       </w:pPr>
       <w:r>
-        <w:t xml:space="preserve">In order to test the accuracy of this algoritm, 3 different scans were taken with the </w:t>
+        <w:t>In order to test the accuracy of this algoritm, 3 diff</w:t>
+      </w:r>
+      <w:r>
+        <w:t xml:space="preserve">erent sets of data were taken, with points identified as corners marked in blue. </w:t>
+      </w:r>
+    </w:p>
+    <w:p>
+      <w:pPr>
+        <w:spacing w:after="0"/>
+        <w:ind w:firstLine="720"/>
+      </w:pPr>
+      <w:r>
+        <w:t xml:space="preserve">Note that the corners identified on the first and last points in each scan are invalid, due to a bug with the code. This problem can easily be fixed for future usage, but for now these points should be ingored. </w:t>
+      </w:r>
+    </w:p>
+    <w:p>
+      <w:pPr>
+        <w:pStyle w:val="Heading1"/>
+        <w:jc w:val="center"/>
+      </w:pPr>
+      <w:r>
+        <w:t>Measurements</w:t>
+      </w:r>
+      <w:r>
+        <w:t>:</w:t>
+      </w:r>
+    </w:p>
+    <w:p>
+      <w:r>
+        <w:tab/>
+        <w:t xml:space="preserve">The three scans taken are shown in figures 1-3. Each scan is an array of 360 different sets of values, consisting of magnitude, phase, angle, and a boolean identifying whether or not this angle is a corner. Figure 4 shows two different examples of this data. </w:t>
       </w:r>
       <w:bookmarkStart w:id="0" w:name="_GoBack"/>
       <w:bookmarkEnd w:id="0"/>
     </w:p>
     <w:p>
       <w:pPr>
+        <w:jc w:val="center"/>
+      </w:pPr>
+      <w:r>
+        <w:t>Figure 1:  A scan taken, with corners identified as blue</w:t>
+      </w:r>
+    </w:p>
+    <w:p>
+      <w:pPr>
+        <w:spacing w:after="0"/>
+        <w:jc w:val="center"/>
+      </w:pPr>
+      <w:r>
+        <w:drawing>
+          <wp:inline distT="0" distB="0" distL="0" distR="0" wp14:anchorId="040CA182" wp14:editId="4BB7544F">
+            <wp:extent cx="2533650" cy="2514600"/>
+            <wp:effectExtent l="0" t="0" r="0" b="0"/>
+            <wp:docPr id="1" name="Picture 1" descr="C:\Users\Noah Stephen Haskell\Desktop\Neato-Lidar-Robot\Report\Graphics\Corners.png"/>
+            <wp:cNvGraphicFramePr>
+              <a:graphicFrameLocks xmlns:a="http://schemas.openxmlformats.org/drawingml/2006/main" noChangeAspect="1"/>
+            </wp:cNvGraphicFramePr>
+            <a:graphic xmlns:a="http://schemas.openxmlformats.org/drawingml/2006/main">
+              <a:graphicData uri="http://schemas.openxmlformats.org/drawingml/2006/picture">
+                <pic:pic xmlns:pic="http://schemas.openxmlformats.org/drawingml/2006/picture">
+                  <pic:nvPicPr>
+                    <pic:cNvPr id="0" name="Picture 1" descr="C:\Users\Noah Stephen Haskell\Desktop\Neato-Lidar-Robot\Report\Graphics\Corners.png"/>
+                    <pic:cNvPicPr>
+                      <a:picLocks noChangeAspect="1" noChangeArrowheads="1"/>
+                    </pic:cNvPicPr>
+                  </pic:nvPicPr>
+                  <pic:blipFill>
+                    <a:blip r:embed="rId6">
+                      <a:extLst>
+                        <a:ext uri="{28A0092B-C50C-407E-A947-70E740481C1C}">
+                          <a14:useLocalDpi xmlns:a14="http://schemas.microsoft.com/office/drawing/2010/main" val="0"/>
+                        </a:ext>
+                      </a:extLst>
+                    </a:blip>
+                    <a:srcRect/>
+                    <a:stretch>
+                      <a:fillRect/>
+                    </a:stretch>
+                  </pic:blipFill>
+                  <pic:spPr bwMode="auto">
+                    <a:xfrm>
+                      <a:off x="0" y="0"/>
+                      <a:ext cx="2533650" cy="2514600"/>
+                    </a:xfrm>
+                    <a:prstGeom prst="rect">
+                      <a:avLst/>
+                    </a:prstGeom>
+                    <a:noFill/>
+                    <a:ln>
+                      <a:noFill/>
+                    </a:ln>
+                  </pic:spPr>
+                </pic:pic>
+              </a:graphicData>
+            </a:graphic>
+          </wp:inline>
+        </w:drawing>
+      </w:r>
+    </w:p>
+    <w:p>
+      <w:pPr>
+        <w:spacing w:after="0"/>
+        <w:jc w:val="center"/>
+      </w:pPr>
+    </w:p>
+    <w:p>
+      <w:pPr>
+        <w:jc w:val="center"/>
+      </w:pPr>
+      <w:r>
+        <w:t>Figure 2</w:t>
+      </w:r>
+      <w:r>
+        <w:t xml:space="preserve">: </w:t>
+      </w:r>
+      <w:r>
+        <w:t xml:space="preserve"> Another scan</w:t>
+      </w:r>
+    </w:p>
+    <w:p>
+      <w:pPr>
+        <w:spacing w:after="0"/>
+        <w:jc w:val="center"/>
+      </w:pPr>
+      <w:r>
+        <w:lastRenderedPageBreak/>
+        <w:drawing>
+          <wp:inline distT="0" distB="0" distL="0" distR="0" wp14:anchorId="7C33744F" wp14:editId="71584160">
+            <wp:extent cx="2533650" cy="2514600"/>
+            <wp:effectExtent l="0" t="0" r="0" b="0"/>
+            <wp:docPr id="2" name="Picture 2" descr="C:\Users\Noah Stephen Haskell\Desktop\Neato-Lidar-Robot\Report\Graphics\Corners 2.png"/>
+            <wp:cNvGraphicFramePr>
+              <a:graphicFrameLocks xmlns:a="http://schemas.openxmlformats.org/drawingml/2006/main" noChangeAspect="1"/>
+            </wp:cNvGraphicFramePr>
+            <a:graphic xmlns:a="http://schemas.openxmlformats.org/drawingml/2006/main">
+              <a:graphicData uri="http://schemas.openxmlformats.org/drawingml/2006/picture">
+                <pic:pic xmlns:pic="http://schemas.openxmlformats.org/drawingml/2006/picture">
+                  <pic:nvPicPr>
+                    <pic:cNvPr id="0" name="Picture 2" descr="C:\Users\Noah Stephen Haskell\Desktop\Neato-Lidar-Robot\Report\Graphics\Corners 2.png"/>
+                    <pic:cNvPicPr>
+                      <a:picLocks noChangeAspect="1" noChangeArrowheads="1"/>
+                    </pic:cNvPicPr>
+                  </pic:nvPicPr>
+                  <pic:blipFill>
+                    <a:blip r:embed="rId7">
+                      <a:extLst>
+                        <a:ext uri="{28A0092B-C50C-407E-A947-70E740481C1C}">
+                          <a14:useLocalDpi xmlns:a14="http://schemas.microsoft.com/office/drawing/2010/main" val="0"/>
+                        </a:ext>
+                      </a:extLst>
+                    </a:blip>
+                    <a:srcRect/>
+                    <a:stretch>
+                      <a:fillRect/>
+                    </a:stretch>
+                  </pic:blipFill>
+                  <pic:spPr bwMode="auto">
+                    <a:xfrm>
+                      <a:off x="0" y="0"/>
+                      <a:ext cx="2533650" cy="2514600"/>
+                    </a:xfrm>
+                    <a:prstGeom prst="rect">
+                      <a:avLst/>
+                    </a:prstGeom>
+                    <a:noFill/>
+                    <a:ln>
+                      <a:noFill/>
+                    </a:ln>
+                  </pic:spPr>
+                </pic:pic>
+              </a:graphicData>
+            </a:graphic>
+          </wp:inline>
+        </w:drawing>
+      </w:r>
+    </w:p>
+    <w:p>
+      <w:pPr>
+        <w:spacing w:after="0"/>
+        <w:jc w:val="center"/>
+      </w:pPr>
+    </w:p>
+    <w:p>
+      <w:pPr>
+        <w:jc w:val="center"/>
+      </w:pPr>
+      <w:r>
+        <w:t>Figure 3</w:t>
+      </w:r>
+      <w:r>
+        <w:t xml:space="preserve">: </w:t>
+      </w:r>
+      <w:r>
+        <w:t xml:space="preserve"> Another scan</w:t>
+      </w:r>
+    </w:p>
+    <w:p>
+      <w:pPr>
+        <w:spacing w:after="0"/>
+        <w:jc w:val="center"/>
+      </w:pPr>
+      <w:r>
+        <w:drawing>
+          <wp:inline distT="0" distB="0" distL="0" distR="0" wp14:anchorId="08EBE83F" wp14:editId="2F90212E">
+            <wp:extent cx="2533650" cy="2514600"/>
+            <wp:effectExtent l="0" t="0" r="0" b="0"/>
+            <wp:docPr id="3" name="Picture 3" descr="C:\Users\Noah Stephen Haskell\Desktop\Neato-Lidar-Robot\Report\Graphics\Corners 3.png"/>
+            <wp:cNvGraphicFramePr>
+              <a:graphicFrameLocks xmlns:a="http://schemas.openxmlformats.org/drawingml/2006/main" noChangeAspect="1"/>
+            </wp:cNvGraphicFramePr>
+            <a:graphic xmlns:a="http://schemas.openxmlformats.org/drawingml/2006/main">
+              <a:graphicData uri="http://schemas.openxmlformats.org/drawingml/2006/picture">
+                <pic:pic xmlns:pic="http://schemas.openxmlformats.org/drawingml/2006/picture">
+                  <pic:nvPicPr>
+                    <pic:cNvPr id="0" name="Picture 3" descr="C:\Users\Noah Stephen Haskell\Desktop\Neato-Lidar-Robot\Report\Graphics\Corners 3.png"/>
+                    <pic:cNvPicPr>
+                      <a:picLocks noChangeAspect="1" noChangeArrowheads="1"/>
+                    </pic:cNvPicPr>
+                  </pic:nvPicPr>
+                  <pic:blipFill>
+                    <a:blip r:embed="rId8">
+                      <a:extLst>
+                        <a:ext uri="{28A0092B-C50C-407E-A947-70E740481C1C}">
+                          <a14:useLocalDpi xmlns:a14="http://schemas.microsoft.com/office/drawing/2010/main" val="0"/>
+                        </a:ext>
+                      </a:extLst>
+                    </a:blip>
+                    <a:srcRect/>
+                    <a:stretch>
+                      <a:fillRect/>
+                    </a:stretch>
+                  </pic:blipFill>
+                  <pic:spPr bwMode="auto">
+                    <a:xfrm>
+                      <a:off x="0" y="0"/>
+                      <a:ext cx="2533650" cy="2514600"/>
+                    </a:xfrm>
+                    <a:prstGeom prst="rect">
+                      <a:avLst/>
+                    </a:prstGeom>
+                    <a:noFill/>
+                    <a:ln>
+                      <a:noFill/>
+                    </a:ln>
+                  </pic:spPr>
+                </pic:pic>
+              </a:graphicData>
+            </a:graphic>
+          </wp:inline>
+        </w:drawing>
+      </w:r>
+    </w:p>
+    <w:p>
+      <w:pPr>
+        <w:spacing w:after="0"/>
+        <w:jc w:val="center"/>
+      </w:pPr>
+    </w:p>
+    <w:p>
+      <w:pPr>
+        <w:jc w:val="center"/>
+      </w:pPr>
+      <w:r>
+        <w:t>Figure 4</w:t>
+      </w:r>
+      <w:r>
+        <w:t xml:space="preserve">:  </w:t>
+      </w:r>
+      <w:r>
+        <w:t>Two different sets of data, one identified as a corner.</w:t>
+      </w:r>
+    </w:p>
+    <w:p>
+      <w:pPr>
+        <w:jc w:val="center"/>
+      </w:pPr>
+      <w:r>
+        <w:drawing>
+          <wp:inline distT="0" distB="0" distL="0" distR="0" wp14:anchorId="625DCF6E" wp14:editId="7EEB7910">
+            <wp:extent cx="1419225" cy="2047875"/>
+            <wp:effectExtent l="0" t="0" r="9525" b="9525"/>
+            <wp:docPr id="4" name="Picture 4" descr="C:\Users\Noah Stephen Haskell\Desktop\Neato-Lidar-Robot\Report\Graphics\Corner.png"/>
+            <wp:cNvGraphicFramePr>
+              <a:graphicFrameLocks xmlns:a="http://schemas.openxmlformats.org/drawingml/2006/main" noChangeAspect="1"/>
+            </wp:cNvGraphicFramePr>
+            <a:graphic xmlns:a="http://schemas.openxmlformats.org/drawingml/2006/main">
+              <a:graphicData uri="http://schemas.openxmlformats.org/drawingml/2006/picture">
+                <pic:pic xmlns:pic="http://schemas.openxmlformats.org/drawingml/2006/picture">
+                  <pic:nvPicPr>
+                    <pic:cNvPr id="0" name="Picture 4" descr="C:\Users\Noah Stephen Haskell\Desktop\Neato-Lidar-Robot\Report\Graphics\Corner.png"/>
+                    <pic:cNvPicPr>
+                      <a:picLocks noChangeAspect="1" noChangeArrowheads="1"/>
+                    </pic:cNvPicPr>
+                  </pic:nvPicPr>
+                  <pic:blipFill>
+                    <a:blip r:embed="rId9">
+                      <a:extLst>
+                        <a:ext uri="{28A0092B-C50C-407E-A947-70E740481C1C}">
+                          <a14:useLocalDpi xmlns:a14="http://schemas.microsoft.com/office/drawing/2010/main" val="0"/>
+                        </a:ext>
+                      </a:extLst>
+                    </a:blip>
+                    <a:srcRect/>
+                    <a:stretch>
+                      <a:fillRect/>
+                    </a:stretch>
+                  </pic:blipFill>
+                  <pic:spPr bwMode="auto">
+                    <a:xfrm>
+                      <a:off x="0" y="0"/>
+                      <a:ext cx="1419225" cy="2047875"/>
+                    </a:xfrm>
+                    <a:prstGeom prst="rect">
+                      <a:avLst/>
+                    </a:prstGeom>
+                    <a:noFill/>
+                    <a:ln>
+                      <a:noFill/>
+                    </a:ln>
+                  </pic:spPr>
+                </pic:pic>
+              </a:graphicData>
+            </a:graphic>
+          </wp:inline>
+        </w:drawing>
+      </w:r>
+      <w:r>
+        <w:drawing>
+          <wp:inline distT="0" distB="0" distL="0" distR="0" wp14:anchorId="64C12F7E" wp14:editId="5C129A1F">
+            <wp:extent cx="1419225" cy="2047875"/>
+            <wp:effectExtent l="0" t="0" r="9525" b="9525"/>
+            <wp:docPr id="5" name="Picture 5" descr="C:\Users\Noah Stephen Haskell\Desktop\Neato-Lidar-Robot\Report\Graphics\NotCorner.png"/>
+            <wp:cNvGraphicFramePr>
+              <a:graphicFrameLocks xmlns:a="http://schemas.openxmlformats.org/drawingml/2006/main" noChangeAspect="1"/>
+            </wp:cNvGraphicFramePr>
+            <a:graphic xmlns:a="http://schemas.openxmlformats.org/drawingml/2006/main">
+              <a:graphicData uri="http://schemas.openxmlformats.org/drawingml/2006/picture">
+                <pic:pic xmlns:pic="http://schemas.openxmlformats.org/drawingml/2006/picture">
+                  <pic:nvPicPr>
+                    <pic:cNvPr id="0" name="Picture 5" descr="C:\Users\Noah Stephen Haskell\Desktop\Neato-Lidar-Robot\Report\Graphics\NotCorner.png"/>
+                    <pic:cNvPicPr>
+                      <a:picLocks noChangeAspect="1" noChangeArrowheads="1"/>
+                    </pic:cNvPicPr>
+                  </pic:nvPicPr>
+                  <pic:blipFill>
+                    <a:blip r:embed="rId10">
+                      <a:extLst>
+                        <a:ext uri="{28A0092B-C50C-407E-A947-70E740481C1C}">
+                          <a14:useLocalDpi xmlns:a14="http://schemas.microsoft.com/office/drawing/2010/main" val="0"/>
+                        </a:ext>
+                      </a:extLst>
+                    </a:blip>
+                    <a:srcRect/>
+                    <a:stretch>
+                      <a:fillRect/>
+                    </a:stretch>
+                  </pic:blipFill>
+                  <pic:spPr bwMode="auto">
+                    <a:xfrm>
+                      <a:off x="0" y="0"/>
+                      <a:ext cx="1419225" cy="2047875"/>
+                    </a:xfrm>
+                    <a:prstGeom prst="rect">
+                      <a:avLst/>
+                    </a:prstGeom>
+                    <a:noFill/>
+                    <a:ln>
+                      <a:noFill/>
+                    </a:ln>
+                  </pic:spPr>
+                </pic:pic>
+              </a:graphicData>
+            </a:graphic>
+          </wp:inline>
+        </w:drawing>
+      </w:r>
+      <w:r>
+        <w:t xml:space="preserve"> </w:t>
+      </w:r>
+    </w:p>
+    <w:p>
+      <w:pPr>
+        <w:spacing w:after="0"/>
+        <w:jc w:val="center"/>
+      </w:pPr>
+    </w:p>
+    <w:p>
+      <w:pPr>
         <w:pStyle w:val="Heading1"/>
         <w:jc w:val="center"/>
       </w:pPr>
       <w:r>
-        <w:t>Measurements</w:t>
+        <w:t>Calcualte</w:t>
+      </w:r>
+      <w:r>
+        <w:t>d</w:t>
+      </w:r>
+      <w:r>
+        <w:t xml:space="preserve"> Data</w:t>
       </w:r>
       <w:r>
         <w:t>:</w:t>
-      </w:r>
-    </w:p>
-    <w:p>
-      <w:pPr>
-        <w:spacing w:after="0"/>
-      </w:pPr>
-      <w:r>
-        <w:tab/>
       </w:r>
     </w:p>
     <w:p>
       <w:pPr>
         <w:spacing w:after="0"/>
         <w:ind w:firstLine="720"/>
-        <w:jc w:val="center"/>
-      </w:pPr>
+      </w:pPr>
+      <w:r>
+        <w:t xml:space="preserve">In order to test the robustness of this method, the number of detected corners (not including the start and end points, as detailed in the previous section) will be compared to the actual number of corners (6). </w:t>
+      </w:r>
     </w:p>
     <w:p>
       <w:pPr>
         <w:spacing w:after="0"/>
         <w:ind w:firstLine="720"/>
-        <w:jc w:val="center"/>
-      </w:pPr>
-    </w:p>
-    <w:p>
-      <w:pPr>
-        <w:pStyle w:val="Heading1"/>
-        <w:jc w:val="center"/>
-      </w:pPr>
-      <w:r>
-        <w:t>Calcualte</w:t>
-      </w:r>
-      <w:r>
-        <w:t>d</w:t>
-      </w:r>
-      <w:r>
-        <w:t xml:space="preserve"> Data</w:t>
-      </w:r>
-      <w:r>
-        <w:t>:</w:t>
-      </w:r>
+      </w:pPr>
     </w:p>
     <w:p>
       <w:pPr>
         <w:spacing w:after="0"/>
         <w:ind w:firstLine="720"/>
-      </w:pPr>
-    </w:p>
+        <w:jc w:val="center"/>
+      </w:pPr>
+      <w:r>
+        <w:t>Table 1:</w:t>
+      </w:r>
+    </w:p>
+    <w:tbl>
+      <w:tblPr>
+        <w:tblStyle w:val="TableGrid"/>
+        <w:tblW w:w="0" w:type="auto"/>
+        <w:tblLook w:val="04A0" w:firstRow="1" w:lastRow="0" w:firstColumn="1" w:lastColumn="0" w:noHBand="0" w:noVBand="1"/>
+      </w:tblPr>
+      <w:tblGrid>
+        <w:gridCol w:w="3116"/>
+        <w:gridCol w:w="3117"/>
+        <w:gridCol w:w="3117"/>
+      </w:tblGrid>
+      <w:tr>
+        <w:tc>
+          <w:tcPr>
+            <w:tcW w:w="3116" w:type="dxa"/>
+          </w:tcPr>
+          <w:p>
+            <w:r>
+              <w:t>Scan</w:t>
+            </w:r>
+          </w:p>
+        </w:tc>
+        <w:tc>
+          <w:tcPr>
+            <w:tcW w:w="3117" w:type="dxa"/>
+          </w:tcPr>
+          <w:p>
+            <w:r>
+              <w:t>Corners</w:t>
+            </w:r>
+          </w:p>
+        </w:tc>
+        <w:tc>
+          <w:tcPr>
+            <w:tcW w:w="3117" w:type="dxa"/>
+          </w:tcPr>
+          <w:p>
+            <w:r>
+              <w:t>% error</w:t>
+            </w:r>
+          </w:p>
+        </w:tc>
+      </w:tr>
+      <w:tr>
+        <w:tc>
+          <w:tcPr>
+            <w:tcW w:w="3116" w:type="dxa"/>
+          </w:tcPr>
+          <w:p>
+            <w:r>
+              <w:t>1</w:t>
+            </w:r>
+          </w:p>
+        </w:tc>
+        <w:tc>
+          <w:tcPr>
+            <w:tcW w:w="3117" w:type="dxa"/>
+          </w:tcPr>
+          <w:p>
+            <w:r>
+              <w:t>8</w:t>
+            </w:r>
+          </w:p>
+        </w:tc>
+        <w:tc>
+          <w:tcPr>
+            <w:tcW w:w="3117" w:type="dxa"/>
+          </w:tcPr>
+          <w:p>
+            <w:r>
+              <w:t>33%</w:t>
+            </w:r>
+          </w:p>
+        </w:tc>
+      </w:tr>
+      <w:tr>
+        <w:tc>
+          <w:tcPr>
+            <w:tcW w:w="3116" w:type="dxa"/>
+          </w:tcPr>
+          <w:p>
+            <w:r>
+              <w:t>2</w:t>
+            </w:r>
+          </w:p>
+        </w:tc>
+        <w:tc>
+          <w:tcPr>
+            <w:tcW w:w="3117" w:type="dxa"/>
+          </w:tcPr>
+          <w:p>
+            <w:r>
+              <w:t>7</w:t>
+            </w:r>
+          </w:p>
+        </w:tc>
+        <w:tc>
+          <w:tcPr>
+            <w:tcW w:w="3117" w:type="dxa"/>
+          </w:tcPr>
+          <w:p>
+            <w:r>
+              <w:t>16.66%</w:t>
+            </w:r>
+          </w:p>
+        </w:tc>
+      </w:tr>
+      <w:tr>
+        <w:tc>
+          <w:tcPr>
+            <w:tcW w:w="3116" w:type="dxa"/>
+          </w:tcPr>
+          <w:p>
+            <w:r>
+              <w:t>3</w:t>
+            </w:r>
+          </w:p>
+        </w:tc>
+        <w:tc>
+          <w:tcPr>
+            <w:tcW w:w="3117" w:type="dxa"/>
+          </w:tcPr>
+          <w:p>
+            <w:r>
+              <w:t>7</w:t>
+            </w:r>
+          </w:p>
+        </w:tc>
+        <w:tc>
+          <w:tcPr>
+            <w:tcW w:w="3117" w:type="dxa"/>
+          </w:tcPr>
+          <w:p>
+            <w:r>
+              <w:t>16.66%</w:t>
+            </w:r>
+          </w:p>
+        </w:tc>
+      </w:tr>
+    </w:tbl>
     <w:p>
       <w:pPr>
         <w:spacing w:after="0"/>
@@ -608,6 +1114,7 @@
   <w:style w:type="paragraph" w:default="1" w:styleId="Normal">
     <w:name w:val="Normal"/>
     <w:qFormat/>
+    <w:rsid w:val="008E091B"/>
     <w:rPr>
       <w:noProof/>
     </w:rPr>
@@ -1017,7 +1524,7 @@
 </file>
 
 <file path=customXml/itemProps1.xml><?xml version="1.0" encoding="utf-8"?>
-<ds:datastoreItem xmlns:ds="http://schemas.openxmlformats.org/officeDocument/2006/customXml" ds:itemID="{F35D5889-28CB-4557-BBF7-CA4A6DFA88C8}">
+<ds:datastoreItem xmlns:ds="http://schemas.openxmlformats.org/officeDocument/2006/customXml" ds:itemID="{EBFCD19A-9E8A-42BE-93CC-A218CD489E76}">
   <ds:schemaRefs>
     <ds:schemaRef ds:uri="http://schemas.openxmlformats.org/officeDocument/2006/bibliography"/>
   </ds:schemaRefs>

</xml_diff>

<commit_message>
Replaced Report/Data.docx with a version with LoBuglio's comments.
</commit_message>
<xml_diff>
--- a/Report/Data.docx
+++ b/Report/Data.docx
@@ -43,7 +43,32 @@
         <w:ind w:firstLine="720"/>
       </w:pPr>
       <w:r>
-        <w:t xml:space="preserve">Note that the corners identified on the first and last points in each scan are invalid, due to a bug with the code. This problem can easily be fixed for future usage, but for now these points should be ingored. </w:t>
+        <w:t xml:space="preserve">Note that </w:t>
+      </w:r>
+      <w:commentRangeStart w:id="0"/>
+      <w:r>
+        <w:t xml:space="preserve">the corners identified </w:t>
+      </w:r>
+      <w:commentRangeEnd w:id="0"/>
+      <w:r>
+        <w:rPr>
+          <w:rStyle w:val="CommentReference"/>
+        </w:rPr>
+        <w:commentReference w:id="0"/>
+      </w:r>
+      <w:r>
+        <w:t xml:space="preserve">on the first and last points in each scan are invalid, due to a bug with the code. </w:t>
+      </w:r>
+      <w:commentRangeStart w:id="1"/>
+      <w:r>
+        <w:t xml:space="preserve">This problem can easily be fixed for future usage, but for now these points should be ingored. </w:t>
+      </w:r>
+      <w:commentRangeEnd w:id="1"/>
+      <w:r>
+        <w:rPr>
+          <w:rStyle w:val="CommentReference"/>
+        </w:rPr>
+        <w:commentReference w:id="1"/>
       </w:r>
     </w:p>
     <w:p>
@@ -61,17 +86,92 @@
     <w:p>
       <w:r>
         <w:tab/>
-        <w:t xml:space="preserve">The three scans taken are shown in figures 1-3. Each scan is an array of 360 different sets of values, consisting of magnitude, phase, angle, and a boolean identifying whether or not this angle is a corner. Figure 4 shows two different examples of this data. </w:t>
-      </w:r>
-      <w:bookmarkStart w:id="0" w:name="_GoBack"/>
-      <w:bookmarkEnd w:id="0"/>
+        <w:t xml:space="preserve">The three scans taken are shown in figures 1-3. Each scan is an array </w:t>
+      </w:r>
+      <w:commentRangeStart w:id="2"/>
+      <w:r>
+        <w:t xml:space="preserve">of 360 different sets </w:t>
+      </w:r>
+      <w:commentRangeEnd w:id="2"/>
+      <w:r>
+        <w:rPr>
+          <w:rStyle w:val="CommentReference"/>
+        </w:rPr>
+        <w:commentReference w:id="2"/>
+      </w:r>
+      <w:r>
+        <w:t xml:space="preserve">of values, consisting of magnitude, phase, angle, and a boolean identifying whether or </w:t>
+      </w:r>
+      <w:commentRangeStart w:id="3"/>
+      <w:r>
+        <w:t xml:space="preserve">not this angle </w:t>
+      </w:r>
+      <w:commentRangeEnd w:id="3"/>
+      <w:r>
+        <w:rPr>
+          <w:rStyle w:val="CommentReference"/>
+        </w:rPr>
+        <w:commentReference w:id="3"/>
+      </w:r>
+      <w:r>
+        <w:t xml:space="preserve">is a </w:t>
+      </w:r>
+      <w:commentRangeStart w:id="4"/>
+      <w:r>
+        <w:t>corner</w:t>
+      </w:r>
+      <w:commentRangeEnd w:id="4"/>
+      <w:r>
+        <w:rPr>
+          <w:rStyle w:val="CommentReference"/>
+        </w:rPr>
+        <w:commentReference w:id="4"/>
+      </w:r>
+      <w:r>
+        <w:t xml:space="preserve">. </w:t>
+      </w:r>
+      <w:commentRangeStart w:id="5"/>
+      <w:r>
+        <w:t>Figure 4 shows two different examples of</w:t>
+      </w:r>
+      <w:commentRangeStart w:id="6"/>
+      <w:r>
+        <w:t xml:space="preserve"> this </w:t>
+      </w:r>
+      <w:commentRangeEnd w:id="6"/>
+      <w:r>
+        <w:rPr>
+          <w:rStyle w:val="CommentReference"/>
+        </w:rPr>
+        <w:commentReference w:id="6"/>
+      </w:r>
+      <w:r>
+        <w:t xml:space="preserve">data. </w:t>
+      </w:r>
+      <w:commentRangeEnd w:id="5"/>
+      <w:r>
+        <w:rPr>
+          <w:rStyle w:val="CommentReference"/>
+        </w:rPr>
+        <w:commentReference w:id="5"/>
+      </w:r>
+      <w:bookmarkStart w:id="7" w:name="_GoBack"/>
+      <w:bookmarkEnd w:id="7"/>
     </w:p>
     <w:p>
       <w:pPr>
         <w:jc w:val="center"/>
       </w:pPr>
+      <w:commentRangeStart w:id="8"/>
       <w:r>
         <w:t>Figure 1:  A scan taken, with corners identified as blue</w:t>
+      </w:r>
+      <w:commentRangeEnd w:id="8"/>
+      <w:r>
+        <w:rPr>
+          <w:rStyle w:val="CommentReference"/>
+        </w:rPr>
+        <w:commentReference w:id="8"/>
       </w:r>
     </w:p>
     <w:p>
@@ -81,7 +181,7 @@
       </w:pPr>
       <w:r>
         <w:drawing>
-          <wp:inline distT="0" distB="0" distL="0" distR="0" wp14:anchorId="040CA182" wp14:editId="4BB7544F">
+          <wp:inline distT="0" distB="0" distL="0" distR="0" wp14:anchorId="21F4DF92" wp14:editId="4A31BA95">
             <wp:extent cx="2533650" cy="2514600"/>
             <wp:effectExtent l="0" t="0" r="0" b="0"/>
             <wp:docPr id="1" name="Picture 1" descr="C:\Users\Noah Stephen Haskell\Desktop\Neato-Lidar-Robot\Report\Graphics\Corners.png"/>
@@ -93,159 +193,6 @@
                 <pic:pic xmlns:pic="http://schemas.openxmlformats.org/drawingml/2006/picture">
                   <pic:nvPicPr>
                     <pic:cNvPr id="0" name="Picture 1" descr="C:\Users\Noah Stephen Haskell\Desktop\Neato-Lidar-Robot\Report\Graphics\Corners.png"/>
-                    <pic:cNvPicPr>
-                      <a:picLocks noChangeAspect="1" noChangeArrowheads="1"/>
-                    </pic:cNvPicPr>
-                  </pic:nvPicPr>
-                  <pic:blipFill>
-                    <a:blip r:embed="rId6">
-                      <a:extLst>
-                        <a:ext uri="{28A0092B-C50C-407E-A947-70E740481C1C}">
-                          <a14:useLocalDpi xmlns:a14="http://schemas.microsoft.com/office/drawing/2010/main" val="0"/>
-                        </a:ext>
-                      </a:extLst>
-                    </a:blip>
-                    <a:srcRect/>
-                    <a:stretch>
-                      <a:fillRect/>
-                    </a:stretch>
-                  </pic:blipFill>
-                  <pic:spPr bwMode="auto">
-                    <a:xfrm>
-                      <a:off x="0" y="0"/>
-                      <a:ext cx="2533650" cy="2514600"/>
-                    </a:xfrm>
-                    <a:prstGeom prst="rect">
-                      <a:avLst/>
-                    </a:prstGeom>
-                    <a:noFill/>
-                    <a:ln>
-                      <a:noFill/>
-                    </a:ln>
-                  </pic:spPr>
-                </pic:pic>
-              </a:graphicData>
-            </a:graphic>
-          </wp:inline>
-        </w:drawing>
-      </w:r>
-    </w:p>
-    <w:p>
-      <w:pPr>
-        <w:spacing w:after="0"/>
-        <w:jc w:val="center"/>
-      </w:pPr>
-    </w:p>
-    <w:p>
-      <w:pPr>
-        <w:jc w:val="center"/>
-      </w:pPr>
-      <w:r>
-        <w:t>Figure 2</w:t>
-      </w:r>
-      <w:r>
-        <w:t xml:space="preserve">: </w:t>
-      </w:r>
-      <w:r>
-        <w:t xml:space="preserve"> Another scan</w:t>
-      </w:r>
-    </w:p>
-    <w:p>
-      <w:pPr>
-        <w:spacing w:after="0"/>
-        <w:jc w:val="center"/>
-      </w:pPr>
-      <w:r>
-        <w:lastRenderedPageBreak/>
-        <w:drawing>
-          <wp:inline distT="0" distB="0" distL="0" distR="0" wp14:anchorId="7C33744F" wp14:editId="71584160">
-            <wp:extent cx="2533650" cy="2514600"/>
-            <wp:effectExtent l="0" t="0" r="0" b="0"/>
-            <wp:docPr id="2" name="Picture 2" descr="C:\Users\Noah Stephen Haskell\Desktop\Neato-Lidar-Robot\Report\Graphics\Corners 2.png"/>
-            <wp:cNvGraphicFramePr>
-              <a:graphicFrameLocks xmlns:a="http://schemas.openxmlformats.org/drawingml/2006/main" noChangeAspect="1"/>
-            </wp:cNvGraphicFramePr>
-            <a:graphic xmlns:a="http://schemas.openxmlformats.org/drawingml/2006/main">
-              <a:graphicData uri="http://schemas.openxmlformats.org/drawingml/2006/picture">
-                <pic:pic xmlns:pic="http://schemas.openxmlformats.org/drawingml/2006/picture">
-                  <pic:nvPicPr>
-                    <pic:cNvPr id="0" name="Picture 2" descr="C:\Users\Noah Stephen Haskell\Desktop\Neato-Lidar-Robot\Report\Graphics\Corners 2.png"/>
-                    <pic:cNvPicPr>
-                      <a:picLocks noChangeAspect="1" noChangeArrowheads="1"/>
-                    </pic:cNvPicPr>
-                  </pic:nvPicPr>
-                  <pic:blipFill>
-                    <a:blip r:embed="rId7">
-                      <a:extLst>
-                        <a:ext uri="{28A0092B-C50C-407E-A947-70E740481C1C}">
-                          <a14:useLocalDpi xmlns:a14="http://schemas.microsoft.com/office/drawing/2010/main" val="0"/>
-                        </a:ext>
-                      </a:extLst>
-                    </a:blip>
-                    <a:srcRect/>
-                    <a:stretch>
-                      <a:fillRect/>
-                    </a:stretch>
-                  </pic:blipFill>
-                  <pic:spPr bwMode="auto">
-                    <a:xfrm>
-                      <a:off x="0" y="0"/>
-                      <a:ext cx="2533650" cy="2514600"/>
-                    </a:xfrm>
-                    <a:prstGeom prst="rect">
-                      <a:avLst/>
-                    </a:prstGeom>
-                    <a:noFill/>
-                    <a:ln>
-                      <a:noFill/>
-                    </a:ln>
-                  </pic:spPr>
-                </pic:pic>
-              </a:graphicData>
-            </a:graphic>
-          </wp:inline>
-        </w:drawing>
-      </w:r>
-    </w:p>
-    <w:p>
-      <w:pPr>
-        <w:spacing w:after="0"/>
-        <w:jc w:val="center"/>
-      </w:pPr>
-    </w:p>
-    <w:p>
-      <w:pPr>
-        <w:jc w:val="center"/>
-      </w:pPr>
-      <w:r>
-        <w:t>Figure 3</w:t>
-      </w:r>
-      <w:r>
-        <w:t xml:space="preserve">: </w:t>
-      </w:r>
-      <w:r>
-        <w:t xml:space="preserve"> Another scan</w:t>
-      </w:r>
-    </w:p>
-    <w:p>
-      <w:pPr>
-        <w:spacing w:after="0"/>
-        <w:jc w:val="center"/>
-      </w:pPr>
-      <w:r>
-        <w:drawing>
-          <wp:inline distT="0" distB="0" distL="0" distR="0" wp14:anchorId="08EBE83F" wp14:editId="2F90212E">
-            <wp:extent cx="2533650" cy="2514600"/>
-            <wp:effectExtent l="0" t="0" r="0" b="0"/>
-            <wp:docPr id="3" name="Picture 3" descr="C:\Users\Noah Stephen Haskell\Desktop\Neato-Lidar-Robot\Report\Graphics\Corners 3.png"/>
-            <wp:cNvGraphicFramePr>
-              <a:graphicFrameLocks xmlns:a="http://schemas.openxmlformats.org/drawingml/2006/main" noChangeAspect="1"/>
-            </wp:cNvGraphicFramePr>
-            <a:graphic xmlns:a="http://schemas.openxmlformats.org/drawingml/2006/main">
-              <a:graphicData uri="http://schemas.openxmlformats.org/drawingml/2006/picture">
-                <pic:pic xmlns:pic="http://schemas.openxmlformats.org/drawingml/2006/picture">
-                  <pic:nvPicPr>
-                    <pic:cNvPr id="0" name="Picture 3" descr="C:\Users\Noah Stephen Haskell\Desktop\Neato-Lidar-Robot\Report\Graphics\Corners 3.png"/>
                     <pic:cNvPicPr>
                       <a:picLocks noChangeAspect="1" noChangeArrowheads="1"/>
                     </pic:cNvPicPr>
@@ -294,22 +241,179 @@
         <w:jc w:val="center"/>
       </w:pPr>
       <w:r>
-        <w:t>Figure 4</w:t>
-      </w:r>
-      <w:r>
-        <w:t xml:space="preserve">:  </w:t>
-      </w:r>
-      <w:r>
-        <w:t>Two different sets of data, one identified as a corner.</w:t>
-      </w:r>
-    </w:p>
-    <w:p>
-      <w:pPr>
+        <w:t xml:space="preserve">Figure 2: </w:t>
+      </w:r>
+      <w:commentRangeStart w:id="9"/>
+      <w:r>
+        <w:t xml:space="preserve"> Another scan</w:t>
+      </w:r>
+      <w:commentRangeEnd w:id="9"/>
+      <w:r>
+        <w:rPr>
+          <w:rStyle w:val="CommentReference"/>
+        </w:rPr>
+        <w:commentReference w:id="9"/>
+      </w:r>
+    </w:p>
+    <w:p>
+      <w:pPr>
+        <w:spacing w:after="0"/>
         <w:jc w:val="center"/>
       </w:pPr>
       <w:r>
+        <w:lastRenderedPageBreak/>
         <w:drawing>
-          <wp:inline distT="0" distB="0" distL="0" distR="0" wp14:anchorId="625DCF6E" wp14:editId="7EEB7910">
+          <wp:inline distT="0" distB="0" distL="0" distR="0" wp14:anchorId="70CFC399" wp14:editId="6D8FC874">
+            <wp:extent cx="2533650" cy="2514600"/>
+            <wp:effectExtent l="0" t="0" r="0" b="0"/>
+            <wp:docPr id="2" name="Picture 2" descr="C:\Users\Noah Stephen Haskell\Desktop\Neato-Lidar-Robot\Report\Graphics\Corners 2.png"/>
+            <wp:cNvGraphicFramePr>
+              <a:graphicFrameLocks xmlns:a="http://schemas.openxmlformats.org/drawingml/2006/main" noChangeAspect="1"/>
+            </wp:cNvGraphicFramePr>
+            <a:graphic xmlns:a="http://schemas.openxmlformats.org/drawingml/2006/main">
+              <a:graphicData uri="http://schemas.openxmlformats.org/drawingml/2006/picture">
+                <pic:pic xmlns:pic="http://schemas.openxmlformats.org/drawingml/2006/picture">
+                  <pic:nvPicPr>
+                    <pic:cNvPr id="0" name="Picture 2" descr="C:\Users\Noah Stephen Haskell\Desktop\Neato-Lidar-Robot\Report\Graphics\Corners 2.png"/>
+                    <pic:cNvPicPr>
+                      <a:picLocks noChangeAspect="1" noChangeArrowheads="1"/>
+                    </pic:cNvPicPr>
+                  </pic:nvPicPr>
+                  <pic:blipFill>
+                    <a:blip r:embed="rId9">
+                      <a:extLst>
+                        <a:ext uri="{28A0092B-C50C-407E-A947-70E740481C1C}">
+                          <a14:useLocalDpi xmlns:a14="http://schemas.microsoft.com/office/drawing/2010/main" val="0"/>
+                        </a:ext>
+                      </a:extLst>
+                    </a:blip>
+                    <a:srcRect/>
+                    <a:stretch>
+                      <a:fillRect/>
+                    </a:stretch>
+                  </pic:blipFill>
+                  <pic:spPr bwMode="auto">
+                    <a:xfrm>
+                      <a:off x="0" y="0"/>
+                      <a:ext cx="2533650" cy="2514600"/>
+                    </a:xfrm>
+                    <a:prstGeom prst="rect">
+                      <a:avLst/>
+                    </a:prstGeom>
+                    <a:noFill/>
+                    <a:ln>
+                      <a:noFill/>
+                    </a:ln>
+                  </pic:spPr>
+                </pic:pic>
+              </a:graphicData>
+            </a:graphic>
+          </wp:inline>
+        </w:drawing>
+      </w:r>
+    </w:p>
+    <w:p>
+      <w:pPr>
+        <w:spacing w:after="0"/>
+        <w:jc w:val="center"/>
+      </w:pPr>
+    </w:p>
+    <w:p>
+      <w:pPr>
+        <w:jc w:val="center"/>
+      </w:pPr>
+      <w:r>
+        <w:t xml:space="preserve">Figure 3:  </w:t>
+      </w:r>
+      <w:commentRangeStart w:id="10"/>
+      <w:r>
+        <w:t>Another scan</w:t>
+      </w:r>
+      <w:commentRangeEnd w:id="10"/>
+      <w:r>
+        <w:rPr>
+          <w:rStyle w:val="CommentReference"/>
+        </w:rPr>
+        <w:commentReference w:id="10"/>
+      </w:r>
+    </w:p>
+    <w:p>
+      <w:pPr>
+        <w:spacing w:after="0"/>
+        <w:jc w:val="center"/>
+      </w:pPr>
+      <w:r>
+        <w:drawing>
+          <wp:inline distT="0" distB="0" distL="0" distR="0" wp14:anchorId="4009FE5B" wp14:editId="5A6FB868">
+            <wp:extent cx="2533650" cy="2514600"/>
+            <wp:effectExtent l="0" t="0" r="0" b="0"/>
+            <wp:docPr id="3" name="Picture 3" descr="C:\Users\Noah Stephen Haskell\Desktop\Neato-Lidar-Robot\Report\Graphics\Corners 3.png"/>
+            <wp:cNvGraphicFramePr>
+              <a:graphicFrameLocks xmlns:a="http://schemas.openxmlformats.org/drawingml/2006/main" noChangeAspect="1"/>
+            </wp:cNvGraphicFramePr>
+            <a:graphic xmlns:a="http://schemas.openxmlformats.org/drawingml/2006/main">
+              <a:graphicData uri="http://schemas.openxmlformats.org/drawingml/2006/picture">
+                <pic:pic xmlns:pic="http://schemas.openxmlformats.org/drawingml/2006/picture">
+                  <pic:nvPicPr>
+                    <pic:cNvPr id="0" name="Picture 3" descr="C:\Users\Noah Stephen Haskell\Desktop\Neato-Lidar-Robot\Report\Graphics\Corners 3.png"/>
+                    <pic:cNvPicPr>
+                      <a:picLocks noChangeAspect="1" noChangeArrowheads="1"/>
+                    </pic:cNvPicPr>
+                  </pic:nvPicPr>
+                  <pic:blipFill>
+                    <a:blip r:embed="rId10">
+                      <a:extLst>
+                        <a:ext uri="{28A0092B-C50C-407E-A947-70E740481C1C}">
+                          <a14:useLocalDpi xmlns:a14="http://schemas.microsoft.com/office/drawing/2010/main" val="0"/>
+                        </a:ext>
+                      </a:extLst>
+                    </a:blip>
+                    <a:srcRect/>
+                    <a:stretch>
+                      <a:fillRect/>
+                    </a:stretch>
+                  </pic:blipFill>
+                  <pic:spPr bwMode="auto">
+                    <a:xfrm>
+                      <a:off x="0" y="0"/>
+                      <a:ext cx="2533650" cy="2514600"/>
+                    </a:xfrm>
+                    <a:prstGeom prst="rect">
+                      <a:avLst/>
+                    </a:prstGeom>
+                    <a:noFill/>
+                    <a:ln>
+                      <a:noFill/>
+                    </a:ln>
+                  </pic:spPr>
+                </pic:pic>
+              </a:graphicData>
+            </a:graphic>
+          </wp:inline>
+        </w:drawing>
+      </w:r>
+    </w:p>
+    <w:p>
+      <w:pPr>
+        <w:spacing w:after="0"/>
+        <w:jc w:val="center"/>
+      </w:pPr>
+    </w:p>
+    <w:p>
+      <w:pPr>
+        <w:jc w:val="center"/>
+      </w:pPr>
+      <w:r>
+        <w:t>Figure 4:  Two different sets of data, one identified as a corner.</w:t>
+      </w:r>
+    </w:p>
+    <w:p>
+      <w:pPr>
+        <w:jc w:val="center"/>
+      </w:pPr>
+      <w:r>
+        <w:drawing>
+          <wp:inline distT="0" distB="0" distL="0" distR="0" wp14:anchorId="0B025556" wp14:editId="739078C4">
             <wp:extent cx="1419225" cy="2047875"/>
             <wp:effectExtent l="0" t="0" r="9525" b="9525"/>
             <wp:docPr id="4" name="Picture 4" descr="C:\Users\Noah Stephen Haskell\Desktop\Neato-Lidar-Robot\Report\Graphics\Corner.png"/>
@@ -326,7 +430,7 @@
                     </pic:cNvPicPr>
                   </pic:nvPicPr>
                   <pic:blipFill>
-                    <a:blip r:embed="rId9">
+                    <a:blip r:embed="rId11">
                       <a:extLst>
                         <a:ext uri="{28A0092B-C50C-407E-A947-70E740481C1C}">
                           <a14:useLocalDpi xmlns:a14="http://schemas.microsoft.com/office/drawing/2010/main" val="0"/>
@@ -359,7 +463,7 @@
       </w:r>
       <w:r>
         <w:drawing>
-          <wp:inline distT="0" distB="0" distL="0" distR="0" wp14:anchorId="64C12F7E" wp14:editId="5C129A1F">
+          <wp:inline distT="0" distB="0" distL="0" distR="0" wp14:anchorId="0875DDB5" wp14:editId="2CC72ED0">
             <wp:extent cx="1419225" cy="2047875"/>
             <wp:effectExtent l="0" t="0" r="9525" b="9525"/>
             <wp:docPr id="5" name="Picture 5" descr="C:\Users\Noah Stephen Haskell\Desktop\Neato-Lidar-Robot\Report\Graphics\NotCorner.png"/>
@@ -376,7 +480,7 @@
                     </pic:cNvPicPr>
                   </pic:nvPicPr>
                   <pic:blipFill>
-                    <a:blip r:embed="rId10">
+                    <a:blip r:embed="rId12">
                       <a:extLst>
                         <a:ext uri="{28A0092B-C50C-407E-A947-70E740481C1C}">
                           <a14:useLocalDpi xmlns:a14="http://schemas.microsoft.com/office/drawing/2010/main" val="0"/>
@@ -441,7 +545,49 @@
         <w:ind w:firstLine="720"/>
       </w:pPr>
       <w:r>
-        <w:t xml:space="preserve">In order to test the robustness of this method, the number of detected corners (not including the start and end points, as detailed in the previous section) will be compared to the actual number of corners (6). </w:t>
+        <w:t xml:space="preserve">In order to test the robustness of this method, the number of detected corners (not including the start and end points, as </w:t>
+      </w:r>
+      <w:commentRangeStart w:id="11"/>
+      <w:r>
+        <w:t>detailed</w:t>
+      </w:r>
+      <w:commentRangeEnd w:id="11"/>
+      <w:r>
+        <w:rPr>
+          <w:rStyle w:val="CommentReference"/>
+        </w:rPr>
+        <w:commentReference w:id="11"/>
+      </w:r>
+      <w:r>
+        <w:t xml:space="preserve"> in the previous section) will be compared to the actual number of </w:t>
+      </w:r>
+      <w:commentRangeStart w:id="12"/>
+      <w:r>
+        <w:t>corners</w:t>
+      </w:r>
+      <w:commentRangeEnd w:id="12"/>
+      <w:r>
+        <w:rPr>
+          <w:rStyle w:val="CommentReference"/>
+        </w:rPr>
+        <w:commentReference w:id="12"/>
+      </w:r>
+      <w:r>
+        <w:t xml:space="preserve"> (</w:t>
+      </w:r>
+      <w:commentRangeStart w:id="13"/>
+      <w:r>
+        <w:t>6</w:t>
+      </w:r>
+      <w:commentRangeEnd w:id="13"/>
+      <w:r>
+        <w:rPr>
+          <w:rStyle w:val="CommentReference"/>
+        </w:rPr>
+        <w:commentReference w:id="13"/>
+      </w:r>
+      <w:r>
+        <w:t xml:space="preserve">). </w:t>
       </w:r>
     </w:p>
     <w:p>
@@ -627,6 +773,478 @@
 </w:document>
 </file>
 
+<file path=word/comments.xml><?xml version="1.0" encoding="utf-8"?>
+<w:comments xmlns:wpc="http://schemas.microsoft.com/office/word/2010/wordprocessingCanvas" xmlns:mc="http://schemas.openxmlformats.org/markup-compatibility/2006" xmlns:o="urn:schemas-microsoft-com:office:office" xmlns:r="http://schemas.openxmlformats.org/officeDocument/2006/relationships" xmlns:m="http://schemas.openxmlformats.org/officeDocument/2006/math" xmlns:v="urn:schemas-microsoft-com:vml" xmlns:wp14="http://schemas.microsoft.com/office/word/2010/wordprocessingDrawing" xmlns:wp="http://schemas.openxmlformats.org/drawingml/2006/wordprocessingDrawing" xmlns:w10="urn:schemas-microsoft-com:office:word" xmlns:w="http://schemas.openxmlformats.org/wordprocessingml/2006/main" xmlns:w14="http://schemas.microsoft.com/office/word/2010/wordml" xmlns:w15="http://schemas.microsoft.com/office/word/2012/wordml" xmlns:wpg="http://schemas.microsoft.com/office/word/2010/wordprocessingGroup" xmlns:wpi="http://schemas.microsoft.com/office/word/2010/wordprocessingInk" xmlns:wne="http://schemas.microsoft.com/office/word/2006/wordml" xmlns:wps="http://schemas.microsoft.com/office/word/2010/wordprocessingShape" mc:Ignorable="w14 w15 wp14">
+  <w:comment w:id="0" w:author="Joseph LoBuglio" w:date="2015-02-13T09:40:00Z" w:initials="JL">
+    <w:p>
+      <w:pPr>
+        <w:pStyle w:val="CommentText"/>
+      </w:pPr>
+      <w:r>
+        <w:rPr>
+          <w:rStyle w:val="CommentReference"/>
+        </w:rPr>
+        <w:annotationRef/>
+      </w:r>
+      <w:r>
+        <w:t>Make sure in your methods you define what is a corner. Is it a convex, concave, or both?</w:t>
+      </w:r>
+    </w:p>
+  </w:comment>
+  <w:comment w:id="1" w:author="Joseph LoBuglio" w:date="2015-02-13T09:41:00Z" w:initials="JL">
+    <w:p>
+      <w:pPr>
+        <w:pStyle w:val="CommentText"/>
+      </w:pPr>
+      <w:r>
+        <w:rPr>
+          <w:rStyle w:val="CommentReference"/>
+        </w:rPr>
+        <w:annotationRef/>
+      </w:r>
+      <w:r>
+        <w:t xml:space="preserve">If it can be easily fixed, why don’t you fix it? /s </w:t>
+      </w:r>
+    </w:p>
+    <w:p>
+      <w:pPr>
+        <w:pStyle w:val="CommentText"/>
+      </w:pPr>
+    </w:p>
+    <w:p>
+      <w:pPr>
+        <w:pStyle w:val="CommentText"/>
+      </w:pPr>
+      <w:r>
+        <w:t xml:space="preserve">Instead say this is an artifact of …. and can be resolved by checking for the first and last … and excluding those points. </w:t>
+      </w:r>
+    </w:p>
+    <w:p>
+      <w:pPr>
+        <w:pStyle w:val="CommentText"/>
+      </w:pPr>
+    </w:p>
+    <w:p>
+      <w:pPr>
+        <w:pStyle w:val="CommentText"/>
+      </w:pPr>
+      <w:r>
+        <w:t>So say a bit more what the problem is an how it would be solved if you don’t actually solve it.</w:t>
+      </w:r>
+    </w:p>
+  </w:comment>
+  <w:comment w:id="2" w:author="Joseph LoBuglio" w:date="2015-02-13T09:43:00Z" w:initials="JL">
+    <w:p>
+      <w:pPr>
+        <w:pStyle w:val="CommentText"/>
+      </w:pPr>
+      <w:r>
+        <w:rPr>
+          <w:rStyle w:val="CommentReference"/>
+        </w:rPr>
+        <w:annotationRef/>
+      </w:r>
+      <w:r>
+        <w:t>360 sets or 360 values? Just 3 sets, yes?</w:t>
+      </w:r>
+    </w:p>
+    <w:p>
+      <w:pPr>
+        <w:pStyle w:val="CommentText"/>
+      </w:pPr>
+    </w:p>
+    <w:p>
+      <w:pPr>
+        <w:pStyle w:val="CommentText"/>
+      </w:pPr>
+      <w:r>
+        <w:t>Be very careful with your words. Being literal is important.</w:t>
+      </w:r>
+    </w:p>
+  </w:comment>
+  <w:comment w:id="3" w:author="Joseph LoBuglio" w:date="2015-02-13T09:51:00Z" w:initials="JL">
+    <w:p>
+      <w:pPr>
+        <w:pStyle w:val="CommentText"/>
+      </w:pPr>
+      <w:r>
+        <w:rPr>
+          <w:rStyle w:val="CommentReference"/>
+        </w:rPr>
+        <w:annotationRef/>
+      </w:r>
+      <w:r>
+        <w:t>Which angle?</w:t>
+      </w:r>
+    </w:p>
+  </w:comment>
+  <w:comment w:id="4" w:author="Joseph LoBuglio" w:date="2015-02-13T09:45:00Z" w:initials="JL">
+    <w:p>
+      <w:pPr>
+        <w:pStyle w:val="CommentText"/>
+      </w:pPr>
+      <w:r>
+        <w:rPr>
+          <w:rStyle w:val="CommentReference"/>
+        </w:rPr>
+        <w:annotationRef/>
+      </w:r>
+      <w:r>
+        <w:t>Describe the figure a bit. Polor plots consistent with raw data. Not completely square (data error or is arena not square and this is accurate?) What are the numbers (500, 400, etc.) Are there points missing around 270? Is this where the scan starts or hard to see or just geometry? Is there a reason it is tilted (shown as a diamond) rather than flat (shown as a square?)</w:t>
+      </w:r>
+    </w:p>
+  </w:comment>
+  <w:comment w:id="6" w:author="Joseph LoBuglio" w:date="2015-02-13T09:44:00Z" w:initials="JL">
+    <w:p>
+      <w:pPr>
+        <w:pStyle w:val="CommentText"/>
+      </w:pPr>
+      <w:r>
+        <w:rPr>
+          <w:rStyle w:val="CommentReference"/>
+        </w:rPr>
+        <w:annotationRef/>
+      </w:r>
+      <w:r>
+        <w:t>these data … (Data is plural, wouldn’t say two example of this cows)</w:t>
+      </w:r>
+    </w:p>
+  </w:comment>
+  <w:comment w:id="5" w:author="Joseph LoBuglio" w:date="2015-02-13T09:51:00Z" w:initials="JL">
+    <w:p>
+      <w:pPr>
+        <w:pStyle w:val="CommentText"/>
+      </w:pPr>
+      <w:r>
+        <w:rPr>
+          <w:rStyle w:val="CommentReference"/>
+        </w:rPr>
+        <w:annotationRef/>
+      </w:r>
+      <w:r>
+        <w:t>Move this to above figure 4. Your methods go into how a corner is identified so don’t repeat it here, but provide some reminder.</w:t>
+      </w:r>
+    </w:p>
+    <w:p>
+      <w:pPr>
+        <w:pStyle w:val="CommentText"/>
+      </w:pPr>
+    </w:p>
+    <w:p>
+      <w:pPr>
+        <w:pStyle w:val="CommentText"/>
+      </w:pPr>
+      <w:r>
+        <w:t>The scan (from the sensor) does not identify corners, you do.</w:t>
+      </w:r>
+    </w:p>
+    <w:p>
+      <w:pPr>
+        <w:pStyle w:val="CommentText"/>
+      </w:pPr>
+    </w:p>
+    <w:p>
+      <w:pPr>
+        <w:pStyle w:val="CommentText"/>
+      </w:pPr>
+      <w:r>
+        <w:t>Data for each point consists of the magnitude, phase, and angle from the scan and the results of the calculation as to if it is a corner.</w:t>
+      </w:r>
+    </w:p>
+    <w:p>
+      <w:pPr>
+        <w:pStyle w:val="CommentText"/>
+      </w:pPr>
+    </w:p>
+    <w:p>
+      <w:pPr>
+        <w:pStyle w:val="CommentText"/>
+      </w:pPr>
+      <w:r>
+        <w:t xml:space="preserve">I hope phase and angle are well defined in the methods section (you have to describe how the LIDAR works in detail) because it isn’t clear to me what they are. </w:t>
+      </w:r>
+    </w:p>
+  </w:comment>
+  <w:comment w:id="8" w:author="Joseph LoBuglio" w:date="2015-02-13T09:42:00Z" w:initials="JL">
+    <w:p>
+      <w:pPr>
+        <w:pStyle w:val="CommentText"/>
+      </w:pPr>
+      <w:r>
+        <w:rPr>
+          <w:rStyle w:val="CommentReference"/>
+        </w:rPr>
+        <w:annotationRef/>
+      </w:r>
+      <w:r>
+        <w:t>Format caption paragraphs as “Keep with Next” so they stay with the figure.</w:t>
+      </w:r>
+    </w:p>
+  </w:comment>
+  <w:comment w:id="9" w:author="Joseph LoBuglio" w:date="2015-02-13T09:48:00Z" w:initials="JL">
+    <w:p>
+      <w:pPr>
+        <w:pStyle w:val="CommentText"/>
+      </w:pPr>
+      <w:r>
+        <w:rPr>
+          <w:rStyle w:val="CommentReference"/>
+        </w:rPr>
+        <w:annotationRef/>
+      </w:r>
+      <w:r>
+        <w:t>What is particular about this scan? Why is it included? Consider “Scan with corner moved and arena not square.” Why are you including this?</w:t>
+      </w:r>
+    </w:p>
+  </w:comment>
+  <w:comment w:id="10" w:author="Joseph LoBuglio" w:date="2015-02-13T09:49:00Z" w:initials="JL">
+    <w:p>
+      <w:pPr>
+        <w:pStyle w:val="CommentText"/>
+      </w:pPr>
+      <w:r>
+        <w:rPr>
+          <w:rStyle w:val="CommentReference"/>
+        </w:rPr>
+        <w:annotationRef/>
+      </w:r>
+      <w:r>
+        <w:t>Again, this caption has to be meaningful. “Figure 3: Scan showing missing points in upper left corner resulting from ….”</w:t>
+      </w:r>
+    </w:p>
+  </w:comment>
+  <w:comment w:id="11" w:author="Joseph LoBuglio" w:date="2015-02-13T09:56:00Z" w:initials="JL">
+    <w:p>
+      <w:pPr>
+        <w:pStyle w:val="CommentText"/>
+      </w:pPr>
+      <w:r>
+        <w:rPr>
+          <w:rStyle w:val="CommentReference"/>
+        </w:rPr>
+        <w:annotationRef/>
+      </w:r>
+      <w:r>
+        <w:t>Not really detailed, but mentioned. Again, this needs more detail, perhaps in the methods section.</w:t>
+      </w:r>
+    </w:p>
+  </w:comment>
+  <w:comment w:id="12" w:author="Joseph LoBuglio" w:date="2015-02-13T10:10:00Z" w:initials="JL">
+    <w:p>
+      <w:pPr>
+        <w:pStyle w:val="CommentText"/>
+      </w:pPr>
+      <w:r>
+        <w:rPr>
+          <w:rStyle w:val="CommentReference"/>
+        </w:rPr>
+        <w:annotationRef/>
+      </w:r>
+      <w:r>
+        <w:t>I think it would be interesting, even if by hand, to calculate something that you can measure (the length of a side of the area) and compare it with the data just to make sure all is well.</w:t>
+      </w:r>
+    </w:p>
+  </w:comment>
+  <w:comment w:id="13" w:author="Joseph LoBuglio" w:date="2015-02-13T09:56:00Z" w:initials="JL">
+    <w:p>
+      <w:pPr>
+        <w:pStyle w:val="CommentText"/>
+      </w:pPr>
+      <w:r>
+        <w:rPr>
+          <w:rStyle w:val="CommentReference"/>
+        </w:rPr>
+        <w:annotationRef/>
+      </w:r>
+      <w:r>
+        <w:t>Table 1 needs a caption</w:t>
+      </w:r>
+    </w:p>
+    <w:p>
+      <w:pPr>
+        <w:pStyle w:val="CommentText"/>
+      </w:pPr>
+    </w:p>
+    <w:p>
+      <w:pPr>
+        <w:pStyle w:val="CommentText"/>
+      </w:pPr>
+      <w:r>
+        <w:t>State weather or not there were corner points that were not detected as corners.</w:t>
+      </w:r>
+    </w:p>
+    <w:p>
+      <w:pPr>
+        <w:pStyle w:val="CommentText"/>
+      </w:pPr>
+    </w:p>
+    <w:p>
+      <w:pPr>
+        <w:pStyle w:val="CommentText"/>
+      </w:pPr>
+      <w:r>
+        <w:t>You don’t have corners identified as much as you have points that are considered corners. There seem to be three categories:</w:t>
+      </w:r>
+    </w:p>
+    <w:p>
+      <w:pPr>
+        <w:pStyle w:val="CommentText"/>
+        <w:numPr>
+          <w:ilvl w:val="0"/>
+          <w:numId w:val="2"/>
+        </w:numPr>
+      </w:pPr>
+      <w:r>
+        <w:t xml:space="preserve"> Points that are legitimate</w:t>
+      </w:r>
+    </w:p>
+    <w:p>
+      <w:pPr>
+        <w:pStyle w:val="CommentText"/>
+        <w:numPr>
+          <w:ilvl w:val="0"/>
+          <w:numId w:val="2"/>
+        </w:numPr>
+      </w:pPr>
+      <w:r>
+        <w:t xml:space="preserve"> Points that are legitimate, but next to another legitimate point. If two points are on either side of the corner, both could be identified and both could be correct and this is something you need to fix (future work, describe how it might be done)</w:t>
+      </w:r>
+    </w:p>
+    <w:p>
+      <w:pPr>
+        <w:pStyle w:val="CommentText"/>
+        <w:numPr>
+          <w:ilvl w:val="0"/>
+          <w:numId w:val="2"/>
+        </w:numPr>
+      </w:pPr>
+      <w:r>
+        <w:t xml:space="preserve"> Points that are just wrong (no where neer a corner, in the shadow of a convex corner, etc.)</w:t>
+      </w:r>
+    </w:p>
+    <w:p>
+      <w:pPr>
+        <w:pStyle w:val="CommentText"/>
+      </w:pPr>
+    </w:p>
+    <w:p>
+      <w:pPr>
+        <w:pStyle w:val="CommentText"/>
+      </w:pPr>
+      <w:r>
+        <w:t>Please break these out if you can. There aren’t that many, you could even annotate them on the figures.</w:t>
+      </w:r>
+    </w:p>
+    <w:p>
+      <w:pPr>
+        <w:pStyle w:val="CommentText"/>
+      </w:pPr>
+    </w:p>
+    <w:p>
+      <w:pPr>
+        <w:pStyle w:val="CommentText"/>
+      </w:pPr>
+      <w:r>
+        <w:t>This sets you up well for the analysis where you can go through each type of error, why it occurred, and how you would address it.</w:t>
+      </w:r>
+    </w:p>
+    <w:p>
+      <w:pPr>
+        <w:pStyle w:val="CommentText"/>
+      </w:pPr>
+    </w:p>
+    <w:p>
+      <w:pPr>
+        <w:pStyle w:val="CommentText"/>
+      </w:pPr>
+      <w:r>
+        <w:t>Again, if any corners were missed, put that in the table (or make it clear by putting in a column that shows zeros.)</w:t>
+      </w:r>
+    </w:p>
+    <w:p>
+      <w:pPr>
+        <w:pStyle w:val="CommentText"/>
+      </w:pPr>
+    </w:p>
+    <w:p>
+      <w:pPr>
+        <w:pStyle w:val="CommentText"/>
+      </w:pPr>
+      <w:r>
+        <w:t>Lastly consider “goodness” parameters that might be meaningful, such as:</w:t>
+      </w:r>
+    </w:p>
+    <w:p>
+      <w:pPr>
+        <w:pStyle w:val="CommentText"/>
+        <w:numPr>
+          <w:ilvl w:val="0"/>
+          <w:numId w:val="3"/>
+        </w:numPr>
+      </w:pPr>
+      <w:r>
+        <w:t xml:space="preserve"> Total number of points correctly identified divided by the total number of points</w:t>
+      </w:r>
+    </w:p>
+    <w:p>
+      <w:pPr>
+        <w:pStyle w:val="CommentText"/>
+        <w:numPr>
+          <w:ilvl w:val="0"/>
+          <w:numId w:val="3"/>
+        </w:numPr>
+      </w:pPr>
+      <w:r>
+        <w:t xml:space="preserve"> Total number of points identified as corners that weren’t divided by the total number of non-corner points (false positive rate)</w:t>
+      </w:r>
+    </w:p>
+    <w:p>
+      <w:pPr>
+        <w:pStyle w:val="CommentText"/>
+        <w:numPr>
+          <w:ilvl w:val="0"/>
+          <w:numId w:val="3"/>
+        </w:numPr>
+      </w:pPr>
+      <w:r>
+        <w:t xml:space="preserve"> Total number of corner points not identified as corners divided by the number of true corners (false negative rate)</w:t>
+      </w:r>
+    </w:p>
+    <w:p>
+      <w:pPr>
+        <w:pStyle w:val="CommentText"/>
+      </w:pPr>
+    </w:p>
+    <w:p>
+      <w:pPr>
+        <w:pStyle w:val="CommentText"/>
+      </w:pPr>
+      <w:r>
+        <w:t>If you were assessing techniques, these would be things you’d use to assess the goodness of those techniques.</w:t>
+      </w:r>
+    </w:p>
+  </w:comment>
+</w:comments>
+</file>
+
+<file path=word/commentsExtended.xml><?xml version="1.0" encoding="utf-8"?>
+<w15:commentsEx xmlns:wpc="http://schemas.microsoft.com/office/word/2010/wordprocessingCanvas" xmlns:mc="http://schemas.openxmlformats.org/markup-compatibility/2006" xmlns:o="urn:schemas-microsoft-com:office:office" xmlns:r="http://schemas.openxmlformats.org/officeDocument/2006/relationships" xmlns:m="http://schemas.openxmlformats.org/officeDocument/2006/math" xmlns:v="urn:schemas-microsoft-com:vml" xmlns:wp14="http://schemas.microsoft.com/office/word/2010/wordprocessingDrawing" xmlns:wp="http://schemas.openxmlformats.org/drawingml/2006/wordprocessingDrawing" xmlns:w10="urn:schemas-microsoft-com:office:word" xmlns:w="http://schemas.openxmlformats.org/wordprocessingml/2006/main" xmlns:w14="http://schemas.microsoft.com/office/word/2010/wordml" xmlns:w15="http://schemas.microsoft.com/office/word/2012/wordml" xmlns:wpg="http://schemas.microsoft.com/office/word/2010/wordprocessingGroup" xmlns:wpi="http://schemas.microsoft.com/office/word/2010/wordprocessingInk" xmlns:wne="http://schemas.microsoft.com/office/word/2006/wordml" xmlns:wps="http://schemas.microsoft.com/office/word/2010/wordprocessingShape" mc:Ignorable="w14 w15 wp14">
+  <w15:commentEx w15:paraId="705BB508" w15:done="0"/>
+  <w15:commentEx w15:paraId="40423084" w15:done="0"/>
+  <w15:commentEx w15:paraId="01E5FB8B" w15:done="0"/>
+  <w15:commentEx w15:paraId="6EEFC68E" w15:done="0"/>
+  <w15:commentEx w15:paraId="7FA1253A" w15:done="0"/>
+  <w15:commentEx w15:paraId="641E2BB6" w15:done="0"/>
+  <w15:commentEx w15:paraId="7F554764" w15:done="0"/>
+  <w15:commentEx w15:paraId="05A0CA4F" w15:done="0"/>
+  <w15:commentEx w15:paraId="047DD94C" w15:done="0"/>
+  <w15:commentEx w15:paraId="6B05EC9B" w15:done="0"/>
+  <w15:commentEx w15:paraId="5D52F8C2" w15:done="0"/>
+  <w15:commentEx w15:paraId="531E0D75" w15:done="0"/>
+  <w15:commentEx w15:paraId="33EB76D5" w15:done="0"/>
+</w15:commentsEx>
+</file>
+
 <file path=word/numbering.xml><?xml version="1.0" encoding="utf-8"?>
 <w:numbering xmlns:wpc="http://schemas.microsoft.com/office/word/2010/wordprocessingCanvas" xmlns:mc="http://schemas.openxmlformats.org/markup-compatibility/2006" xmlns:o="urn:schemas-microsoft-com:office:office" xmlns:r="http://schemas.openxmlformats.org/officeDocument/2006/relationships" xmlns:m="http://schemas.openxmlformats.org/officeDocument/2006/math" xmlns:v="urn:schemas-microsoft-com:vml" xmlns:wp14="http://schemas.microsoft.com/office/word/2010/wordprocessingDrawing" xmlns:wp="http://schemas.openxmlformats.org/drawingml/2006/wordprocessingDrawing" xmlns:w10="urn:schemas-microsoft-com:office:word" xmlns:w="http://schemas.openxmlformats.org/wordprocessingml/2006/main" xmlns:w14="http://schemas.microsoft.com/office/word/2010/wordml" xmlns:w15="http://schemas.microsoft.com/office/word/2012/wordml" xmlns:wpg="http://schemas.microsoft.com/office/word/2010/wordprocessingGroup" xmlns:wpi="http://schemas.microsoft.com/office/word/2010/wordprocessingInk" xmlns:wne="http://schemas.microsoft.com/office/word/2006/wordml" xmlns:wps="http://schemas.microsoft.com/office/word/2010/wordprocessingShape" mc:Ignorable="w14 w15 wp14">
   <w:abstractNum w:abstractNumId="0">
@@ -715,10 +1333,202 @@
       </w:pPr>
     </w:lvl>
   </w:abstractNum>
+  <w:abstractNum w:abstractNumId="1">
+    <w:nsid w:val="42AD189F"/>
+    <w:multiLevelType w:val="hybridMultilevel"/>
+    <w:tmpl w:val="71846D3A"/>
+    <w:lvl w:ilvl="0" w:tplc="04090011">
+      <w:start w:val="1"/>
+      <w:numFmt w:val="decimal"/>
+      <w:lvlText w:val="%1)"/>
+      <w:lvlJc w:val="left"/>
+      <w:pPr>
+        <w:ind w:left="720" w:hanging="360"/>
+      </w:pPr>
+      <w:rPr>
+        <w:rFonts w:hint="default"/>
+      </w:rPr>
+    </w:lvl>
+    <w:lvl w:ilvl="1" w:tplc="04090019" w:tentative="1">
+      <w:start w:val="1"/>
+      <w:numFmt w:val="lowerLetter"/>
+      <w:lvlText w:val="%2."/>
+      <w:lvlJc w:val="left"/>
+      <w:pPr>
+        <w:ind w:left="1440" w:hanging="360"/>
+      </w:pPr>
+    </w:lvl>
+    <w:lvl w:ilvl="2" w:tplc="0409001B" w:tentative="1">
+      <w:start w:val="1"/>
+      <w:numFmt w:val="lowerRoman"/>
+      <w:lvlText w:val="%3."/>
+      <w:lvlJc w:val="right"/>
+      <w:pPr>
+        <w:ind w:left="2160" w:hanging="180"/>
+      </w:pPr>
+    </w:lvl>
+    <w:lvl w:ilvl="3" w:tplc="0409000F" w:tentative="1">
+      <w:start w:val="1"/>
+      <w:numFmt w:val="decimal"/>
+      <w:lvlText w:val="%4."/>
+      <w:lvlJc w:val="left"/>
+      <w:pPr>
+        <w:ind w:left="2880" w:hanging="360"/>
+      </w:pPr>
+    </w:lvl>
+    <w:lvl w:ilvl="4" w:tplc="04090019" w:tentative="1">
+      <w:start w:val="1"/>
+      <w:numFmt w:val="lowerLetter"/>
+      <w:lvlText w:val="%5."/>
+      <w:lvlJc w:val="left"/>
+      <w:pPr>
+        <w:ind w:left="3600" w:hanging="360"/>
+      </w:pPr>
+    </w:lvl>
+    <w:lvl w:ilvl="5" w:tplc="0409001B" w:tentative="1">
+      <w:start w:val="1"/>
+      <w:numFmt w:val="lowerRoman"/>
+      <w:lvlText w:val="%6."/>
+      <w:lvlJc w:val="right"/>
+      <w:pPr>
+        <w:ind w:left="4320" w:hanging="180"/>
+      </w:pPr>
+    </w:lvl>
+    <w:lvl w:ilvl="6" w:tplc="0409000F" w:tentative="1">
+      <w:start w:val="1"/>
+      <w:numFmt w:val="decimal"/>
+      <w:lvlText w:val="%7."/>
+      <w:lvlJc w:val="left"/>
+      <w:pPr>
+        <w:ind w:left="5040" w:hanging="360"/>
+      </w:pPr>
+    </w:lvl>
+    <w:lvl w:ilvl="7" w:tplc="04090019" w:tentative="1">
+      <w:start w:val="1"/>
+      <w:numFmt w:val="lowerLetter"/>
+      <w:lvlText w:val="%8."/>
+      <w:lvlJc w:val="left"/>
+      <w:pPr>
+        <w:ind w:left="5760" w:hanging="360"/>
+      </w:pPr>
+    </w:lvl>
+    <w:lvl w:ilvl="8" w:tplc="0409001B" w:tentative="1">
+      <w:start w:val="1"/>
+      <w:numFmt w:val="lowerRoman"/>
+      <w:lvlText w:val="%9."/>
+      <w:lvlJc w:val="right"/>
+      <w:pPr>
+        <w:ind w:left="6480" w:hanging="180"/>
+      </w:pPr>
+    </w:lvl>
+  </w:abstractNum>
+  <w:abstractNum w:abstractNumId="2">
+    <w:nsid w:val="795741D0"/>
+    <w:multiLevelType w:val="hybridMultilevel"/>
+    <w:tmpl w:val="EE9A2F68"/>
+    <w:lvl w:ilvl="0" w:tplc="04090011">
+      <w:start w:val="1"/>
+      <w:numFmt w:val="decimal"/>
+      <w:lvlText w:val="%1)"/>
+      <w:lvlJc w:val="left"/>
+      <w:pPr>
+        <w:ind w:left="720" w:hanging="360"/>
+      </w:pPr>
+      <w:rPr>
+        <w:rFonts w:hint="default"/>
+      </w:rPr>
+    </w:lvl>
+    <w:lvl w:ilvl="1" w:tplc="04090019" w:tentative="1">
+      <w:start w:val="1"/>
+      <w:numFmt w:val="lowerLetter"/>
+      <w:lvlText w:val="%2."/>
+      <w:lvlJc w:val="left"/>
+      <w:pPr>
+        <w:ind w:left="1440" w:hanging="360"/>
+      </w:pPr>
+    </w:lvl>
+    <w:lvl w:ilvl="2" w:tplc="0409001B" w:tentative="1">
+      <w:start w:val="1"/>
+      <w:numFmt w:val="lowerRoman"/>
+      <w:lvlText w:val="%3."/>
+      <w:lvlJc w:val="right"/>
+      <w:pPr>
+        <w:ind w:left="2160" w:hanging="180"/>
+      </w:pPr>
+    </w:lvl>
+    <w:lvl w:ilvl="3" w:tplc="0409000F" w:tentative="1">
+      <w:start w:val="1"/>
+      <w:numFmt w:val="decimal"/>
+      <w:lvlText w:val="%4."/>
+      <w:lvlJc w:val="left"/>
+      <w:pPr>
+        <w:ind w:left="2880" w:hanging="360"/>
+      </w:pPr>
+    </w:lvl>
+    <w:lvl w:ilvl="4" w:tplc="04090019" w:tentative="1">
+      <w:start w:val="1"/>
+      <w:numFmt w:val="lowerLetter"/>
+      <w:lvlText w:val="%5."/>
+      <w:lvlJc w:val="left"/>
+      <w:pPr>
+        <w:ind w:left="3600" w:hanging="360"/>
+      </w:pPr>
+    </w:lvl>
+    <w:lvl w:ilvl="5" w:tplc="0409001B" w:tentative="1">
+      <w:start w:val="1"/>
+      <w:numFmt w:val="lowerRoman"/>
+      <w:lvlText w:val="%6."/>
+      <w:lvlJc w:val="right"/>
+      <w:pPr>
+        <w:ind w:left="4320" w:hanging="180"/>
+      </w:pPr>
+    </w:lvl>
+    <w:lvl w:ilvl="6" w:tplc="0409000F" w:tentative="1">
+      <w:start w:val="1"/>
+      <w:numFmt w:val="decimal"/>
+      <w:lvlText w:val="%7."/>
+      <w:lvlJc w:val="left"/>
+      <w:pPr>
+        <w:ind w:left="5040" w:hanging="360"/>
+      </w:pPr>
+    </w:lvl>
+    <w:lvl w:ilvl="7" w:tplc="04090019" w:tentative="1">
+      <w:start w:val="1"/>
+      <w:numFmt w:val="lowerLetter"/>
+      <w:lvlText w:val="%8."/>
+      <w:lvlJc w:val="left"/>
+      <w:pPr>
+        <w:ind w:left="5760" w:hanging="360"/>
+      </w:pPr>
+    </w:lvl>
+    <w:lvl w:ilvl="8" w:tplc="0409001B" w:tentative="1">
+      <w:start w:val="1"/>
+      <w:numFmt w:val="lowerRoman"/>
+      <w:lvlText w:val="%9."/>
+      <w:lvlJc w:val="right"/>
+      <w:pPr>
+        <w:ind w:left="6480" w:hanging="180"/>
+      </w:pPr>
+    </w:lvl>
+  </w:abstractNum>
   <w:num w:numId="1">
     <w:abstractNumId w:val="0"/>
   </w:num>
+  <w:num w:numId="2">
+    <w:abstractNumId w:val="1"/>
+  </w:num>
+  <w:num w:numId="3">
+    <w:abstractNumId w:val="2"/>
+  </w:num>
 </w:numbering>
+</file>
+
+<file path=word/people.xml><?xml version="1.0" encoding="utf-8"?>
+<w15:people xmlns:wpc="http://schemas.microsoft.com/office/word/2010/wordprocessingCanvas" xmlns:mc="http://schemas.openxmlformats.org/markup-compatibility/2006" xmlns:o="urn:schemas-microsoft-com:office:office" xmlns:r="http://schemas.openxmlformats.org/officeDocument/2006/relationships" xmlns:m="http://schemas.openxmlformats.org/officeDocument/2006/math" xmlns:v="urn:schemas-microsoft-com:vml" xmlns:wp14="http://schemas.microsoft.com/office/word/2010/wordprocessingDrawing" xmlns:wp="http://schemas.openxmlformats.org/drawingml/2006/wordprocessingDrawing" xmlns:w10="urn:schemas-microsoft-com:office:word" xmlns:w="http://schemas.openxmlformats.org/wordprocessingml/2006/main" xmlns:w14="http://schemas.microsoft.com/office/word/2010/wordml" xmlns:w15="http://schemas.microsoft.com/office/word/2012/wordml" xmlns:wpg="http://schemas.microsoft.com/office/word/2010/wordprocessingGroup" xmlns:wpi="http://schemas.microsoft.com/office/word/2010/wordprocessingInk" xmlns:wne="http://schemas.microsoft.com/office/word/2006/wordml" xmlns:wps="http://schemas.microsoft.com/office/word/2010/wordprocessingShape" mc:Ignorable="w14 w15 wp14">
+  <w15:person w15:author="Joseph LoBuglio">
+    <w15:presenceInfo w15:providerId="Windows Live" w15:userId="167ed706ecf99026"/>
+  </w15:person>
+</w15:people>
 </file>
 
 <file path=word/styles.xml><?xml version="1.0" encoding="utf-8"?>
@@ -1255,6 +2065,107 @@
       </w:tblBorders>
     </w:tblPr>
   </w:style>
+  <w:style w:type="character" w:styleId="CommentReference">
+    <w:name w:val="annotation reference"/>
+    <w:basedOn w:val="DefaultParagraphFont"/>
+    <w:uiPriority w:val="99"/>
+    <w:semiHidden/>
+    <w:unhideWhenUsed/>
+    <w:rsid w:val="005457BD"/>
+    <w:rPr>
+      <w:sz w:val="16"/>
+      <w:szCs w:val="16"/>
+    </w:rPr>
+  </w:style>
+  <w:style w:type="paragraph" w:styleId="CommentText">
+    <w:name w:val="annotation text"/>
+    <w:basedOn w:val="Normal"/>
+    <w:link w:val="CommentTextChar"/>
+    <w:uiPriority w:val="99"/>
+    <w:semiHidden/>
+    <w:unhideWhenUsed/>
+    <w:rsid w:val="005457BD"/>
+    <w:pPr>
+      <w:spacing w:line="240" w:lineRule="auto"/>
+    </w:pPr>
+    <w:rPr>
+      <w:sz w:val="20"/>
+      <w:szCs w:val="20"/>
+    </w:rPr>
+  </w:style>
+  <w:style w:type="character" w:customStyle="1" w:styleId="CommentTextChar">
+    <w:name w:val="Comment Text Char"/>
+    <w:basedOn w:val="DefaultParagraphFont"/>
+    <w:link w:val="CommentText"/>
+    <w:uiPriority w:val="99"/>
+    <w:semiHidden/>
+    <w:rsid w:val="005457BD"/>
+    <w:rPr>
+      <w:noProof/>
+      <w:sz w:val="20"/>
+      <w:szCs w:val="20"/>
+    </w:rPr>
+  </w:style>
+  <w:style w:type="paragraph" w:styleId="CommentSubject">
+    <w:name w:val="annotation subject"/>
+    <w:basedOn w:val="CommentText"/>
+    <w:next w:val="CommentText"/>
+    <w:link w:val="CommentSubjectChar"/>
+    <w:uiPriority w:val="99"/>
+    <w:semiHidden/>
+    <w:unhideWhenUsed/>
+    <w:rsid w:val="005457BD"/>
+    <w:rPr>
+      <w:b/>
+      <w:bCs/>
+    </w:rPr>
+  </w:style>
+  <w:style w:type="character" w:customStyle="1" w:styleId="CommentSubjectChar">
+    <w:name w:val="Comment Subject Char"/>
+    <w:basedOn w:val="CommentTextChar"/>
+    <w:link w:val="CommentSubject"/>
+    <w:uiPriority w:val="99"/>
+    <w:semiHidden/>
+    <w:rsid w:val="005457BD"/>
+    <w:rPr>
+      <w:b/>
+      <w:bCs/>
+      <w:noProof/>
+      <w:sz w:val="20"/>
+      <w:szCs w:val="20"/>
+    </w:rPr>
+  </w:style>
+  <w:style w:type="paragraph" w:styleId="BalloonText">
+    <w:name w:val="Balloon Text"/>
+    <w:basedOn w:val="Normal"/>
+    <w:link w:val="BalloonTextChar"/>
+    <w:uiPriority w:val="99"/>
+    <w:semiHidden/>
+    <w:unhideWhenUsed/>
+    <w:rsid w:val="005457BD"/>
+    <w:pPr>
+      <w:spacing w:after="0" w:line="240" w:lineRule="auto"/>
+    </w:pPr>
+    <w:rPr>
+      <w:rFonts w:ascii="Segoe UI" w:hAnsi="Segoe UI" w:cs="Segoe UI"/>
+      <w:sz w:val="18"/>
+      <w:szCs w:val="18"/>
+    </w:rPr>
+  </w:style>
+  <w:style w:type="character" w:customStyle="1" w:styleId="BalloonTextChar">
+    <w:name w:val="Balloon Text Char"/>
+    <w:basedOn w:val="DefaultParagraphFont"/>
+    <w:link w:val="BalloonText"/>
+    <w:uiPriority w:val="99"/>
+    <w:semiHidden/>
+    <w:rsid w:val="005457BD"/>
+    <w:rPr>
+      <w:rFonts w:ascii="Segoe UI" w:hAnsi="Segoe UI" w:cs="Segoe UI"/>
+      <w:noProof/>
+      <w:sz w:val="18"/>
+      <w:szCs w:val="18"/>
+    </w:rPr>
+  </w:style>
 </w:styles>
 </file>
 
@@ -1524,7 +2435,7 @@
 </file>
 
 <file path=customXml/itemProps1.xml><?xml version="1.0" encoding="utf-8"?>
-<ds:datastoreItem xmlns:ds="http://schemas.openxmlformats.org/officeDocument/2006/customXml" ds:itemID="{EBFCD19A-9E8A-42BE-93CC-A218CD489E76}">
+<ds:datastoreItem xmlns:ds="http://schemas.openxmlformats.org/officeDocument/2006/customXml" ds:itemID="{E0F56AD9-91F4-40EC-B87C-C88AF35D1212}">
   <ds:schemaRefs>
     <ds:schemaRef ds:uri="http://schemas.openxmlformats.org/officeDocument/2006/bibliography"/>
   </ds:schemaRefs>

</xml_diff>

<commit_message>
Edited Report/Data.docx to address the comments of Dr. L.
</commit_message>
<xml_diff>
--- a/Report/Data.docx
+++ b/Report/Data.docx
@@ -57,11 +57,23 @@
         <w:commentReference w:id="0"/>
       </w:r>
       <w:r>
-        <w:t xml:space="preserve">on the first and last points in each scan are invalid, due to a bug with the code. </w:t>
+        <w:t xml:space="preserve">on the first and last </w:t>
+      </w:r>
+      <w:r>
+        <w:t>points in each scan are invalid. This is an artifact of the algorithm requring a point directly before and after in the array, and can be resolved by checking if the first or last point is used and using the data from array position 360 instead of 0 and 1 instead of 361.</w:t>
+      </w:r>
+      <w:r>
+        <w:t xml:space="preserve"> </w:t>
       </w:r>
       <w:commentRangeStart w:id="1"/>
       <w:r>
-        <w:t xml:space="preserve">This problem can easily be fixed for future usage, but for now these points should be ingored. </w:t>
+        <w:t xml:space="preserve">This problem </w:t>
+      </w:r>
+      <w:r>
+        <w:t>will</w:t>
+      </w:r>
+      <w:r>
+        <w:t xml:space="preserve"> be fixed for future usage, but for now these points should be ingored. </w:t>
       </w:r>
       <w:commentRangeEnd w:id="1"/>
       <w:r>
@@ -86,11 +98,32 @@
     <w:p>
       <w:r>
         <w:tab/>
-        <w:t xml:space="preserve">The three scans taken are shown in figures 1-3. Each scan is an array </w:t>
+        <w:t>The three scans</w:t>
+      </w:r>
+      <w:r>
+        <w:t xml:space="preserve"> taken are shown in figures 1-3. The LIDAR was placed into the approximate center of the environment at a semi-random angle.</w:t>
+      </w:r>
+      <w:r>
+        <w:t xml:space="preserve"> </w:t>
+      </w:r>
+      <w:r>
+        <w:t>The curvature of the sides of the scan is due to the natural flex i</w:t>
+      </w:r>
+      <w:r>
+        <w:t xml:space="preserve">n the material used to make it. </w:t>
+      </w:r>
+      <w:r>
+        <w:t xml:space="preserve">Each scan is an array </w:t>
       </w:r>
       <w:commentRangeStart w:id="2"/>
       <w:r>
-        <w:t xml:space="preserve">of 360 different sets </w:t>
+        <w:t>o</w:t>
+      </w:r>
+      <w:r>
+        <w:t>f 360 different clusters</w:t>
+      </w:r>
+      <w:r>
+        <w:t xml:space="preserve"> </w:t>
       </w:r>
       <w:commentRangeEnd w:id="2"/>
       <w:r>
@@ -100,9 +133,43 @@
         <w:commentReference w:id="2"/>
       </w:r>
       <w:r>
-        <w:t xml:space="preserve">of values, consisting of magnitude, phase, angle, and a boolean identifying whether or </w:t>
+        <w:t>of values</w:t>
+      </w:r>
+      <w:r>
+        <w:t xml:space="preserve"> constituting a point on the plot and</w:t>
+      </w:r>
+      <w:r>
+        <w:t xml:space="preserve"> consisting of </w:t>
+      </w:r>
+      <w:r>
+        <w:t>the raw data from the sensor indicating the location of that point (</w:t>
+      </w:r>
+      <w:r>
+        <w:t>magnitude</w:t>
+      </w:r>
+      <w:r>
+        <w:t xml:space="preserve"> in mm </w:t>
+      </w:r>
+      <w:r>
+        <w:t>and phase</w:t>
+      </w:r>
+      <w:r>
+        <w:t xml:space="preserve"> in degrees</w:t>
+      </w:r>
+      <w:r>
+        <w:t>), as well as the calculated angle between that point and its adjecent</w:t>
+      </w:r>
+      <w:r>
+        <w:t xml:space="preserve"> </w:t>
+      </w:r>
+      <w:r>
+        <w:t xml:space="preserve">points, </w:t>
+      </w:r>
+      <w:r>
+        <w:t xml:space="preserve">and a boolean identifying whether or </w:t>
       </w:r>
       <w:commentRangeStart w:id="3"/>
+      <w:commentRangeStart w:id="4"/>
       <w:r>
         <w:t xml:space="preserve">not this angle </w:t>
       </w:r>
@@ -113,13 +180,6 @@
         </w:rPr>
         <w:commentReference w:id="3"/>
       </w:r>
-      <w:r>
-        <w:t xml:space="preserve">is a </w:t>
-      </w:r>
-      <w:commentRangeStart w:id="4"/>
-      <w:r>
-        <w:t>corner</w:t>
-      </w:r>
       <w:commentRangeEnd w:id="4"/>
       <w:r>
         <w:rPr>
@@ -128,15 +188,19 @@
         <w:commentReference w:id="4"/>
       </w:r>
       <w:r>
-        <w:t xml:space="preserve">. </w:t>
+        <w:t xml:space="preserve">is a </w:t>
       </w:r>
       <w:commentRangeStart w:id="5"/>
-      <w:r>
-        <w:t>Figure 4 shows two different examples of</w:t>
-      </w:r>
       <w:commentRangeStart w:id="6"/>
       <w:r>
-        <w:t xml:space="preserve"> this </w:t>
+        <w:t>corner</w:t>
+      </w:r>
+      <w:commentRangeEnd w:id="5"/>
+      <w:r>
+        <w:rPr>
+          <w:rStyle w:val="CommentReference"/>
+        </w:rPr>
+        <w:commentReference w:id="5"/>
       </w:r>
       <w:commentRangeEnd w:id="6"/>
       <w:r>
@@ -146,32 +210,37 @@
         <w:commentReference w:id="6"/>
       </w:r>
       <w:r>
-        <w:t xml:space="preserve">data. </w:t>
-      </w:r>
-      <w:commentRangeEnd w:id="5"/>
-      <w:r>
-        <w:rPr>
-          <w:rStyle w:val="CommentReference"/>
-        </w:rPr>
-        <w:commentReference w:id="5"/>
-      </w:r>
-      <w:bookmarkStart w:id="7" w:name="_GoBack"/>
-      <w:bookmarkEnd w:id="7"/>
-    </w:p>
+        <w:t xml:space="preserve">. </w:t>
+      </w:r>
+      <w:r>
+        <w:t xml:space="preserve">Points identified as corners are also hilighted blue on the scans. </w:t>
+      </w:r>
+      <w:r>
+        <w:t xml:space="preserve">These figures show the box which the Lidar was placed </w:t>
+      </w:r>
+      <w:r>
+        <w:t xml:space="preserve">in. </w:t>
+      </w:r>
+      <w:r>
+        <w:t>Figure 4 shows two different examples of clusters of data.</w:t>
+      </w:r>
+      <w:r>
+        <w:t xml:space="preserve"> </w:t>
+      </w:r>
+      <w:r>
+        <w:tab/>
+      </w:r>
+    </w:p>
+    <w:p/>
     <w:p>
       <w:pPr>
         <w:jc w:val="center"/>
       </w:pPr>
-      <w:commentRangeStart w:id="8"/>
-      <w:r>
-        <w:t>Figure 1:  A scan taken, with corners identified as blue</w:t>
-      </w:r>
-      <w:commentRangeEnd w:id="8"/>
-      <w:r>
-        <w:rPr>
-          <w:rStyle w:val="CommentReference"/>
-        </w:rPr>
-        <w:commentReference w:id="8"/>
+      <w:r>
+        <w:t>Figure 1</w:t>
+      </w:r>
+      <w:r>
+        <w:t>:  A scan taken, with an unexplained gap in the bottom of the environment.</w:t>
       </w:r>
     </w:p>
     <w:p>
@@ -238,21 +307,16 @@
     </w:p>
     <w:p>
       <w:pPr>
+        <w:keepNext/>
+        <w:keepLines/>
         <w:jc w:val="center"/>
       </w:pPr>
       <w:r>
-        <w:t xml:space="preserve">Figure 2: </w:t>
-      </w:r>
-      <w:commentRangeStart w:id="9"/>
-      <w:r>
-        <w:t xml:space="preserve"> Another scan</w:t>
-      </w:r>
-      <w:commentRangeEnd w:id="9"/>
-      <w:r>
-        <w:rPr>
-          <w:rStyle w:val="CommentReference"/>
-        </w:rPr>
-        <w:commentReference w:id="9"/>
+        <w:lastRenderedPageBreak/>
+        <w:t xml:space="preserve">Figure 2:  </w:t>
+      </w:r>
+      <w:r>
+        <w:t>Scan taken in a non-square environmet.</w:t>
       </w:r>
     </w:p>
     <w:p>
@@ -261,7 +325,6 @@
         <w:jc w:val="center"/>
       </w:pPr>
       <w:r>
-        <w:lastRenderedPageBreak/>
         <w:drawing>
           <wp:inline distT="0" distB="0" distL="0" distR="0" wp14:anchorId="70CFC399" wp14:editId="6D8FC874">
             <wp:extent cx="2533650" cy="2514600"/>
@@ -320,21 +383,12 @@
     </w:p>
     <w:p>
       <w:pPr>
+        <w:keepNext/>
+        <w:keepLines/>
         <w:jc w:val="center"/>
       </w:pPr>
       <w:r>
-        <w:t xml:space="preserve">Figure 3:  </w:t>
-      </w:r>
-      <w:commentRangeStart w:id="10"/>
-      <w:r>
-        <w:t>Another scan</w:t>
-      </w:r>
-      <w:commentRangeEnd w:id="10"/>
-      <w:r>
-        <w:rPr>
-          <w:rStyle w:val="CommentReference"/>
-        </w:rPr>
-        <w:commentReference w:id="10"/>
+        <w:t>Figure 3:  Scan taken with a large gap in the corner.</w:t>
       </w:r>
     </w:p>
     <w:p>
@@ -401,9 +455,18 @@
     </w:p>
     <w:p>
       <w:pPr>
+        <w:spacing w:after="0"/>
         <w:jc w:val="center"/>
       </w:pPr>
-      <w:r>
+    </w:p>
+    <w:p>
+      <w:pPr>
+        <w:keepNext/>
+        <w:keepLines/>
+        <w:jc w:val="center"/>
+      </w:pPr>
+      <w:r>
+        <w:lastRenderedPageBreak/>
         <w:t>Figure 4:  Two different sets of data, one identified as a corner.</w:t>
       </w:r>
     </w:p>
@@ -545,49 +608,50 @@
         <w:ind w:firstLine="720"/>
       </w:pPr>
       <w:r>
-        <w:t xml:space="preserve">In order to test the robustness of this method, the number of detected corners (not including the start and end points, as </w:t>
-      </w:r>
-      <w:commentRangeStart w:id="11"/>
-      <w:r>
-        <w:t>detailed</w:t>
-      </w:r>
-      <w:commentRangeEnd w:id="11"/>
+        <w:t>In order to test the robustness of</w:t>
+      </w:r>
+      <w:r>
+        <w:t xml:space="preserve"> this method, the number of corners that were detected that were not part of actual corners (corners detected – actual number of corners </w:t>
+      </w:r>
+      <w:r>
+        <w:t>(</w:t>
+      </w:r>
+      <w:commentRangeStart w:id="7"/>
+      <w:commentRangeStart w:id="8"/>
+      <w:r>
+        <w:t>6</w:t>
+      </w:r>
+      <w:commentRangeEnd w:id="7"/>
       <w:r>
         <w:rPr>
           <w:rStyle w:val="CommentReference"/>
         </w:rPr>
-        <w:commentReference w:id="11"/>
-      </w:r>
-      <w:r>
-        <w:t xml:space="preserve"> in the previous section) will be compared to the actual number of </w:t>
-      </w:r>
-      <w:commentRangeStart w:id="12"/>
-      <w:r>
-        <w:t>corners</w:t>
-      </w:r>
-      <w:commentRangeEnd w:id="12"/>
+        <w:commentReference w:id="7"/>
+      </w:r>
+      <w:commentRangeEnd w:id="8"/>
       <w:r>
         <w:rPr>
           <w:rStyle w:val="CommentReference"/>
         </w:rPr>
-        <w:commentReference w:id="12"/>
-      </w:r>
-      <w:r>
-        <w:t xml:space="preserve"> (</w:t>
-      </w:r>
-      <w:commentRangeStart w:id="13"/>
-      <w:r>
-        <w:t>6</w:t>
-      </w:r>
-      <w:commentRangeEnd w:id="13"/>
-      <w:r>
-        <w:rPr>
-          <w:rStyle w:val="CommentReference"/>
-        </w:rPr>
-        <w:commentReference w:id="13"/>
-      </w:r>
-      <w:r>
-        <w:t xml:space="preserve">). </w:t>
+        <w:commentReference w:id="8"/>
+      </w:r>
+      <w:r>
+        <w:t xml:space="preserve">)) </w:t>
+      </w:r>
+      <w:r>
+        <w:t xml:space="preserve">will be compared to the number of </w:t>
+      </w:r>
+      <w:r>
+        <w:t xml:space="preserve">points taken by the scan to calucate the </w:t>
+      </w:r>
+      <w:r>
+        <w:t>regularity of false positives</w:t>
+      </w:r>
+      <w:r>
+        <w:t>.</w:t>
+      </w:r>
+      <w:r>
+        <w:t xml:space="preserve"> Figure 5 shows an annotated list of all of the points in Figure 1. </w:t>
       </w:r>
     </w:p>
     <w:p>
@@ -595,6 +659,283 @@
         <w:spacing w:after="0"/>
         <w:ind w:firstLine="720"/>
       </w:pPr>
+    </w:p>
+    <w:p>
+      <w:pPr>
+        <w:spacing w:after="0"/>
+      </w:pPr>
+    </w:p>
+    <w:p>
+      <w:pPr>
+        <w:keepNext/>
+        <w:keepLines/>
+        <w:spacing w:after="0"/>
+        <w:jc w:val="center"/>
+      </w:pPr>
+      <w:r>
+        <w:lastRenderedPageBreak/>
+        <w:t>Figure 5: Corners identified in Figure 1</w:t>
+      </w:r>
+    </w:p>
+    <w:p>
+      <w:pPr>
+        <w:keepNext/>
+        <w:keepLines/>
+        <w:spacing w:after="0"/>
+        <w:jc w:val="center"/>
+      </w:pPr>
+      <w:r>
+        <w:drawing>
+          <wp:inline distT="0" distB="0" distL="0" distR="0" wp14:anchorId="2A0A0A2E" wp14:editId="0E5C66BA">
+            <wp:extent cx="2533650" cy="2514600"/>
+            <wp:effectExtent l="0" t="0" r="0" b="0"/>
+            <wp:docPr id="8" name="Picture 8" descr="C:\Users\Noah Stephen Haskell\Desktop\Neato-Lidar-Robot\Report\Graphics\Corners Annotated.png"/>
+            <wp:cNvGraphicFramePr>
+              <a:graphicFrameLocks xmlns:a="http://schemas.openxmlformats.org/drawingml/2006/main" noChangeAspect="1"/>
+            </wp:cNvGraphicFramePr>
+            <a:graphic xmlns:a="http://schemas.openxmlformats.org/drawingml/2006/main">
+              <a:graphicData uri="http://schemas.openxmlformats.org/drawingml/2006/picture">
+                <pic:pic xmlns:pic="http://schemas.openxmlformats.org/drawingml/2006/picture">
+                  <pic:nvPicPr>
+                    <pic:cNvPr id="0" name="Picture 3" descr="C:\Users\Noah Stephen Haskell\Desktop\Neato-Lidar-Robot\Report\Graphics\Corners Annotated.png"/>
+                    <pic:cNvPicPr>
+                      <a:picLocks noChangeAspect="1" noChangeArrowheads="1"/>
+                    </pic:cNvPicPr>
+                  </pic:nvPicPr>
+                  <pic:blipFill>
+                    <a:blip r:embed="rId13">
+                      <a:extLst>
+                        <a:ext uri="{28A0092B-C50C-407E-A947-70E740481C1C}">
+                          <a14:useLocalDpi xmlns:a14="http://schemas.microsoft.com/office/drawing/2010/main" val="0"/>
+                        </a:ext>
+                      </a:extLst>
+                    </a:blip>
+                    <a:srcRect/>
+                    <a:stretch>
+                      <a:fillRect/>
+                    </a:stretch>
+                  </pic:blipFill>
+                  <pic:spPr bwMode="auto">
+                    <a:xfrm>
+                      <a:off x="0" y="0"/>
+                      <a:ext cx="2533650" cy="2514600"/>
+                    </a:xfrm>
+                    <a:prstGeom prst="rect">
+                      <a:avLst/>
+                    </a:prstGeom>
+                    <a:noFill/>
+                    <a:ln>
+                      <a:noFill/>
+                    </a:ln>
+                  </pic:spPr>
+                </pic:pic>
+              </a:graphicData>
+            </a:graphic>
+          </wp:inline>
+        </w:drawing>
+      </w:r>
+    </w:p>
+    <w:p>
+      <w:pPr>
+        <w:pStyle w:val="ListParagraph"/>
+        <w:keepNext/>
+        <w:keepLines/>
+        <w:numPr>
+          <w:ilvl w:val="0"/>
+          <w:numId w:val="4"/>
+        </w:numPr>
+        <w:spacing w:after="0"/>
+      </w:pPr>
+      <w:r>
+        <w:t>This point is invalid, as d</w:t>
+      </w:r>
+      <w:r>
+        <w:t>iscussed earlier in the section, and will be subtracted from the total number of detected points.</w:t>
+      </w:r>
+    </w:p>
+    <w:p>
+      <w:pPr>
+        <w:pStyle w:val="ListParagraph"/>
+        <w:keepNext/>
+        <w:keepLines/>
+        <w:numPr>
+          <w:ilvl w:val="0"/>
+          <w:numId w:val="4"/>
+        </w:numPr>
+        <w:spacing w:after="0"/>
+      </w:pPr>
+      <w:r>
+        <w:t>Valid corner.</w:t>
+      </w:r>
+    </w:p>
+    <w:p>
+      <w:pPr>
+        <w:pStyle w:val="ListParagraph"/>
+        <w:keepNext/>
+        <w:keepLines/>
+        <w:numPr>
+          <w:ilvl w:val="0"/>
+          <w:numId w:val="4"/>
+        </w:numPr>
+        <w:spacing w:after="0"/>
+      </w:pPr>
+      <w:r>
+        <w:t>Invalid corner, created by a gap between 3&amp;4.</w:t>
+      </w:r>
+    </w:p>
+    <w:p>
+      <w:pPr>
+        <w:pStyle w:val="ListParagraph"/>
+        <w:keepNext/>
+        <w:keepLines/>
+        <w:numPr>
+          <w:ilvl w:val="0"/>
+          <w:numId w:val="4"/>
+        </w:numPr>
+        <w:spacing w:after="0"/>
+      </w:pPr>
+      <w:r>
+        <w:t>Invalid corner, created by a gap between 3&amp;4</w:t>
+      </w:r>
+    </w:p>
+    <w:p>
+      <w:pPr>
+        <w:pStyle w:val="ListParagraph"/>
+        <w:keepNext/>
+        <w:keepLines/>
+        <w:numPr>
+          <w:ilvl w:val="0"/>
+          <w:numId w:val="4"/>
+        </w:numPr>
+        <w:spacing w:after="0"/>
+      </w:pPr>
+      <w:r>
+        <w:t>Invalid corner, created due to unknown circumstances</w:t>
+      </w:r>
+    </w:p>
+    <w:p>
+      <w:pPr>
+        <w:pStyle w:val="ListParagraph"/>
+        <w:keepNext/>
+        <w:keepLines/>
+        <w:numPr>
+          <w:ilvl w:val="0"/>
+          <w:numId w:val="4"/>
+        </w:numPr>
+        <w:spacing w:after="0"/>
+      </w:pPr>
+      <w:r>
+        <w:t>Invalid corner, created</w:t>
+      </w:r>
+      <w:r>
+        <w:t xml:space="preserve"> by a gap between 6&amp;7</w:t>
+      </w:r>
+    </w:p>
+    <w:p>
+      <w:pPr>
+        <w:pStyle w:val="ListParagraph"/>
+        <w:keepNext/>
+        <w:keepLines/>
+        <w:numPr>
+          <w:ilvl w:val="0"/>
+          <w:numId w:val="4"/>
+        </w:numPr>
+        <w:spacing w:after="0"/>
+      </w:pPr>
+      <w:r>
+        <w:t>Invalid corner, created</w:t>
+      </w:r>
+      <w:r>
+        <w:t xml:space="preserve"> by a gap between 6&amp;7</w:t>
+      </w:r>
+    </w:p>
+    <w:p>
+      <w:pPr>
+        <w:pStyle w:val="ListParagraph"/>
+        <w:keepNext/>
+        <w:keepLines/>
+        <w:numPr>
+          <w:ilvl w:val="0"/>
+          <w:numId w:val="4"/>
+        </w:numPr>
+        <w:spacing w:after="0"/>
+      </w:pPr>
+      <w:r>
+        <w:t>Valid corner, although not the center point of the corner. This will be investigated</w:t>
+      </w:r>
+    </w:p>
+    <w:p>
+      <w:pPr>
+        <w:pStyle w:val="ListParagraph"/>
+        <w:keepNext/>
+        <w:keepLines/>
+        <w:numPr>
+          <w:ilvl w:val="0"/>
+          <w:numId w:val="4"/>
+        </w:numPr>
+        <w:spacing w:after="0"/>
+      </w:pPr>
+      <w:r>
+        <w:t xml:space="preserve">Valid corner, in conjunction with 10 </w:t>
+      </w:r>
+    </w:p>
+    <w:p>
+      <w:pPr>
+        <w:pStyle w:val="ListParagraph"/>
+        <w:keepNext/>
+        <w:keepLines/>
+        <w:numPr>
+          <w:ilvl w:val="0"/>
+          <w:numId w:val="4"/>
+        </w:numPr>
+        <w:spacing w:after="0"/>
+      </w:pPr>
+      <w:r>
+        <w:t>Valid corner, in conjuction with 9</w:t>
+      </w:r>
+    </w:p>
+    <w:p>
+      <w:pPr>
+        <w:pStyle w:val="ListParagraph"/>
+        <w:keepNext/>
+        <w:keepLines/>
+        <w:numPr>
+          <w:ilvl w:val="0"/>
+          <w:numId w:val="4"/>
+        </w:numPr>
+        <w:spacing w:after="0"/>
+      </w:pPr>
+      <w:r>
+        <w:t>Valid corner</w:t>
+      </w:r>
+    </w:p>
+    <w:p>
+      <w:pPr>
+        <w:pStyle w:val="ListParagraph"/>
+        <w:keepNext/>
+        <w:keepLines/>
+        <w:numPr>
+          <w:ilvl w:val="0"/>
+          <w:numId w:val="4"/>
+        </w:numPr>
+        <w:spacing w:after="0"/>
+      </w:pPr>
+      <w:r>
+        <w:t>Valid corner</w:t>
+      </w:r>
+    </w:p>
+    <w:p>
+      <w:pPr>
+        <w:pStyle w:val="ListParagraph"/>
+        <w:numPr>
+          <w:ilvl w:val="0"/>
+          <w:numId w:val="4"/>
+        </w:numPr>
+        <w:spacing w:after="0"/>
+      </w:pPr>
+      <w:r>
+        <w:t>Valid corner</w:t>
+      </w:r>
     </w:p>
     <w:p>
       <w:pPr>
@@ -604,6 +945,12 @@
       </w:pPr>
       <w:r>
         <w:t>Table 1:</w:t>
+      </w:r>
+      <w:r>
+        <w:t xml:space="preserve"> Numbe</w:t>
+      </w:r>
+      <w:r>
+        <w:t>r of Corners Detected</w:t>
       </w:r>
     </w:p>
     <w:tbl>
@@ -644,7 +991,7 @@
           </w:tcPr>
           <w:p>
             <w:r>
-              <w:t>% error</w:t>
+              <w:t>False Positives Rate</w:t>
             </w:r>
           </w:p>
         </w:tc>
@@ -666,7 +1013,7 @@
           </w:tcPr>
           <w:p>
             <w:r>
-              <w:t>8</w:t>
+              <w:t>12</w:t>
             </w:r>
           </w:p>
         </w:tc>
@@ -676,7 +1023,7 @@
           </w:tcPr>
           <w:p>
             <w:r>
-              <w:t>33%</w:t>
+              <w:t>1.67%</w:t>
             </w:r>
           </w:p>
         </w:tc>
@@ -698,7 +1045,7 @@
           </w:tcPr>
           <w:p>
             <w:r>
-              <w:t>7</w:t>
+              <w:t>13</w:t>
             </w:r>
           </w:p>
         </w:tc>
@@ -708,7 +1055,7 @@
           </w:tcPr>
           <w:p>
             <w:r>
-              <w:t>16.66%</w:t>
+              <w:t>1.94%</w:t>
             </w:r>
           </w:p>
         </w:tc>
@@ -730,7 +1077,7 @@
           </w:tcPr>
           <w:p>
             <w:r>
-              <w:t>7</w:t>
+              <w:t>9</w:t>
             </w:r>
           </w:p>
         </w:tc>
@@ -740,7 +1087,7 @@
           </w:tcPr>
           <w:p>
             <w:r>
-              <w:t>16.66%</w:t>
+              <w:t>0.833%</w:t>
             </w:r>
           </w:p>
         </w:tc>
@@ -760,8 +1107,16 @@
     <w:p>
       <w:pPr>
         <w:spacing w:after="0"/>
-        <w:ind w:firstLine="720"/>
-      </w:pPr>
+      </w:pPr>
+      <w:r>
+        <w:tab/>
+        <w:t>In all three scan</w:t>
+      </w:r>
+      <w:r>
+        <w:t xml:space="preserve">s, there are examples of invalid corners which were created on the sides of the environment. The exact cause of this is unknown, and needs further investigation. </w:t>
+      </w:r>
+      <w:bookmarkStart w:id="9" w:name="_GoBack"/>
+      <w:bookmarkEnd w:id="9"/>
     </w:p>
     <w:sectPr>
       <w:pgSz w:w="12240" w:h="15840"/>
@@ -878,7 +1233,7 @@
       </w:r>
     </w:p>
   </w:comment>
-  <w:comment w:id="4" w:author="Joseph LoBuglio" w:date="2015-02-13T09:45:00Z" w:initials="JL">
+  <w:comment w:id="4" w:author="Noah Stephen Haskell" w:date="2015-02-13T11:04:00Z" w:initials="NSH">
     <w:p>
       <w:pPr>
         <w:pStyle w:val="CommentText"/>
@@ -890,11 +1245,14 @@
         <w:annotationRef/>
       </w:r>
       <w:r>
-        <w:t>Describe the figure a bit. Polor plots consistent with raw data. Not completely square (data error or is arena not square and this is accurate?) What are the numbers (500, 400, etc.) Are there points missing around 270? Is this where the scan starts or hard to see or just geometry? Is there a reason it is tilted (shown as a diamond) rather than flat (shown as a square?)</w:t>
+        <w:rPr>
+          <w:rStyle w:val="CommentReference"/>
+        </w:rPr>
+        <w:t>Clarified in context</w:t>
       </w:r>
     </w:p>
   </w:comment>
-  <w:comment w:id="6" w:author="Joseph LoBuglio" w:date="2015-02-13T09:44:00Z" w:initials="JL">
+  <w:comment w:id="5" w:author="Joseph LoBuglio" w:date="2015-02-13T09:45:00Z" w:initials="JL">
     <w:p>
       <w:pPr>
         <w:pStyle w:val="CommentText"/>
@@ -906,11 +1264,11 @@
         <w:annotationRef/>
       </w:r>
       <w:r>
-        <w:t>these data … (Data is plural, wouldn’t say two example of this cows)</w:t>
+        <w:t>Describe the figure a bit. Polor plots consistent with raw data. Not completely square (data error or is arena not square and this is accurate?) What are the numbers (500, 400, etc.) Are there points missing around 270? Is this where the scan starts or hard to see or just geometry? Is there a reason it is tilted (shown as a diamond) rather than flat (shown as a square?)</w:t>
       </w:r>
     </w:p>
   </w:comment>
-  <w:comment w:id="5" w:author="Joseph LoBuglio" w:date="2015-02-13T09:51:00Z" w:initials="JL">
+  <w:comment w:id="6" w:author="Noah Stephen Haskell" w:date="2015-02-13T11:13:00Z" w:initials="NSH">
     <w:p>
       <w:pPr>
         <w:pStyle w:val="CommentText"/>
@@ -922,50 +1280,11 @@
         <w:annotationRef/>
       </w:r>
       <w:r>
-        <w:t>Move this to above figure 4. Your methods go into how a corner is identified so don’t repeat it here, but provide some reminder.</w:t>
-      </w:r>
-    </w:p>
-    <w:p>
-      <w:pPr>
-        <w:pStyle w:val="CommentText"/>
-      </w:pPr>
-    </w:p>
-    <w:p>
-      <w:pPr>
-        <w:pStyle w:val="CommentText"/>
-      </w:pPr>
-      <w:r>
-        <w:t>The scan (from the sensor) does not identify corners, you do.</w:t>
-      </w:r>
-    </w:p>
-    <w:p>
-      <w:pPr>
-        <w:pStyle w:val="CommentText"/>
-      </w:pPr>
-    </w:p>
-    <w:p>
-      <w:pPr>
-        <w:pStyle w:val="CommentText"/>
-      </w:pPr>
-      <w:r>
-        <w:t>Data for each point consists of the magnitude, phase, and angle from the scan and the results of the calculation as to if it is a corner.</w:t>
-      </w:r>
-    </w:p>
-    <w:p>
-      <w:pPr>
-        <w:pStyle w:val="CommentText"/>
-      </w:pPr>
-    </w:p>
-    <w:p>
-      <w:pPr>
-        <w:pStyle w:val="CommentText"/>
-      </w:pPr>
-      <w:r>
-        <w:t xml:space="preserve">I hope phase and angle are well defined in the methods section (you have to describe how the LIDAR works in detail) because it isn’t clear to me what they are. </w:t>
+        <w:t>Addressed</w:t>
       </w:r>
     </w:p>
   </w:comment>
-  <w:comment w:id="8" w:author="Joseph LoBuglio" w:date="2015-02-13T09:42:00Z" w:initials="JL">
+  <w:comment w:id="7" w:author="Joseph LoBuglio" w:date="2015-02-13T09:56:00Z" w:initials="JL">
     <w:p>
       <w:pPr>
         <w:pStyle w:val="CommentText"/>
@@ -977,11 +1296,174 @@
         <w:annotationRef/>
       </w:r>
       <w:r>
-        <w:t>Format caption paragraphs as “Keep with Next” so they stay with the figure.</w:t>
+        <w:t>Table 1 needs a caption</w:t>
+      </w:r>
+    </w:p>
+    <w:p>
+      <w:pPr>
+        <w:pStyle w:val="CommentText"/>
+      </w:pPr>
+    </w:p>
+    <w:p>
+      <w:pPr>
+        <w:pStyle w:val="CommentText"/>
+      </w:pPr>
+      <w:r>
+        <w:t>State weather or not there were corner points that were not detected as corners.</w:t>
+      </w:r>
+    </w:p>
+    <w:p>
+      <w:pPr>
+        <w:pStyle w:val="CommentText"/>
+      </w:pPr>
+    </w:p>
+    <w:p>
+      <w:pPr>
+        <w:pStyle w:val="CommentText"/>
+      </w:pPr>
+      <w:r>
+        <w:t>You don’t have corners identified as much as you have points that are considered corners. There seem to be three categories:</w:t>
+      </w:r>
+    </w:p>
+    <w:p>
+      <w:pPr>
+        <w:pStyle w:val="CommentText"/>
+        <w:numPr>
+          <w:ilvl w:val="0"/>
+          <w:numId w:val="2"/>
+        </w:numPr>
+      </w:pPr>
+      <w:r>
+        <w:t xml:space="preserve"> Points that are legitimate</w:t>
+      </w:r>
+    </w:p>
+    <w:p>
+      <w:pPr>
+        <w:pStyle w:val="CommentText"/>
+        <w:numPr>
+          <w:ilvl w:val="0"/>
+          <w:numId w:val="2"/>
+        </w:numPr>
+      </w:pPr>
+      <w:r>
+        <w:t xml:space="preserve"> Points that are legitimate, but next to another legitimate point. If two points are on either side of the corner, both could be identified and both could be correct and this is something you need to fix (future work, describe how it might be done)</w:t>
+      </w:r>
+    </w:p>
+    <w:p>
+      <w:pPr>
+        <w:pStyle w:val="CommentText"/>
+        <w:numPr>
+          <w:ilvl w:val="0"/>
+          <w:numId w:val="2"/>
+        </w:numPr>
+      </w:pPr>
+      <w:r>
+        <w:t xml:space="preserve"> Points that are just wrong (no where neer a corner, in the shadow of a convex corner, etc.)</w:t>
+      </w:r>
+    </w:p>
+    <w:p>
+      <w:pPr>
+        <w:pStyle w:val="CommentText"/>
+      </w:pPr>
+    </w:p>
+    <w:p>
+      <w:pPr>
+        <w:pStyle w:val="CommentText"/>
+      </w:pPr>
+      <w:r>
+        <w:t>Please break these out if you can. There aren’t that many, you could even annotate them on the figures.</w:t>
+      </w:r>
+    </w:p>
+    <w:p>
+      <w:pPr>
+        <w:pStyle w:val="CommentText"/>
+      </w:pPr>
+    </w:p>
+    <w:p>
+      <w:pPr>
+        <w:pStyle w:val="CommentText"/>
+      </w:pPr>
+      <w:r>
+        <w:t>This sets you up well for the analysis where you can go through each type of error, why it occurred, and how you would address it.</w:t>
+      </w:r>
+    </w:p>
+    <w:p>
+      <w:pPr>
+        <w:pStyle w:val="CommentText"/>
+      </w:pPr>
+    </w:p>
+    <w:p>
+      <w:pPr>
+        <w:pStyle w:val="CommentText"/>
+      </w:pPr>
+      <w:r>
+        <w:t>Again, if any corners were missed, put that in the table (or make it clear by putting in a column that shows zeros.)</w:t>
+      </w:r>
+    </w:p>
+    <w:p>
+      <w:pPr>
+        <w:pStyle w:val="CommentText"/>
+      </w:pPr>
+    </w:p>
+    <w:p>
+      <w:pPr>
+        <w:pStyle w:val="CommentText"/>
+      </w:pPr>
+      <w:r>
+        <w:t>Lastly consider “goodness” parameters that might be meaningful, such as:</w:t>
+      </w:r>
+    </w:p>
+    <w:p>
+      <w:pPr>
+        <w:pStyle w:val="CommentText"/>
+        <w:numPr>
+          <w:ilvl w:val="0"/>
+          <w:numId w:val="3"/>
+        </w:numPr>
+      </w:pPr>
+      <w:r>
+        <w:t xml:space="preserve"> Total number of points correctly identified divided by the total number of points</w:t>
+      </w:r>
+    </w:p>
+    <w:p>
+      <w:pPr>
+        <w:pStyle w:val="CommentText"/>
+        <w:numPr>
+          <w:ilvl w:val="0"/>
+          <w:numId w:val="3"/>
+        </w:numPr>
+      </w:pPr>
+      <w:r>
+        <w:t xml:space="preserve"> Total number of points identified as corners that weren’t divided by the total number of non-corner points (false positive rate)</w:t>
+      </w:r>
+    </w:p>
+    <w:p>
+      <w:pPr>
+        <w:pStyle w:val="CommentText"/>
+        <w:numPr>
+          <w:ilvl w:val="0"/>
+          <w:numId w:val="3"/>
+        </w:numPr>
+      </w:pPr>
+      <w:r>
+        <w:t xml:space="preserve"> Total number of corner points not identified as corners divided by the number of true corners (false negative rate)</w:t>
+      </w:r>
+    </w:p>
+    <w:p>
+      <w:pPr>
+        <w:pStyle w:val="CommentText"/>
+      </w:pPr>
+    </w:p>
+    <w:p>
+      <w:pPr>
+        <w:pStyle w:val="CommentText"/>
+      </w:pPr>
+      <w:r>
+        <w:t>If you were assessing techniques, these would be things you’d use to assess the goodness of those techniques.</w:t>
       </w:r>
     </w:p>
   </w:comment>
-  <w:comment w:id="9" w:author="Joseph LoBuglio" w:date="2015-02-13T09:48:00Z" w:initials="JL">
+  <w:comment w:id="8" w:author="Noah Stephen Haskell" w:date="2015-02-13T12:07:00Z" w:initials="NSH">
     <w:p>
       <w:pPr>
         <w:pStyle w:val="CommentText"/>
@@ -993,234 +1475,7 @@
         <w:annotationRef/>
       </w:r>
       <w:r>
-        <w:t>What is particular about this scan? Why is it included? Consider “Scan with corner moved and arena not square.” Why are you including this?</w:t>
-      </w:r>
-    </w:p>
-  </w:comment>
-  <w:comment w:id="10" w:author="Joseph LoBuglio" w:date="2015-02-13T09:49:00Z" w:initials="JL">
-    <w:p>
-      <w:pPr>
-        <w:pStyle w:val="CommentText"/>
-      </w:pPr>
-      <w:r>
-        <w:rPr>
-          <w:rStyle w:val="CommentReference"/>
-        </w:rPr>
-        <w:annotationRef/>
-      </w:r>
-      <w:r>
-        <w:t>Again, this caption has to be meaningful. “Figure 3: Scan showing missing points in upper left corner resulting from ….”</w:t>
-      </w:r>
-    </w:p>
-  </w:comment>
-  <w:comment w:id="11" w:author="Joseph LoBuglio" w:date="2015-02-13T09:56:00Z" w:initials="JL">
-    <w:p>
-      <w:pPr>
-        <w:pStyle w:val="CommentText"/>
-      </w:pPr>
-      <w:r>
-        <w:rPr>
-          <w:rStyle w:val="CommentReference"/>
-        </w:rPr>
-        <w:annotationRef/>
-      </w:r>
-      <w:r>
-        <w:t>Not really detailed, but mentioned. Again, this needs more detail, perhaps in the methods section.</w:t>
-      </w:r>
-    </w:p>
-  </w:comment>
-  <w:comment w:id="12" w:author="Joseph LoBuglio" w:date="2015-02-13T10:10:00Z" w:initials="JL">
-    <w:p>
-      <w:pPr>
-        <w:pStyle w:val="CommentText"/>
-      </w:pPr>
-      <w:r>
-        <w:rPr>
-          <w:rStyle w:val="CommentReference"/>
-        </w:rPr>
-        <w:annotationRef/>
-      </w:r>
-      <w:r>
-        <w:t>I think it would be interesting, even if by hand, to calculate something that you can measure (the length of a side of the area) and compare it with the data just to make sure all is well.</w:t>
-      </w:r>
-    </w:p>
-  </w:comment>
-  <w:comment w:id="13" w:author="Joseph LoBuglio" w:date="2015-02-13T09:56:00Z" w:initials="JL">
-    <w:p>
-      <w:pPr>
-        <w:pStyle w:val="CommentText"/>
-      </w:pPr>
-      <w:r>
-        <w:rPr>
-          <w:rStyle w:val="CommentReference"/>
-        </w:rPr>
-        <w:annotationRef/>
-      </w:r>
-      <w:r>
-        <w:t>Table 1 needs a caption</w:t>
-      </w:r>
-    </w:p>
-    <w:p>
-      <w:pPr>
-        <w:pStyle w:val="CommentText"/>
-      </w:pPr>
-    </w:p>
-    <w:p>
-      <w:pPr>
-        <w:pStyle w:val="CommentText"/>
-      </w:pPr>
-      <w:r>
-        <w:t>State weather or not there were corner points that were not detected as corners.</w:t>
-      </w:r>
-    </w:p>
-    <w:p>
-      <w:pPr>
-        <w:pStyle w:val="CommentText"/>
-      </w:pPr>
-    </w:p>
-    <w:p>
-      <w:pPr>
-        <w:pStyle w:val="CommentText"/>
-      </w:pPr>
-      <w:r>
-        <w:t>You don’t have corners identified as much as you have points that are considered corners. There seem to be three categories:</w:t>
-      </w:r>
-    </w:p>
-    <w:p>
-      <w:pPr>
-        <w:pStyle w:val="CommentText"/>
-        <w:numPr>
-          <w:ilvl w:val="0"/>
-          <w:numId w:val="2"/>
-        </w:numPr>
-      </w:pPr>
-      <w:r>
-        <w:t xml:space="preserve"> Points that are legitimate</w:t>
-      </w:r>
-    </w:p>
-    <w:p>
-      <w:pPr>
-        <w:pStyle w:val="CommentText"/>
-        <w:numPr>
-          <w:ilvl w:val="0"/>
-          <w:numId w:val="2"/>
-        </w:numPr>
-      </w:pPr>
-      <w:r>
-        <w:t xml:space="preserve"> Points that are legitimate, but next to another legitimate point. If two points are on either side of the corner, both could be identified and both could be correct and this is something you need to fix (future work, describe how it might be done)</w:t>
-      </w:r>
-    </w:p>
-    <w:p>
-      <w:pPr>
-        <w:pStyle w:val="CommentText"/>
-        <w:numPr>
-          <w:ilvl w:val="0"/>
-          <w:numId w:val="2"/>
-        </w:numPr>
-      </w:pPr>
-      <w:r>
-        <w:t xml:space="preserve"> Points that are just wrong (no where neer a corner, in the shadow of a convex corner, etc.)</w:t>
-      </w:r>
-    </w:p>
-    <w:p>
-      <w:pPr>
-        <w:pStyle w:val="CommentText"/>
-      </w:pPr>
-    </w:p>
-    <w:p>
-      <w:pPr>
-        <w:pStyle w:val="CommentText"/>
-      </w:pPr>
-      <w:r>
-        <w:t>Please break these out if you can. There aren’t that many, you could even annotate them on the figures.</w:t>
-      </w:r>
-    </w:p>
-    <w:p>
-      <w:pPr>
-        <w:pStyle w:val="CommentText"/>
-      </w:pPr>
-    </w:p>
-    <w:p>
-      <w:pPr>
-        <w:pStyle w:val="CommentText"/>
-      </w:pPr>
-      <w:r>
-        <w:t>This sets you up well for the analysis where you can go through each type of error, why it occurred, and how you would address it.</w:t>
-      </w:r>
-    </w:p>
-    <w:p>
-      <w:pPr>
-        <w:pStyle w:val="CommentText"/>
-      </w:pPr>
-    </w:p>
-    <w:p>
-      <w:pPr>
-        <w:pStyle w:val="CommentText"/>
-      </w:pPr>
-      <w:r>
-        <w:t>Again, if any corners were missed, put that in the table (or make it clear by putting in a column that shows zeros.)</w:t>
-      </w:r>
-    </w:p>
-    <w:p>
-      <w:pPr>
-        <w:pStyle w:val="CommentText"/>
-      </w:pPr>
-    </w:p>
-    <w:p>
-      <w:pPr>
-        <w:pStyle w:val="CommentText"/>
-      </w:pPr>
-      <w:r>
-        <w:t>Lastly consider “goodness” parameters that might be meaningful, such as:</w:t>
-      </w:r>
-    </w:p>
-    <w:p>
-      <w:pPr>
-        <w:pStyle w:val="CommentText"/>
-        <w:numPr>
-          <w:ilvl w:val="0"/>
-          <w:numId w:val="3"/>
-        </w:numPr>
-      </w:pPr>
-      <w:r>
-        <w:t xml:space="preserve"> Total number of points correctly identified divided by the total number of points</w:t>
-      </w:r>
-    </w:p>
-    <w:p>
-      <w:pPr>
-        <w:pStyle w:val="CommentText"/>
-        <w:numPr>
-          <w:ilvl w:val="0"/>
-          <w:numId w:val="3"/>
-        </w:numPr>
-      </w:pPr>
-      <w:r>
-        <w:t xml:space="preserve"> Total number of points identified as corners that weren’t divided by the total number of non-corner points (false positive rate)</w:t>
-      </w:r>
-    </w:p>
-    <w:p>
-      <w:pPr>
-        <w:pStyle w:val="CommentText"/>
-        <w:numPr>
-          <w:ilvl w:val="0"/>
-          <w:numId w:val="3"/>
-        </w:numPr>
-      </w:pPr>
-      <w:r>
-        <w:t xml:space="preserve"> Total number of corner points not identified as corners divided by the number of true corners (false negative rate)</w:t>
-      </w:r>
-    </w:p>
-    <w:p>
-      <w:pPr>
-        <w:pStyle w:val="CommentText"/>
-      </w:pPr>
-    </w:p>
-    <w:p>
-      <w:pPr>
-        <w:pStyle w:val="CommentText"/>
-      </w:pPr>
-      <w:r>
-        <w:t>If you were assessing techniques, these would be things you’d use to assess the goodness of those techniques.</w:t>
+        <w:t>Added false positive rate and information about the other types of points</w:t>
       </w:r>
     </w:p>
   </w:comment>
@@ -1233,21 +1488,106 @@
   <w15:commentEx w15:paraId="40423084" w15:done="0"/>
   <w15:commentEx w15:paraId="01E5FB8B" w15:done="0"/>
   <w15:commentEx w15:paraId="6EEFC68E" w15:done="0"/>
+  <w15:commentEx w15:paraId="4C29A834" w15:paraIdParent="6EEFC68E" w15:done="0"/>
   <w15:commentEx w15:paraId="7FA1253A" w15:done="0"/>
-  <w15:commentEx w15:paraId="641E2BB6" w15:done="0"/>
-  <w15:commentEx w15:paraId="7F554764" w15:done="0"/>
-  <w15:commentEx w15:paraId="05A0CA4F" w15:done="0"/>
-  <w15:commentEx w15:paraId="047DD94C" w15:done="0"/>
-  <w15:commentEx w15:paraId="6B05EC9B" w15:done="0"/>
-  <w15:commentEx w15:paraId="5D52F8C2" w15:done="0"/>
-  <w15:commentEx w15:paraId="531E0D75" w15:done="0"/>
-  <w15:commentEx w15:paraId="33EB76D5" w15:done="0"/>
+  <w15:commentEx w15:paraId="110A8853" w15:paraIdParent="7FA1253A" w15:done="0"/>
+  <w15:commentEx w15:paraId="4F2423F8" w15:done="0"/>
+  <w15:commentEx w15:paraId="20E0CAC0" w15:paraIdParent="4F2423F8" w15:done="0"/>
 </w15:commentsEx>
 </file>
 
 <file path=word/numbering.xml><?xml version="1.0" encoding="utf-8"?>
 <w:numbering xmlns:wpc="http://schemas.microsoft.com/office/word/2010/wordprocessingCanvas" xmlns:mc="http://schemas.openxmlformats.org/markup-compatibility/2006" xmlns:o="urn:schemas-microsoft-com:office:office" xmlns:r="http://schemas.openxmlformats.org/officeDocument/2006/relationships" xmlns:m="http://schemas.openxmlformats.org/officeDocument/2006/math" xmlns:v="urn:schemas-microsoft-com:vml" xmlns:wp14="http://schemas.microsoft.com/office/word/2010/wordprocessingDrawing" xmlns:wp="http://schemas.openxmlformats.org/drawingml/2006/wordprocessingDrawing" xmlns:w10="urn:schemas-microsoft-com:office:word" xmlns:w="http://schemas.openxmlformats.org/wordprocessingml/2006/main" xmlns:w14="http://schemas.microsoft.com/office/word/2010/wordml" xmlns:w15="http://schemas.microsoft.com/office/word/2012/wordml" xmlns:wpg="http://schemas.microsoft.com/office/word/2010/wordprocessingGroup" xmlns:wpi="http://schemas.microsoft.com/office/word/2010/wordprocessingInk" xmlns:wne="http://schemas.microsoft.com/office/word/2006/wordml" xmlns:wps="http://schemas.microsoft.com/office/word/2010/wordprocessingShape" mc:Ignorable="w14 w15 wp14">
   <w:abstractNum w:abstractNumId="0">
+    <w:nsid w:val="027C7A5F"/>
+    <w:multiLevelType w:val="hybridMultilevel"/>
+    <w:tmpl w:val="9C6EB29C"/>
+    <w:lvl w:ilvl="0" w:tplc="0409000F">
+      <w:start w:val="1"/>
+      <w:numFmt w:val="decimal"/>
+      <w:lvlText w:val="%1."/>
+      <w:lvlJc w:val="left"/>
+      <w:pPr>
+        <w:ind w:left="720" w:hanging="360"/>
+      </w:pPr>
+      <w:rPr>
+        <w:rFonts w:hint="default"/>
+      </w:rPr>
+    </w:lvl>
+    <w:lvl w:ilvl="1" w:tplc="04090019" w:tentative="1">
+      <w:start w:val="1"/>
+      <w:numFmt w:val="lowerLetter"/>
+      <w:lvlText w:val="%2."/>
+      <w:lvlJc w:val="left"/>
+      <w:pPr>
+        <w:ind w:left="1440" w:hanging="360"/>
+      </w:pPr>
+    </w:lvl>
+    <w:lvl w:ilvl="2" w:tplc="0409001B" w:tentative="1">
+      <w:start w:val="1"/>
+      <w:numFmt w:val="lowerRoman"/>
+      <w:lvlText w:val="%3."/>
+      <w:lvlJc w:val="right"/>
+      <w:pPr>
+        <w:ind w:left="2160" w:hanging="180"/>
+      </w:pPr>
+    </w:lvl>
+    <w:lvl w:ilvl="3" w:tplc="0409000F" w:tentative="1">
+      <w:start w:val="1"/>
+      <w:numFmt w:val="decimal"/>
+      <w:lvlText w:val="%4."/>
+      <w:lvlJc w:val="left"/>
+      <w:pPr>
+        <w:ind w:left="2880" w:hanging="360"/>
+      </w:pPr>
+    </w:lvl>
+    <w:lvl w:ilvl="4" w:tplc="04090019" w:tentative="1">
+      <w:start w:val="1"/>
+      <w:numFmt w:val="lowerLetter"/>
+      <w:lvlText w:val="%5."/>
+      <w:lvlJc w:val="left"/>
+      <w:pPr>
+        <w:ind w:left="3600" w:hanging="360"/>
+      </w:pPr>
+    </w:lvl>
+    <w:lvl w:ilvl="5" w:tplc="0409001B" w:tentative="1">
+      <w:start w:val="1"/>
+      <w:numFmt w:val="lowerRoman"/>
+      <w:lvlText w:val="%6."/>
+      <w:lvlJc w:val="right"/>
+      <w:pPr>
+        <w:ind w:left="4320" w:hanging="180"/>
+      </w:pPr>
+    </w:lvl>
+    <w:lvl w:ilvl="6" w:tplc="0409000F" w:tentative="1">
+      <w:start w:val="1"/>
+      <w:numFmt w:val="decimal"/>
+      <w:lvlText w:val="%7."/>
+      <w:lvlJc w:val="left"/>
+      <w:pPr>
+        <w:ind w:left="5040" w:hanging="360"/>
+      </w:pPr>
+    </w:lvl>
+    <w:lvl w:ilvl="7" w:tplc="04090019" w:tentative="1">
+      <w:start w:val="1"/>
+      <w:numFmt w:val="lowerLetter"/>
+      <w:lvlText w:val="%8."/>
+      <w:lvlJc w:val="left"/>
+      <w:pPr>
+        <w:ind w:left="5760" w:hanging="360"/>
+      </w:pPr>
+    </w:lvl>
+    <w:lvl w:ilvl="8" w:tplc="0409001B" w:tentative="1">
+      <w:start w:val="1"/>
+      <w:numFmt w:val="lowerRoman"/>
+      <w:lvlText w:val="%9."/>
+      <w:lvlJc w:val="right"/>
+      <w:pPr>
+        <w:ind w:left="6480" w:hanging="180"/>
+      </w:pPr>
+    </w:lvl>
+  </w:abstractNum>
+  <w:abstractNum w:abstractNumId="1">
     <w:nsid w:val="41EC49A5"/>
     <w:multiLevelType w:val="hybridMultilevel"/>
     <w:tmpl w:val="06D0B116"/>
@@ -1333,7 +1673,7 @@
       </w:pPr>
     </w:lvl>
   </w:abstractNum>
-  <w:abstractNum w:abstractNumId="1">
+  <w:abstractNum w:abstractNumId="2">
     <w:nsid w:val="42AD189F"/>
     <w:multiLevelType w:val="hybridMultilevel"/>
     <w:tmpl w:val="71846D3A"/>
@@ -1422,7 +1762,7 @@
       </w:pPr>
     </w:lvl>
   </w:abstractNum>
-  <w:abstractNum w:abstractNumId="2">
+  <w:abstractNum w:abstractNumId="3">
     <w:nsid w:val="795741D0"/>
     <w:multiLevelType w:val="hybridMultilevel"/>
     <w:tmpl w:val="EE9A2F68"/>
@@ -1512,13 +1852,16 @@
     </w:lvl>
   </w:abstractNum>
   <w:num w:numId="1">
-    <w:abstractNumId w:val="0"/>
+    <w:abstractNumId w:val="1"/>
   </w:num>
   <w:num w:numId="2">
-    <w:abstractNumId w:val="1"/>
+    <w:abstractNumId w:val="2"/>
   </w:num>
   <w:num w:numId="3">
-    <w:abstractNumId w:val="2"/>
+    <w:abstractNumId w:val="3"/>
+  </w:num>
+  <w:num w:numId="4">
+    <w:abstractNumId w:val="0"/>
   </w:num>
 </w:numbering>
 </file>
@@ -1527,6 +1870,9 @@
 <w15:people xmlns:wpc="http://schemas.microsoft.com/office/word/2010/wordprocessingCanvas" xmlns:mc="http://schemas.openxmlformats.org/markup-compatibility/2006" xmlns:o="urn:schemas-microsoft-com:office:office" xmlns:r="http://schemas.openxmlformats.org/officeDocument/2006/relationships" xmlns:m="http://schemas.openxmlformats.org/officeDocument/2006/math" xmlns:v="urn:schemas-microsoft-com:vml" xmlns:wp14="http://schemas.microsoft.com/office/word/2010/wordprocessingDrawing" xmlns:wp="http://schemas.openxmlformats.org/drawingml/2006/wordprocessingDrawing" xmlns:w10="urn:schemas-microsoft-com:office:word" xmlns:w="http://schemas.openxmlformats.org/wordprocessingml/2006/main" xmlns:w14="http://schemas.microsoft.com/office/word/2010/wordml" xmlns:w15="http://schemas.microsoft.com/office/word/2012/wordml" xmlns:wpg="http://schemas.microsoft.com/office/word/2010/wordprocessingGroup" xmlns:wpi="http://schemas.microsoft.com/office/word/2010/wordprocessingInk" xmlns:wne="http://schemas.microsoft.com/office/word/2006/wordml" xmlns:wps="http://schemas.microsoft.com/office/word/2010/wordprocessingShape" mc:Ignorable="w14 w15 wp14">
   <w15:person w15:author="Joseph LoBuglio">
     <w15:presenceInfo w15:providerId="Windows Live" w15:userId="167ed706ecf99026"/>
+  </w15:person>
+  <w15:person w15:author="Noah Stephen Haskell">
+    <w15:presenceInfo w15:providerId="None" w15:userId="Noah Stephen Haskell"/>
   </w15:person>
 </w15:people>
 </file>
@@ -1954,7 +2300,6 @@
   <w:style w:type="character" w:default="1" w:styleId="DefaultParagraphFont">
     <w:name w:val="Default Paragraph Font"/>
     <w:uiPriority w:val="1"/>
-    <w:semiHidden/>
     <w:unhideWhenUsed/>
   </w:style>
   <w:style w:type="table" w:default="1" w:styleId="TableNormal">
@@ -2435,7 +2780,7 @@
 </file>
 
 <file path=customXml/itemProps1.xml><?xml version="1.0" encoding="utf-8"?>
-<ds:datastoreItem xmlns:ds="http://schemas.openxmlformats.org/officeDocument/2006/customXml" ds:itemID="{E0F56AD9-91F4-40EC-B87C-C88AF35D1212}">
+<ds:datastoreItem xmlns:ds="http://schemas.openxmlformats.org/officeDocument/2006/customXml" ds:itemID="{008B0771-004B-451C-B827-97449BD9F102}">
   <ds:schemaRefs>
     <ds:schemaRef ds:uri="http://schemas.openxmlformats.org/officeDocument/2006/bibliography"/>
   </ds:schemaRefs>

</xml_diff>

<commit_message>
Replaced with version with Lobuglio comments.
</commit_message>
<xml_diff>
--- a/Report/Data.docx
+++ b/Report/Data.docx
@@ -6,6 +6,8 @@
       <w:pPr>
         <w:jc w:val="center"/>
       </w:pPr>
+      <w:bookmarkStart w:id="0" w:name="_GoBack"/>
+      <w:bookmarkEnd w:id="0"/>
       <w:r>
         <w:t>Data</w:t>
       </w:r>
@@ -45,16 +47,16 @@
       <w:r>
         <w:t xml:space="preserve">Note that </w:t>
       </w:r>
-      <w:commentRangeStart w:id="0"/>
+      <w:commentRangeStart w:id="1"/>
       <w:r>
         <w:t xml:space="preserve">the corners identified </w:t>
       </w:r>
-      <w:commentRangeEnd w:id="0"/>
-      <w:r>
-        <w:rPr>
-          <w:rStyle w:val="CommentReference"/>
-        </w:rPr>
-        <w:commentReference w:id="0"/>
+      <w:commentRangeEnd w:id="1"/>
+      <w:r>
+        <w:rPr>
+          <w:rStyle w:val="CommentReference"/>
+        </w:rPr>
+        <w:commentReference w:id="1"/>
       </w:r>
       <w:r>
         <w:t xml:space="preserve">on the first and last </w:t>
@@ -65,7 +67,7 @@
       <w:r>
         <w:t xml:space="preserve"> </w:t>
       </w:r>
-      <w:commentRangeStart w:id="1"/>
+      <w:commentRangeStart w:id="2"/>
       <w:r>
         <w:t xml:space="preserve">This problem </w:t>
       </w:r>
@@ -75,12 +77,12 @@
       <w:r>
         <w:t xml:space="preserve"> be fixed for future usage, but for now these points should be ingored. </w:t>
       </w:r>
-      <w:commentRangeEnd w:id="1"/>
-      <w:r>
-        <w:rPr>
-          <w:rStyle w:val="CommentReference"/>
-        </w:rPr>
-        <w:commentReference w:id="1"/>
+      <w:commentRangeEnd w:id="2"/>
+      <w:r>
+        <w:rPr>
+          <w:rStyle w:val="CommentReference"/>
+        </w:rPr>
+        <w:commentReference w:id="2"/>
       </w:r>
     </w:p>
     <w:p>
@@ -101,21 +103,64 @@
         <w:t>The three scans</w:t>
       </w:r>
       <w:r>
-        <w:t xml:space="preserve"> taken are shown in figures 1-3. The LIDAR was placed into the approximate center of the environment at a semi-random angle.</w:t>
+        <w:t xml:space="preserve"> taken are shown in </w:t>
+      </w:r>
+      <w:ins w:id="3" w:author="Joseph LoBuglio" w:date="2015-02-13T14:55:00Z">
+        <w:r>
+          <w:t>F</w:t>
+        </w:r>
+      </w:ins>
+      <w:del w:id="4" w:author="Joseph LoBuglio" w:date="2015-02-13T14:55:00Z">
+        <w:r>
+          <w:delText>f</w:delText>
+        </w:r>
+      </w:del>
+      <w:r>
+        <w:t>igures 1-3. The LIDAR was placed into the approximate center of the environment at a semi-random angle</w:t>
+      </w:r>
+      <w:ins w:id="5" w:author="Joseph LoBuglio" w:date="2015-02-13T14:53:00Z">
+        <w:r>
+          <w:t xml:space="preserve"> and the outline of the enclosure is revealed as a series of measurement points</w:t>
+        </w:r>
+      </w:ins>
+      <w:r>
+        <w:t>.</w:t>
       </w:r>
       <w:r>
         <w:t xml:space="preserve"> </w:t>
       </w:r>
       <w:r>
-        <w:t>The curvature of the sides of the scan is due to the natural flex i</w:t>
-      </w:r>
-      <w:r>
-        <w:t xml:space="preserve">n the material used to make it. </w:t>
+        <w:t xml:space="preserve">The curvature of the sides of the scan is due to the </w:t>
+      </w:r>
+      <w:commentRangeStart w:id="6"/>
+      <w:r>
+        <w:t xml:space="preserve">natural flex in the material used to make </w:t>
+      </w:r>
+      <w:commentRangeStart w:id="7"/>
+      <w:r>
+        <w:t>it</w:t>
+      </w:r>
+      <w:commentRangeEnd w:id="7"/>
+      <w:r>
+        <w:rPr>
+          <w:rStyle w:val="CommentReference"/>
+        </w:rPr>
+        <w:commentReference w:id="7"/>
+      </w:r>
+      <w:r>
+        <w:t xml:space="preserve">. </w:t>
+      </w:r>
+      <w:commentRangeEnd w:id="6"/>
+      <w:r>
+        <w:rPr>
+          <w:rStyle w:val="CommentReference"/>
+        </w:rPr>
+        <w:commentReference w:id="6"/>
       </w:r>
       <w:r>
         <w:t xml:space="preserve">Each scan is an array </w:t>
       </w:r>
-      <w:commentRangeStart w:id="2"/>
+      <w:commentRangeStart w:id="8"/>
       <w:r>
         <w:t>o</w:t>
       </w:r>
@@ -125,12 +170,12 @@
       <w:r>
         <w:t xml:space="preserve"> </w:t>
       </w:r>
-      <w:commentRangeEnd w:id="2"/>
-      <w:r>
-        <w:rPr>
-          <w:rStyle w:val="CommentReference"/>
-        </w:rPr>
-        <w:commentReference w:id="2"/>
+      <w:commentRangeEnd w:id="8"/>
+      <w:r>
+        <w:rPr>
+          <w:rStyle w:val="CommentReference"/>
+        </w:rPr>
+        <w:commentReference w:id="8"/>
       </w:r>
       <w:r>
         <w:t>of values</w:t>
@@ -157,57 +202,76 @@
         <w:t xml:space="preserve"> in degrees</w:t>
       </w:r>
       <w:r>
-        <w:t>), as well as the calculated angle between that point and its adjecent</w:t>
+        <w:t xml:space="preserve">), as well as the calculated angle between that point and its </w:t>
+      </w:r>
+      <w:commentRangeStart w:id="9"/>
+      <w:r>
+        <w:t>adjecent</w:t>
       </w:r>
       <w:r>
         <w:t xml:space="preserve"> </w:t>
       </w:r>
+      <w:commentRangeEnd w:id="9"/>
+      <w:r>
+        <w:rPr>
+          <w:rStyle w:val="CommentReference"/>
+        </w:rPr>
+        <w:commentReference w:id="9"/>
+      </w:r>
       <w:r>
         <w:t xml:space="preserve">points, </w:t>
       </w:r>
       <w:r>
         <w:t xml:space="preserve">and a boolean identifying whether or </w:t>
       </w:r>
-      <w:commentRangeStart w:id="3"/>
-      <w:commentRangeStart w:id="4"/>
+      <w:commentRangeStart w:id="10"/>
+      <w:commentRangeStart w:id="11"/>
       <w:r>
         <w:t xml:space="preserve">not this angle </w:t>
       </w:r>
-      <w:commentRangeEnd w:id="3"/>
-      <w:r>
-        <w:rPr>
-          <w:rStyle w:val="CommentReference"/>
-        </w:rPr>
-        <w:commentReference w:id="3"/>
-      </w:r>
-      <w:commentRangeEnd w:id="4"/>
-      <w:r>
-        <w:rPr>
-          <w:rStyle w:val="CommentReference"/>
-        </w:rPr>
-        <w:commentReference w:id="4"/>
+      <w:commentRangeEnd w:id="10"/>
+      <w:r>
+        <w:rPr>
+          <w:rStyle w:val="CommentReference"/>
+        </w:rPr>
+        <w:commentReference w:id="10"/>
+      </w:r>
+      <w:commentRangeEnd w:id="11"/>
+      <w:r>
+        <w:rPr>
+          <w:rStyle w:val="CommentReference"/>
+        </w:rPr>
+        <w:commentReference w:id="11"/>
       </w:r>
       <w:r>
         <w:t xml:space="preserve">is a </w:t>
       </w:r>
-      <w:commentRangeStart w:id="5"/>
-      <w:commentRangeStart w:id="6"/>
+      <w:commentRangeStart w:id="12"/>
+      <w:commentRangeStart w:id="13"/>
+      <w:commentRangeStart w:id="14"/>
       <w:r>
         <w:t>corner</w:t>
       </w:r>
-      <w:commentRangeEnd w:id="5"/>
-      <w:r>
-        <w:rPr>
-          <w:rStyle w:val="CommentReference"/>
-        </w:rPr>
-        <w:commentReference w:id="5"/>
-      </w:r>
-      <w:commentRangeEnd w:id="6"/>
-      <w:r>
-        <w:rPr>
-          <w:rStyle w:val="CommentReference"/>
-        </w:rPr>
-        <w:commentReference w:id="6"/>
+      <w:commentRangeEnd w:id="12"/>
+      <w:r>
+        <w:rPr>
+          <w:rStyle w:val="CommentReference"/>
+        </w:rPr>
+        <w:commentReference w:id="12"/>
+      </w:r>
+      <w:commentRangeEnd w:id="13"/>
+      <w:r>
+        <w:rPr>
+          <w:rStyle w:val="CommentReference"/>
+        </w:rPr>
+        <w:commentReference w:id="13"/>
+      </w:r>
+      <w:commentRangeEnd w:id="14"/>
+      <w:r>
+        <w:rPr>
+          <w:rStyle w:val="CommentReference"/>
+        </w:rPr>
+        <w:commentReference w:id="14"/>
       </w:r>
       <w:r>
         <w:t xml:space="preserve">. </w:t>
@@ -215,11 +279,24 @@
       <w:r>
         <w:t xml:space="preserve">Points identified as corners are also hilighted blue on the scans. </w:t>
       </w:r>
-      <w:r>
-        <w:t xml:space="preserve">These figures show the box which the Lidar was placed </w:t>
-      </w:r>
-      <w:r>
-        <w:t xml:space="preserve">in. </w:t>
+      <w:ins w:id="15" w:author="Joseph LoBuglio" w:date="2015-02-13T14:49:00Z">
+        <w:r>
+          <w:t>Figures 1 through 3</w:t>
+        </w:r>
+      </w:ins>
+      <w:r>
+        <w:t xml:space="preserve"> show the box which the Lidar was placed </w:t>
+      </w:r>
+      <w:r>
+        <w:t>in</w:t>
+      </w:r>
+      <w:ins w:id="16" w:author="Joseph LoBuglio" w:date="2015-02-13T14:49:00Z">
+        <w:r>
+          <w:t xml:space="preserve"> and a convex movable corner</w:t>
+        </w:r>
+      </w:ins>
+      <w:r>
+        <w:t xml:space="preserve">. </w:t>
       </w:r>
       <w:r>
         <w:t>Figure 4 shows two different examples of clusters of data.</w:t>
@@ -248,56 +325,110 @@
         <w:spacing w:after="0"/>
         <w:jc w:val="center"/>
       </w:pPr>
-      <w:r>
-        <w:drawing>
-          <wp:inline distT="0" distB="0" distL="0" distR="0" wp14:anchorId="21F4DF92" wp14:editId="4A31BA95">
-            <wp:extent cx="2533650" cy="2514600"/>
-            <wp:effectExtent l="0" t="0" r="0" b="0"/>
-            <wp:docPr id="1" name="Picture 1" descr="C:\Users\Noah Stephen Haskell\Desktop\Neato-Lidar-Robot\Report\Graphics\Corners.png"/>
-            <wp:cNvGraphicFramePr>
-              <a:graphicFrameLocks xmlns:a="http://schemas.openxmlformats.org/drawingml/2006/main" noChangeAspect="1"/>
-            </wp:cNvGraphicFramePr>
-            <a:graphic xmlns:a="http://schemas.openxmlformats.org/drawingml/2006/main">
-              <a:graphicData uri="http://schemas.openxmlformats.org/drawingml/2006/picture">
-                <pic:pic xmlns:pic="http://schemas.openxmlformats.org/drawingml/2006/picture">
-                  <pic:nvPicPr>
-                    <pic:cNvPr id="0" name="Picture 1" descr="C:\Users\Noah Stephen Haskell\Desktop\Neato-Lidar-Robot\Report\Graphics\Corners.png"/>
-                    <pic:cNvPicPr>
-                      <a:picLocks noChangeAspect="1" noChangeArrowheads="1"/>
-                    </pic:cNvPicPr>
-                  </pic:nvPicPr>
-                  <pic:blipFill>
-                    <a:blip r:embed="rId8">
-                      <a:extLst>
-                        <a:ext uri="{28A0092B-C50C-407E-A947-70E740481C1C}">
-                          <a14:useLocalDpi xmlns:a14="http://schemas.microsoft.com/office/drawing/2010/main" val="0"/>
-                        </a:ext>
-                      </a:extLst>
-                    </a:blip>
-                    <a:srcRect/>
-                    <a:stretch>
-                      <a:fillRect/>
-                    </a:stretch>
-                  </pic:blipFill>
-                  <pic:spPr bwMode="auto">
-                    <a:xfrm>
-                      <a:off x="0" y="0"/>
-                      <a:ext cx="2533650" cy="2514600"/>
-                    </a:xfrm>
-                    <a:prstGeom prst="rect">
-                      <a:avLst/>
-                    </a:prstGeom>
-                    <a:noFill/>
-                    <a:ln>
+      <w:ins w:id="17" w:author="Joseph LoBuglio" w:date="2015-02-13T14:51:00Z">
+        <w:r>
+          <w:drawing>
+            <wp:inline distT="0" distB="0" distL="0" distR="0" wp14:anchorId="734C126F" wp14:editId="7D682691">
+              <wp:extent cx="2597150" cy="2574925"/>
+              <wp:effectExtent l="0" t="0" r="0" b="0"/>
+              <wp:docPr id="6" name="Picture 6"/>
+              <wp:cNvGraphicFramePr>
+                <a:graphicFrameLocks xmlns:a="http://schemas.openxmlformats.org/drawingml/2006/main" noChangeAspect="1"/>
+              </wp:cNvGraphicFramePr>
+              <a:graphic xmlns:a="http://schemas.openxmlformats.org/drawingml/2006/main">
+                <a:graphicData uri="http://schemas.openxmlformats.org/drawingml/2006/picture">
+                  <pic:pic xmlns:pic="http://schemas.openxmlformats.org/drawingml/2006/picture">
+                    <pic:nvPicPr>
+                      <pic:cNvPr id="0" name="Picture 1"/>
+                      <pic:cNvPicPr>
+                        <a:picLocks noChangeAspect="1" noChangeArrowheads="1"/>
+                      </pic:cNvPicPr>
+                    </pic:nvPicPr>
+                    <pic:blipFill>
+                      <a:blip r:embed="rId8">
+                        <a:extLst>
+                          <a:ext uri="{28A0092B-C50C-407E-A947-70E740481C1C}">
+                            <a14:useLocalDpi xmlns:a14="http://schemas.microsoft.com/office/drawing/2010/main" val="0"/>
+                          </a:ext>
+                        </a:extLst>
+                      </a:blip>
+                      <a:srcRect/>
+                      <a:stretch>
+                        <a:fillRect/>
+                      </a:stretch>
+                    </pic:blipFill>
+                    <pic:spPr bwMode="auto">
+                      <a:xfrm>
+                        <a:off x="0" y="0"/>
+                        <a:ext cx="2597150" cy="2574925"/>
+                      </a:xfrm>
+                      <a:prstGeom prst="rect">
+                        <a:avLst/>
+                      </a:prstGeom>
                       <a:noFill/>
-                    </a:ln>
-                  </pic:spPr>
-                </pic:pic>
-              </a:graphicData>
-            </a:graphic>
-          </wp:inline>
-        </w:drawing>
-      </w:r>
+                      <a:ln>
+                        <a:noFill/>
+                      </a:ln>
+                    </pic:spPr>
+                  </pic:pic>
+                </a:graphicData>
+              </a:graphic>
+            </wp:inline>
+          </w:drawing>
+        </w:r>
+      </w:ins>
+      <w:del w:id="18" w:author="Joseph LoBuglio" w:date="2015-02-13T14:51:00Z">
+        <w:r>
+          <w:drawing>
+            <wp:inline distT="0" distB="0" distL="0" distR="0" wp14:anchorId="21F4DF92" wp14:editId="548FC965">
+              <wp:extent cx="2533650" cy="2514600"/>
+              <wp:effectExtent l="0" t="0" r="0" b="0"/>
+              <wp:docPr id="1" name="Picture 1" descr="C:\Users\Noah Stephen Haskell\Desktop\Neato-Lidar-Robot\Report\Graphics\Corners.png"/>
+              <wp:cNvGraphicFramePr>
+                <a:graphicFrameLocks xmlns:a="http://schemas.openxmlformats.org/drawingml/2006/main" noChangeAspect="1"/>
+              </wp:cNvGraphicFramePr>
+              <a:graphic xmlns:a="http://schemas.openxmlformats.org/drawingml/2006/main">
+                <a:graphicData uri="http://schemas.openxmlformats.org/drawingml/2006/picture">
+                  <pic:pic xmlns:pic="http://schemas.openxmlformats.org/drawingml/2006/picture">
+                    <pic:nvPicPr>
+                      <pic:cNvPr id="0" name="Picture 1" descr="C:\Users\Noah Stephen Haskell\Desktop\Neato-Lidar-Robot\Report\Graphics\Corners.png"/>
+                      <pic:cNvPicPr>
+                        <a:picLocks noChangeAspect="1" noChangeArrowheads="1"/>
+                      </pic:cNvPicPr>
+                    </pic:nvPicPr>
+                    <pic:blipFill>
+                      <a:blip r:embed="rId9">
+                        <a:extLst>
+                          <a:ext uri="{28A0092B-C50C-407E-A947-70E740481C1C}">
+                            <a14:useLocalDpi xmlns:a14="http://schemas.microsoft.com/office/drawing/2010/main" val="0"/>
+                          </a:ext>
+                        </a:extLst>
+                      </a:blip>
+                      <a:srcRect/>
+                      <a:stretch>
+                        <a:fillRect/>
+                      </a:stretch>
+                    </pic:blipFill>
+                    <pic:spPr bwMode="auto">
+                      <a:xfrm>
+                        <a:off x="0" y="0"/>
+                        <a:ext cx="2533650" cy="2514600"/>
+                      </a:xfrm>
+                      <a:prstGeom prst="rect">
+                        <a:avLst/>
+                      </a:prstGeom>
+                      <a:noFill/>
+                      <a:ln>
+                        <a:noFill/>
+                      </a:ln>
+                    </pic:spPr>
+                  </pic:pic>
+                </a:graphicData>
+              </a:graphic>
+            </wp:inline>
+          </w:drawing>
+        </w:r>
+      </w:del>
     </w:p>
     <w:p>
       <w:pPr>
@@ -338,78 +469,6 @@
                 <pic:pic xmlns:pic="http://schemas.openxmlformats.org/drawingml/2006/picture">
                   <pic:nvPicPr>
                     <pic:cNvPr id="0" name="Picture 2" descr="C:\Users\Noah Stephen Haskell\Desktop\Neato-Lidar-Robot\Report\Graphics\Corners 2.png"/>
-                    <pic:cNvPicPr>
-                      <a:picLocks noChangeAspect="1" noChangeArrowheads="1"/>
-                    </pic:cNvPicPr>
-                  </pic:nvPicPr>
-                  <pic:blipFill>
-                    <a:blip r:embed="rId9">
-                      <a:extLst>
-                        <a:ext uri="{28A0092B-C50C-407E-A947-70E740481C1C}">
-                          <a14:useLocalDpi xmlns:a14="http://schemas.microsoft.com/office/drawing/2010/main" val="0"/>
-                        </a:ext>
-                      </a:extLst>
-                    </a:blip>
-                    <a:srcRect/>
-                    <a:stretch>
-                      <a:fillRect/>
-                    </a:stretch>
-                  </pic:blipFill>
-                  <pic:spPr bwMode="auto">
-                    <a:xfrm>
-                      <a:off x="0" y="0"/>
-                      <a:ext cx="2533650" cy="2514600"/>
-                    </a:xfrm>
-                    <a:prstGeom prst="rect">
-                      <a:avLst/>
-                    </a:prstGeom>
-                    <a:noFill/>
-                    <a:ln>
-                      <a:noFill/>
-                    </a:ln>
-                  </pic:spPr>
-                </pic:pic>
-              </a:graphicData>
-            </a:graphic>
-          </wp:inline>
-        </w:drawing>
-      </w:r>
-    </w:p>
-    <w:p>
-      <w:pPr>
-        <w:spacing w:after="0"/>
-        <w:jc w:val="center"/>
-      </w:pPr>
-    </w:p>
-    <w:p>
-      <w:pPr>
-        <w:keepNext/>
-        <w:keepLines/>
-        <w:jc w:val="center"/>
-      </w:pPr>
-      <w:r>
-        <w:t>Figure 3:  Scan taken with a large gap in the corner.</w:t>
-      </w:r>
-    </w:p>
-    <w:p>
-      <w:pPr>
-        <w:spacing w:after="0"/>
-        <w:jc w:val="center"/>
-      </w:pPr>
-      <w:r>
-        <w:drawing>
-          <wp:inline distT="0" distB="0" distL="0" distR="0" wp14:anchorId="4009FE5B" wp14:editId="5A6FB868">
-            <wp:extent cx="2533650" cy="2514600"/>
-            <wp:effectExtent l="0" t="0" r="0" b="0"/>
-            <wp:docPr id="3" name="Picture 3" descr="C:\Users\Noah Stephen Haskell\Desktop\Neato-Lidar-Robot\Report\Graphics\Corners 3.png"/>
-            <wp:cNvGraphicFramePr>
-              <a:graphicFrameLocks xmlns:a="http://schemas.openxmlformats.org/drawingml/2006/main" noChangeAspect="1"/>
-            </wp:cNvGraphicFramePr>
-            <a:graphic xmlns:a="http://schemas.openxmlformats.org/drawingml/2006/main">
-              <a:graphicData uri="http://schemas.openxmlformats.org/drawingml/2006/picture">
-                <pic:pic xmlns:pic="http://schemas.openxmlformats.org/drawingml/2006/picture">
-                  <pic:nvPicPr>
-                    <pic:cNvPr id="0" name="Picture 3" descr="C:\Users\Noah Stephen Haskell\Desktop\Neato-Lidar-Robot\Report\Graphics\Corners 3.png"/>
                     <pic:cNvPicPr>
                       <a:picLocks noChangeAspect="1" noChangeArrowheads="1"/>
                     </pic:cNvPicPr>
@@ -455,31 +514,25 @@
     </w:p>
     <w:p>
       <w:pPr>
-        <w:spacing w:after="0"/>
-        <w:jc w:val="center"/>
-      </w:pPr>
-    </w:p>
-    <w:p>
-      <w:pPr>
         <w:keepNext/>
         <w:keepLines/>
         <w:jc w:val="center"/>
       </w:pPr>
       <w:r>
-        <w:lastRenderedPageBreak/>
-        <w:t>Figure 4:  Two different sets of data, one identified as a corner.</w:t>
-      </w:r>
-    </w:p>
-    <w:p>
-      <w:pPr>
+        <w:t>Figure 3:  Scan taken with a large gap in the corner.</w:t>
+      </w:r>
+    </w:p>
+    <w:p>
+      <w:pPr>
+        <w:spacing w:after="0"/>
         <w:jc w:val="center"/>
       </w:pPr>
       <w:r>
         <w:drawing>
-          <wp:inline distT="0" distB="0" distL="0" distR="0" wp14:anchorId="0B025556" wp14:editId="739078C4">
-            <wp:extent cx="1419225" cy="2047875"/>
-            <wp:effectExtent l="0" t="0" r="9525" b="9525"/>
-            <wp:docPr id="4" name="Picture 4" descr="C:\Users\Noah Stephen Haskell\Desktop\Neato-Lidar-Robot\Report\Graphics\Corner.png"/>
+          <wp:inline distT="0" distB="0" distL="0" distR="0" wp14:anchorId="4009FE5B" wp14:editId="5A6FB868">
+            <wp:extent cx="2533650" cy="2514600"/>
+            <wp:effectExtent l="0" t="0" r="0" b="0"/>
+            <wp:docPr id="3" name="Picture 3" descr="C:\Users\Noah Stephen Haskell\Desktop\Neato-Lidar-Robot\Report\Graphics\Corners 3.png"/>
             <wp:cNvGraphicFramePr>
               <a:graphicFrameLocks xmlns:a="http://schemas.openxmlformats.org/drawingml/2006/main" noChangeAspect="1"/>
             </wp:cNvGraphicFramePr>
@@ -487,7 +540,7 @@
               <a:graphicData uri="http://schemas.openxmlformats.org/drawingml/2006/picture">
                 <pic:pic xmlns:pic="http://schemas.openxmlformats.org/drawingml/2006/picture">
                   <pic:nvPicPr>
-                    <pic:cNvPr id="0" name="Picture 4" descr="C:\Users\Noah Stephen Haskell\Desktop\Neato-Lidar-Robot\Report\Graphics\Corner.png"/>
+                    <pic:cNvPr id="0" name="Picture 3" descr="C:\Users\Noah Stephen Haskell\Desktop\Neato-Lidar-Robot\Report\Graphics\Corners 3.png"/>
                     <pic:cNvPicPr>
                       <a:picLocks noChangeAspect="1" noChangeArrowheads="1"/>
                     </pic:cNvPicPr>
@@ -508,7 +561,7 @@
                   <pic:spPr bwMode="auto">
                     <a:xfrm>
                       <a:off x="0" y="0"/>
-                      <a:ext cx="1419225" cy="2047875"/>
+                      <a:ext cx="2533650" cy="2514600"/>
                     </a:xfrm>
                     <a:prstGeom prst="rect">
                       <a:avLst/>
@@ -524,12 +577,40 @@
           </wp:inline>
         </w:drawing>
       </w:r>
+    </w:p>
+    <w:p>
+      <w:pPr>
+        <w:spacing w:after="0"/>
+        <w:jc w:val="center"/>
+      </w:pPr>
+    </w:p>
+    <w:p>
+      <w:pPr>
+        <w:spacing w:after="0"/>
+        <w:jc w:val="center"/>
+      </w:pPr>
+    </w:p>
+    <w:p>
+      <w:pPr>
+        <w:keepNext/>
+        <w:keepLines/>
+        <w:jc w:val="center"/>
+      </w:pPr>
+      <w:r>
+        <w:lastRenderedPageBreak/>
+        <w:t>Figure 4:  Two different sets of data, one identified as a corner.</w:t>
+      </w:r>
+    </w:p>
+    <w:p>
+      <w:pPr>
+        <w:jc w:val="center"/>
+      </w:pPr>
       <w:r>
         <w:drawing>
-          <wp:inline distT="0" distB="0" distL="0" distR="0" wp14:anchorId="0875DDB5" wp14:editId="2CC72ED0">
+          <wp:inline distT="0" distB="0" distL="0" distR="0" wp14:anchorId="0B025556" wp14:editId="739078C4">
             <wp:extent cx="1419225" cy="2047875"/>
             <wp:effectExtent l="0" t="0" r="9525" b="9525"/>
-            <wp:docPr id="5" name="Picture 5" descr="C:\Users\Noah Stephen Haskell\Desktop\Neato-Lidar-Robot\Report\Graphics\NotCorner.png"/>
+            <wp:docPr id="4" name="Picture 4" descr="C:\Users\Noah Stephen Haskell\Desktop\Neato-Lidar-Robot\Report\Graphics\Corner.png"/>
             <wp:cNvGraphicFramePr>
               <a:graphicFrameLocks xmlns:a="http://schemas.openxmlformats.org/drawingml/2006/main" noChangeAspect="1"/>
             </wp:cNvGraphicFramePr>
@@ -537,7 +618,7 @@
               <a:graphicData uri="http://schemas.openxmlformats.org/drawingml/2006/picture">
                 <pic:pic xmlns:pic="http://schemas.openxmlformats.org/drawingml/2006/picture">
                   <pic:nvPicPr>
-                    <pic:cNvPr id="0" name="Picture 5" descr="C:\Users\Noah Stephen Haskell\Desktop\Neato-Lidar-Robot\Report\Graphics\NotCorner.png"/>
+                    <pic:cNvPr id="0" name="Picture 4" descr="C:\Users\Noah Stephen Haskell\Desktop\Neato-Lidar-Robot\Report\Graphics\Corner.png"/>
                     <pic:cNvPicPr>
                       <a:picLocks noChangeAspect="1" noChangeArrowheads="1"/>
                     </pic:cNvPicPr>
@@ -575,121 +656,11 @@
         </w:drawing>
       </w:r>
       <w:r>
-        <w:t xml:space="preserve"> </w:t>
-      </w:r>
-    </w:p>
-    <w:p>
-      <w:pPr>
-        <w:spacing w:after="0"/>
-        <w:jc w:val="center"/>
-      </w:pPr>
-    </w:p>
-    <w:p>
-      <w:pPr>
-        <w:pStyle w:val="Heading1"/>
-        <w:jc w:val="center"/>
-      </w:pPr>
-      <w:r>
-        <w:t>Calcualte</w:t>
-      </w:r>
-      <w:r>
-        <w:t>d</w:t>
-      </w:r>
-      <w:r>
-        <w:t xml:space="preserve"> Data</w:t>
-      </w:r>
-      <w:r>
-        <w:t>:</w:t>
-      </w:r>
-    </w:p>
-    <w:p>
-      <w:pPr>
-        <w:spacing w:after="0"/>
-        <w:ind w:firstLine="720"/>
-      </w:pPr>
-      <w:r>
-        <w:t>In order to test the robustness of</w:t>
-      </w:r>
-      <w:r>
-        <w:t xml:space="preserve"> this method, the number of corners that were detected that were not part of actual corners (corners detected – actual number of corners </w:t>
-      </w:r>
-      <w:r>
-        <w:t>(</w:t>
-      </w:r>
-      <w:commentRangeStart w:id="7"/>
-      <w:commentRangeStart w:id="8"/>
-      <w:r>
-        <w:t>6</w:t>
-      </w:r>
-      <w:commentRangeEnd w:id="7"/>
-      <w:r>
-        <w:rPr>
-          <w:rStyle w:val="CommentReference"/>
-        </w:rPr>
-        <w:commentReference w:id="7"/>
-      </w:r>
-      <w:commentRangeEnd w:id="8"/>
-      <w:r>
-        <w:rPr>
-          <w:rStyle w:val="CommentReference"/>
-        </w:rPr>
-        <w:commentReference w:id="8"/>
-      </w:r>
-      <w:r>
-        <w:t xml:space="preserve">)) </w:t>
-      </w:r>
-      <w:r>
-        <w:t xml:space="preserve">will be compared to the number of </w:t>
-      </w:r>
-      <w:r>
-        <w:t xml:space="preserve">points taken by the scan to calucate the </w:t>
-      </w:r>
-      <w:r>
-        <w:t>regularity of false positives</w:t>
-      </w:r>
-      <w:r>
-        <w:t>.</w:t>
-      </w:r>
-      <w:r>
-        <w:t xml:space="preserve"> Figure 5 shows an annotated list of all of the points in Figure 1. </w:t>
-      </w:r>
-    </w:p>
-    <w:p>
-      <w:pPr>
-        <w:spacing w:after="0"/>
-        <w:ind w:firstLine="720"/>
-      </w:pPr>
-    </w:p>
-    <w:p>
-      <w:pPr>
-        <w:spacing w:after="0"/>
-      </w:pPr>
-    </w:p>
-    <w:p>
-      <w:pPr>
-        <w:keepNext/>
-        <w:keepLines/>
-        <w:spacing w:after="0"/>
-        <w:jc w:val="center"/>
-      </w:pPr>
-      <w:r>
-        <w:lastRenderedPageBreak/>
-        <w:t>Figure 5: Corners identified in Figure 1</w:t>
-      </w:r>
-    </w:p>
-    <w:p>
-      <w:pPr>
-        <w:keepNext/>
-        <w:keepLines/>
-        <w:spacing w:after="0"/>
-        <w:jc w:val="center"/>
-      </w:pPr>
-      <w:r>
         <w:drawing>
-          <wp:inline distT="0" distB="0" distL="0" distR="0" wp14:anchorId="2A0A0A2E" wp14:editId="0E5C66BA">
-            <wp:extent cx="2533650" cy="2514600"/>
-            <wp:effectExtent l="0" t="0" r="0" b="0"/>
-            <wp:docPr id="8" name="Picture 8" descr="C:\Users\Noah Stephen Haskell\Desktop\Neato-Lidar-Robot\Report\Graphics\Corners Annotated.png"/>
+          <wp:inline distT="0" distB="0" distL="0" distR="0" wp14:anchorId="0875DDB5" wp14:editId="2CC72ED0">
+            <wp:extent cx="1419225" cy="2047875"/>
+            <wp:effectExtent l="0" t="0" r="9525" b="9525"/>
+            <wp:docPr id="5" name="Picture 5" descr="C:\Users\Noah Stephen Haskell\Desktop\Neato-Lidar-Robot\Report\Graphics\NotCorner.png"/>
             <wp:cNvGraphicFramePr>
               <a:graphicFrameLocks xmlns:a="http://schemas.openxmlformats.org/drawingml/2006/main" noChangeAspect="1"/>
             </wp:cNvGraphicFramePr>
@@ -697,7 +668,7 @@
               <a:graphicData uri="http://schemas.openxmlformats.org/drawingml/2006/picture">
                 <pic:pic xmlns:pic="http://schemas.openxmlformats.org/drawingml/2006/picture">
                   <pic:nvPicPr>
-                    <pic:cNvPr id="0" name="Picture 3" descr="C:\Users\Noah Stephen Haskell\Desktop\Neato-Lidar-Robot\Report\Graphics\Corners Annotated.png"/>
+                    <pic:cNvPr id="0" name="Picture 5" descr="C:\Users\Noah Stephen Haskell\Desktop\Neato-Lidar-Robot\Report\Graphics\NotCorner.png"/>
                     <pic:cNvPicPr>
                       <a:picLocks noChangeAspect="1" noChangeArrowheads="1"/>
                     </pic:cNvPicPr>
@@ -718,7 +689,7 @@
                   <pic:spPr bwMode="auto">
                     <a:xfrm>
                       <a:off x="0" y="0"/>
-                      <a:ext cx="2533650" cy="2514600"/>
+                      <a:ext cx="1419225" cy="2047875"/>
                     </a:xfrm>
                     <a:prstGeom prst="rect">
                       <a:avLst/>
@@ -734,6 +705,177 @@
           </wp:inline>
         </w:drawing>
       </w:r>
+      <w:r>
+        <w:t xml:space="preserve"> </w:t>
+      </w:r>
+    </w:p>
+    <w:p>
+      <w:pPr>
+        <w:spacing w:after="0"/>
+        <w:jc w:val="center"/>
+      </w:pPr>
+    </w:p>
+    <w:p>
+      <w:pPr>
+        <w:pStyle w:val="Heading1"/>
+        <w:jc w:val="center"/>
+      </w:pPr>
+      <w:r>
+        <w:t>Calcualte</w:t>
+      </w:r>
+      <w:r>
+        <w:t>d</w:t>
+      </w:r>
+      <w:r>
+        <w:t xml:space="preserve"> Data</w:t>
+      </w:r>
+      <w:r>
+        <w:t>:</w:t>
+      </w:r>
+    </w:p>
+    <w:p>
+      <w:pPr>
+        <w:spacing w:after="0"/>
+        <w:ind w:firstLine="720"/>
+      </w:pPr>
+      <w:r>
+        <w:t>In order to test the robustness of</w:t>
+      </w:r>
+      <w:r>
+        <w:t xml:space="preserve"> this method, the number of corners that were detected that were not part of actual corners (corners detected – actual number of corners (</w:t>
+      </w:r>
+      <w:commentRangeStart w:id="19"/>
+      <w:commentRangeStart w:id="20"/>
+      <w:r>
+        <w:t>6</w:t>
+      </w:r>
+      <w:commentRangeEnd w:id="19"/>
+      <w:r>
+        <w:rPr>
+          <w:rStyle w:val="CommentReference"/>
+        </w:rPr>
+        <w:commentReference w:id="19"/>
+      </w:r>
+      <w:commentRangeEnd w:id="20"/>
+      <w:r>
+        <w:rPr>
+          <w:rStyle w:val="CommentReference"/>
+        </w:rPr>
+        <w:commentReference w:id="20"/>
+      </w:r>
+      <w:r>
+        <w:t xml:space="preserve">)) </w:t>
+      </w:r>
+      <w:r>
+        <w:t xml:space="preserve">will be compared to the number of </w:t>
+      </w:r>
+      <w:r>
+        <w:t xml:space="preserve">points taken by the scan to </w:t>
+      </w:r>
+      <w:commentRangeStart w:id="21"/>
+      <w:r>
+        <w:t>calucate</w:t>
+      </w:r>
+      <w:commentRangeEnd w:id="21"/>
+      <w:r>
+        <w:rPr>
+          <w:rStyle w:val="CommentReference"/>
+        </w:rPr>
+        <w:commentReference w:id="21"/>
+      </w:r>
+      <w:r>
+        <w:t xml:space="preserve"> the </w:t>
+      </w:r>
+      <w:r>
+        <w:t>regularity of false positives</w:t>
+      </w:r>
+      <w:r>
+        <w:t>.</w:t>
+      </w:r>
+      <w:r>
+        <w:t xml:space="preserve"> Figure 5 shows an annotated list of all of the points in Figure 1. </w:t>
+      </w:r>
+    </w:p>
+    <w:p>
+      <w:pPr>
+        <w:spacing w:after="0"/>
+        <w:ind w:firstLine="720"/>
+      </w:pPr>
+    </w:p>
+    <w:p>
+      <w:pPr>
+        <w:spacing w:after="0"/>
+      </w:pPr>
+    </w:p>
+    <w:p>
+      <w:pPr>
+        <w:keepNext/>
+        <w:keepLines/>
+        <w:spacing w:after="0"/>
+        <w:jc w:val="center"/>
+      </w:pPr>
+      <w:r>
+        <w:lastRenderedPageBreak/>
+        <w:t>Figure 5: Corners identified in Figure 1</w:t>
+      </w:r>
+    </w:p>
+    <w:p>
+      <w:pPr>
+        <w:keepNext/>
+        <w:keepLines/>
+        <w:spacing w:after="0"/>
+        <w:jc w:val="center"/>
+      </w:pPr>
+      <w:r>
+        <w:drawing>
+          <wp:inline distT="0" distB="0" distL="0" distR="0" wp14:anchorId="2A0A0A2E" wp14:editId="3302CF0D">
+            <wp:extent cx="5618074" cy="5575832"/>
+            <wp:effectExtent l="0" t="0" r="1905" b="6350"/>
+            <wp:docPr id="8" name="Picture 8" descr="C:\Users\Noah Stephen Haskell\Desktop\Neato-Lidar-Robot\Report\Graphics\Corners Annotated.png"/>
+            <wp:cNvGraphicFramePr>
+              <a:graphicFrameLocks xmlns:a="http://schemas.openxmlformats.org/drawingml/2006/main" noChangeAspect="1"/>
+            </wp:cNvGraphicFramePr>
+            <a:graphic xmlns:a="http://schemas.openxmlformats.org/drawingml/2006/main">
+              <a:graphicData uri="http://schemas.openxmlformats.org/drawingml/2006/picture">
+                <pic:pic xmlns:pic="http://schemas.openxmlformats.org/drawingml/2006/picture">
+                  <pic:nvPicPr>
+                    <pic:cNvPr id="0" name="Picture 3" descr="C:\Users\Noah Stephen Haskell\Desktop\Neato-Lidar-Robot\Report\Graphics\Corners Annotated.png"/>
+                    <pic:cNvPicPr>
+                      <a:picLocks noChangeAspect="1" noChangeArrowheads="1"/>
+                    </pic:cNvPicPr>
+                  </pic:nvPicPr>
+                  <pic:blipFill>
+                    <a:blip r:embed="rId14">
+                      <a:extLst>
+                        <a:ext uri="{28A0092B-C50C-407E-A947-70E740481C1C}">
+                          <a14:useLocalDpi xmlns:a14="http://schemas.microsoft.com/office/drawing/2010/main" val="0"/>
+                        </a:ext>
+                      </a:extLst>
+                    </a:blip>
+                    <a:srcRect/>
+                    <a:stretch>
+                      <a:fillRect/>
+                    </a:stretch>
+                  </pic:blipFill>
+                  <pic:spPr bwMode="auto">
+                    <a:xfrm>
+                      <a:off x="0" y="0"/>
+                      <a:ext cx="5641351" cy="5598934"/>
+                    </a:xfrm>
+                    <a:prstGeom prst="rect">
+                      <a:avLst/>
+                    </a:prstGeom>
+                    <a:noFill/>
+                    <a:ln>
+                      <a:noFill/>
+                    </a:ln>
+                  </pic:spPr>
+                </pic:pic>
+              </a:graphicData>
+            </a:graphic>
+          </wp:inline>
+        </w:drawing>
+      </w:r>
     </w:p>
     <w:p>
       <w:pPr>
@@ -746,11 +888,19 @@
         </w:numPr>
         <w:spacing w:after="0"/>
       </w:pPr>
+      <w:commentRangeStart w:id="22"/>
       <w:r>
         <w:t>This point is invalid, as d</w:t>
       </w:r>
       <w:r>
         <w:t>iscussed earlier in the section, and will be subtracted from the total number of detected points.</w:t>
+      </w:r>
+      <w:commentRangeEnd w:id="22"/>
+      <w:r>
+        <w:rPr>
+          <w:rStyle w:val="CommentReference"/>
+        </w:rPr>
+        <w:commentReference w:id="22"/>
       </w:r>
     </w:p>
     <w:p>
@@ -795,7 +945,18 @@
         <w:spacing w:after="0"/>
       </w:pPr>
       <w:r>
-        <w:t>Invalid corner, created by a gap between 3&amp;4</w:t>
+        <w:t xml:space="preserve">Invalid corner, </w:t>
+      </w:r>
+      <w:commentRangeStart w:id="23"/>
+      <w:r>
+        <w:t>created by a gap between 3&amp;4</w:t>
+      </w:r>
+      <w:commentRangeEnd w:id="23"/>
+      <w:r>
+        <w:rPr>
+          <w:rStyle w:val="CommentReference"/>
+        </w:rPr>
+        <w:commentReference w:id="23"/>
       </w:r>
     </w:p>
     <w:p>
@@ -825,10 +986,7 @@
         <w:spacing w:after="0"/>
       </w:pPr>
       <w:r>
-        <w:t>Invalid corner, created</w:t>
-      </w:r>
-      <w:r>
-        <w:t xml:space="preserve"> by a gap between 6&amp;7</w:t>
+        <w:t>Invalid corner, created by a gap between 6&amp;7</w:t>
       </w:r>
     </w:p>
     <w:p>
@@ -843,10 +1001,7 @@
         <w:spacing w:after="0"/>
       </w:pPr>
       <w:r>
-        <w:t>Invalid corner, created</w:t>
-      </w:r>
-      <w:r>
-        <w:t xml:space="preserve"> by a gap between 6&amp;7</w:t>
+        <w:t>Invalid corner, created by a gap between 6&amp;7</w:t>
       </w:r>
     </w:p>
     <w:p>
@@ -860,8 +1015,16 @@
         </w:numPr>
         <w:spacing w:after="0"/>
       </w:pPr>
+      <w:commentRangeStart w:id="24"/>
       <w:r>
         <w:t>Valid corner, although not the center point of the corner. This will be investigated</w:t>
+      </w:r>
+      <w:commentRangeEnd w:id="24"/>
+      <w:r>
+        <w:rPr>
+          <w:rStyle w:val="CommentReference"/>
+        </w:rPr>
+        <w:commentReference w:id="24"/>
       </w:r>
     </w:p>
     <w:p>
@@ -934,6 +1097,7 @@
         <w:spacing w:after="0"/>
       </w:pPr>
       <w:r>
+        <w:lastRenderedPageBreak/>
         <w:t>Valid corner</w:t>
       </w:r>
     </w:p>
@@ -1002,6 +1166,7 @@
             <w:tcW w:w="3116" w:type="dxa"/>
           </w:tcPr>
           <w:p>
+            <w:commentRangeStart w:id="25"/>
             <w:r>
               <w:t>1</w:t>
             </w:r>
@@ -1024,6 +1189,13 @@
           <w:p>
             <w:r>
               <w:t>1.67%</w:t>
+            </w:r>
+            <w:commentRangeEnd w:id="25"/>
+            <w:r>
+              <w:rPr>
+                <w:rStyle w:val="CommentReference"/>
+              </w:rPr>
+              <w:commentReference w:id="25"/>
             </w:r>
           </w:p>
         </w:tc>
@@ -1115,8 +1287,6 @@
       <w:r>
         <w:t xml:space="preserve">s, there are examples of invalid corners which were created on the sides of the environment. The exact cause of this is unknown, and needs further investigation. </w:t>
       </w:r>
-      <w:bookmarkStart w:id="9" w:name="_GoBack"/>
-      <w:bookmarkEnd w:id="9"/>
     </w:p>
     <w:sectPr>
       <w:pgSz w:w="12240" w:h="15840"/>
@@ -1130,7 +1300,7 @@
 
 <file path=word/comments.xml><?xml version="1.0" encoding="utf-8"?>
 <w:comments xmlns:wpc="http://schemas.microsoft.com/office/word/2010/wordprocessingCanvas" xmlns:mc="http://schemas.openxmlformats.org/markup-compatibility/2006" xmlns:o="urn:schemas-microsoft-com:office:office" xmlns:r="http://schemas.openxmlformats.org/officeDocument/2006/relationships" xmlns:m="http://schemas.openxmlformats.org/officeDocument/2006/math" xmlns:v="urn:schemas-microsoft-com:vml" xmlns:wp14="http://schemas.microsoft.com/office/word/2010/wordprocessingDrawing" xmlns:wp="http://schemas.openxmlformats.org/drawingml/2006/wordprocessingDrawing" xmlns:w10="urn:schemas-microsoft-com:office:word" xmlns:w="http://schemas.openxmlformats.org/wordprocessingml/2006/main" xmlns:w14="http://schemas.microsoft.com/office/word/2010/wordml" xmlns:w15="http://schemas.microsoft.com/office/word/2012/wordml" xmlns:wpg="http://schemas.microsoft.com/office/word/2010/wordprocessingGroup" xmlns:wpi="http://schemas.microsoft.com/office/word/2010/wordprocessingInk" xmlns:wne="http://schemas.microsoft.com/office/word/2006/wordml" xmlns:wps="http://schemas.microsoft.com/office/word/2010/wordprocessingShape" mc:Ignorable="w14 w15 wp14">
-  <w:comment w:id="0" w:author="Joseph LoBuglio" w:date="2015-02-13T09:40:00Z" w:initials="JL">
+  <w:comment w:id="1" w:author="Joseph LoBuglio" w:date="2015-02-13T09:40:00Z" w:initials="JL">
     <w:p>
       <w:pPr>
         <w:pStyle w:val="CommentText"/>
@@ -1146,7 +1316,7 @@
       </w:r>
     </w:p>
   </w:comment>
-  <w:comment w:id="1" w:author="Joseph LoBuglio" w:date="2015-02-13T09:41:00Z" w:initials="JL">
+  <w:comment w:id="2" w:author="Joseph LoBuglio" w:date="2015-02-13T09:41:00Z" w:initials="JL">
     <w:p>
       <w:pPr>
         <w:pStyle w:val="CommentText"/>
@@ -1188,10 +1358,13 @@
       </w:r>
     </w:p>
   </w:comment>
-  <w:comment w:id="2" w:author="Joseph LoBuglio" w:date="2015-02-13T09:43:00Z" w:initials="JL">
-    <w:p>
-      <w:pPr>
-        <w:pStyle w:val="CommentText"/>
+  <w:comment w:id="7" w:author="Joseph LoBuglio" w:date="2015-02-13T14:54:00Z" w:initials="JL">
+    <w:p>
+      <w:pPr>
+        <w:pStyle w:val="CommentText"/>
+        <w:rPr>
+          <w:b/>
+        </w:rPr>
       </w:pPr>
       <w:r>
         <w:rPr>
@@ -1200,6 +1373,109 @@
         <w:annotationRef/>
       </w:r>
       <w:r>
+        <w:rPr>
+          <w:b/>
+        </w:rPr>
+        <w:t xml:space="preserve">You didn’t make the scan. </w:t>
+      </w:r>
+    </w:p>
+    <w:p>
+      <w:pPr>
+        <w:pStyle w:val="CommentText"/>
+        <w:rPr>
+          <w:b/>
+        </w:rPr>
+      </w:pPr>
+    </w:p>
+    <w:p>
+      <w:pPr>
+        <w:pStyle w:val="CommentText"/>
+        <w:rPr>
+          <w:b/>
+        </w:rPr>
+      </w:pPr>
+      <w:r>
+        <w:rPr>
+          <w:b/>
+        </w:rPr>
+        <w:t xml:space="preserve">natural flex in the material used to make the enclure. </w:t>
+      </w:r>
+    </w:p>
+    <w:p>
+      <w:pPr>
+        <w:pStyle w:val="CommentText"/>
+        <w:rPr>
+          <w:b/>
+        </w:rPr>
+      </w:pPr>
+    </w:p>
+    <w:p>
+      <w:pPr>
+        <w:pStyle w:val="CommentText"/>
+        <w:rPr>
+          <w:b/>
+        </w:rPr>
+      </w:pPr>
+      <w:r>
+        <w:rPr>
+          <w:b/>
+        </w:rPr>
+        <w:t>Be very literal in this writing, as if you were programming.</w:t>
+      </w:r>
+    </w:p>
+  </w:comment>
+  <w:comment w:id="6" w:author="Joseph LoBuglio" w:date="2015-02-13T14:04:00Z" w:initials="JL">
+    <w:p>
+      <w:pPr>
+        <w:pStyle w:val="CommentText"/>
+        <w:rPr>
+          <w:b/>
+        </w:rPr>
+      </w:pPr>
+      <w:r>
+        <w:rPr>
+          <w:rStyle w:val="CommentReference"/>
+        </w:rPr>
+        <w:annotationRef/>
+      </w:r>
+      <w:r>
+        <w:rPr>
+          <w:b/>
+        </w:rPr>
+        <w:t>Be sure to include a picture of the</w:t>
+      </w:r>
+      <w:r>
+        <w:rPr>
+          <w:b/>
+        </w:rPr>
+        <w:t xml:space="preserve"> </w:t>
+      </w:r>
+      <w:r>
+        <w:rPr>
+          <w:b/>
+        </w:rPr>
+        <w:t xml:space="preserve">setup </w:t>
+      </w:r>
+      <w:r>
+        <w:rPr>
+          <w:b/>
+        </w:rPr>
+        <w:t>in your methods.</w:t>
+      </w:r>
+    </w:p>
+  </w:comment>
+  <w:comment w:id="8" w:author="Joseph LoBuglio" w:date="2015-02-13T09:43:00Z" w:initials="JL">
+    <w:p>
+      <w:pPr>
+        <w:pStyle w:val="CommentText"/>
+      </w:pPr>
+      <w:r>
+        <w:rPr>
+          <w:rStyle w:val="CommentReference"/>
+        </w:rPr>
+        <w:annotationRef/>
+      </w:r>
+      <w:r>
         <w:t>360 sets or 360 values? Just 3 sets, yes?</w:t>
       </w:r>
     </w:p>
@@ -1217,7 +1493,7 @@
       </w:r>
     </w:p>
   </w:comment>
-  <w:comment w:id="3" w:author="Joseph LoBuglio" w:date="2015-02-13T09:51:00Z" w:initials="JL">
+  <w:comment w:id="9" w:author="Joseph LoBuglio" w:date="2015-02-13T14:48:00Z" w:initials="JL">
     <w:p>
       <w:pPr>
         <w:pStyle w:val="CommentText"/>
@@ -1229,11 +1505,27 @@
         <w:annotationRef/>
       </w:r>
       <w:r>
+        <w:t>Spell checker?</w:t>
+      </w:r>
+    </w:p>
+  </w:comment>
+  <w:comment w:id="10" w:author="Joseph LoBuglio" w:date="2015-02-13T09:51:00Z" w:initials="JL">
+    <w:p>
+      <w:pPr>
+        <w:pStyle w:val="CommentText"/>
+      </w:pPr>
+      <w:r>
+        <w:rPr>
+          <w:rStyle w:val="CommentReference"/>
+        </w:rPr>
+        <w:annotationRef/>
+      </w:r>
+      <w:r>
         <w:t>Which angle?</w:t>
       </w:r>
     </w:p>
   </w:comment>
-  <w:comment w:id="4" w:author="Noah Stephen Haskell" w:date="2015-02-13T11:04:00Z" w:initials="NSH">
+  <w:comment w:id="11" w:author="Noah Stephen Haskell" w:date="2015-02-13T11:04:00Z" w:initials="NSH">
     <w:p>
       <w:pPr>
         <w:pStyle w:val="CommentText"/>
@@ -1252,7 +1544,7 @@
       </w:r>
     </w:p>
   </w:comment>
-  <w:comment w:id="5" w:author="Joseph LoBuglio" w:date="2015-02-13T09:45:00Z" w:initials="JL">
+  <w:comment w:id="12" w:author="Joseph LoBuglio" w:date="2015-02-13T09:45:00Z" w:initials="JL">
     <w:p>
       <w:pPr>
         <w:pStyle w:val="CommentText"/>
@@ -1268,7 +1560,7 @@
       </w:r>
     </w:p>
   </w:comment>
-  <w:comment w:id="6" w:author="Noah Stephen Haskell" w:date="2015-02-13T11:13:00Z" w:initials="NSH">
+  <w:comment w:id="13" w:author="Noah Stephen Haskell" w:date="2015-02-13T11:13:00Z" w:initials="NSH">
     <w:p>
       <w:pPr>
         <w:pStyle w:val="CommentText"/>
@@ -1284,7 +1576,23 @@
       </w:r>
     </w:p>
   </w:comment>
-  <w:comment w:id="7" w:author="Joseph LoBuglio" w:date="2015-02-13T09:56:00Z" w:initials="JL">
+  <w:comment w:id="14" w:author="Joseph LoBuglio" w:date="2015-02-13T14:50:00Z" w:initials="JL">
+    <w:p>
+      <w:pPr>
+        <w:pStyle w:val="CommentText"/>
+      </w:pPr>
+      <w:r>
+        <w:rPr>
+          <w:rStyle w:val="CommentReference"/>
+        </w:rPr>
+        <w:annotationRef/>
+      </w:r>
+      <w:r>
+        <w:t>OK, better if on the plot as well. Understand this is a bitmap, so harder to do, but not to hard.</w:t>
+      </w:r>
+    </w:p>
+  </w:comment>
+  <w:comment w:id="19" w:author="Joseph LoBuglio" w:date="2015-02-13T09:56:00Z" w:initials="JL">
     <w:p>
       <w:pPr>
         <w:pStyle w:val="CommentText"/>
@@ -1463,7 +1771,7 @@
       </w:r>
     </w:p>
   </w:comment>
-  <w:comment w:id="8" w:author="Noah Stephen Haskell" w:date="2015-02-13T12:07:00Z" w:initials="NSH">
+  <w:comment w:id="20" w:author="Noah Stephen Haskell" w:date="2015-02-13T12:07:00Z" w:initials="NSH">
     <w:p>
       <w:pPr>
         <w:pStyle w:val="CommentText"/>
@@ -1476,6 +1784,173 @@
       </w:r>
       <w:r>
         <w:t>Added false positive rate and information about the other types of points</w:t>
+      </w:r>
+    </w:p>
+  </w:comment>
+  <w:comment w:id="21" w:author="Joseph LoBuglio" w:date="2015-02-13T14:56:00Z" w:initials="JL">
+    <w:p>
+      <w:pPr>
+        <w:pStyle w:val="CommentText"/>
+        <w:rPr>
+          <w:b/>
+        </w:rPr>
+      </w:pPr>
+      <w:r>
+        <w:rPr>
+          <w:rStyle w:val="CommentReference"/>
+        </w:rPr>
+        <w:annotationRef/>
+      </w:r>
+      <w:r>
+        <w:rPr>
+          <w:b/>
+        </w:rPr>
+        <w:t>SPELL CHECKER!!!!</w:t>
+      </w:r>
+    </w:p>
+  </w:comment>
+  <w:comment w:id="22" w:author="Joseph LoBuglio" w:date="2015-02-13T14:57:00Z" w:initials="JL">
+    <w:p>
+      <w:pPr>
+        <w:pStyle w:val="CommentText"/>
+        <w:rPr>
+          <w:b/>
+        </w:rPr>
+      </w:pPr>
+      <w:r>
+        <w:rPr>
+          <w:rStyle w:val="CommentReference"/>
+        </w:rPr>
+        <w:annotationRef/>
+      </w:r>
+      <w:r>
+        <w:rPr>
+          <w:b/>
+        </w:rPr>
+        <w:t>Why? Is it the first point in the scan? (you aren’t necessarily numbering sequentially.</w:t>
+      </w:r>
+    </w:p>
+    <w:p>
+      <w:pPr>
+        <w:pStyle w:val="CommentText"/>
+        <w:rPr>
+          <w:b/>
+        </w:rPr>
+      </w:pPr>
+    </w:p>
+    <w:p>
+      <w:pPr>
+        <w:pStyle w:val="CommentText"/>
+      </w:pPr>
+      <w:r>
+        <w:rPr>
+          <w:b/>
+        </w:rPr>
+        <w:t>This is the first point in a scan and, as discussed earlier, is not checked for being a corner. It is not included in …</w:t>
+      </w:r>
+    </w:p>
+  </w:comment>
+  <w:comment w:id="23" w:author="Joseph LoBuglio" w:date="2015-02-13T14:59:00Z" w:initials="JL">
+    <w:p>
+      <w:pPr>
+        <w:pStyle w:val="CommentText"/>
+        <w:rPr>
+          <w:b/>
+        </w:rPr>
+      </w:pPr>
+      <w:r>
+        <w:rPr>
+          <w:rStyle w:val="CommentReference"/>
+        </w:rPr>
+        <w:annotationRef/>
+      </w:r>
+      <w:r>
+        <w:rPr>
+          <w:b/>
+        </w:rPr>
+        <w:t>Why does a gap cause a phantom corner? You can mention the reason in either methods or analysis, but here put “(see methods section)” or the correspohngin for analysis.</w:t>
+      </w:r>
+    </w:p>
+  </w:comment>
+  <w:comment w:id="24" w:author="Joseph LoBuglio" w:date="2015-02-13T15:01:00Z" w:initials="JL">
+    <w:p>
+      <w:pPr>
+        <w:pStyle w:val="CommentText"/>
+        <w:rPr>
+          <w:b/>
+        </w:rPr>
+      </w:pPr>
+      <w:r>
+        <w:rPr>
+          <w:rStyle w:val="CommentReference"/>
+        </w:rPr>
+        <w:annotationRef/>
+      </w:r>
+      <w:r>
+        <w:rPr>
+          <w:b/>
+        </w:rPr>
+        <w:t>It seems the actual corner point should be highlighted as a false negative.</w:t>
+      </w:r>
+    </w:p>
+    <w:p>
+      <w:pPr>
+        <w:pStyle w:val="CommentText"/>
+        <w:rPr>
+          <w:b/>
+        </w:rPr>
+      </w:pPr>
+    </w:p>
+    <w:p>
+      <w:pPr>
+        <w:pStyle w:val="CommentText"/>
+      </w:pPr>
+      <w:r>
+        <w:rPr>
+          <w:b/>
+        </w:rPr>
+        <w:t>Same is true about the point near 10. Whay isn’t the actual corner shown as a corner?</w:t>
+      </w:r>
+    </w:p>
+  </w:comment>
+  <w:comment w:id="25" w:author="Joseph LoBuglio" w:date="2015-02-13T15:02:00Z" w:initials="JL">
+    <w:p>
+      <w:pPr>
+        <w:pStyle w:val="CommentText"/>
+        <w:rPr>
+          <w:b/>
+        </w:rPr>
+      </w:pPr>
+      <w:r>
+        <w:rPr>
+          <w:rStyle w:val="CommentReference"/>
+        </w:rPr>
+        <w:annotationRef/>
+      </w:r>
+      <w:r>
+        <w:rPr>
+          <w:b/>
+        </w:rPr>
+        <w:t xml:space="preserve">You should add a column showning Number of False Posatives (which could be greater than corners-6 if some of the actual corners are not detected.) Base of the rate is the number of non-corners, so 360- 6 – first and last. </w:t>
+      </w:r>
+    </w:p>
+    <w:p>
+      <w:pPr>
+        <w:pStyle w:val="CommentText"/>
+        <w:rPr>
+          <w:b/>
+        </w:rPr>
+      </w:pPr>
+    </w:p>
+    <w:p>
+      <w:pPr>
+        <w:pStyle w:val="CommentText"/>
+      </w:pPr>
+      <w:r>
+        <w:rPr>
+          <w:b/>
+        </w:rPr>
+        <w:t>I’d argue that the point near 8 is a false negagive and a similar calculation applies. Base is number of corners, = 6.</w:t>
       </w:r>
     </w:p>
   </w:comment>
@@ -1486,13 +1961,22 @@
 <w15:commentsEx xmlns:wpc="http://schemas.microsoft.com/office/word/2010/wordprocessingCanvas" xmlns:mc="http://schemas.openxmlformats.org/markup-compatibility/2006" xmlns:o="urn:schemas-microsoft-com:office:office" xmlns:r="http://schemas.openxmlformats.org/officeDocument/2006/relationships" xmlns:m="http://schemas.openxmlformats.org/officeDocument/2006/math" xmlns:v="urn:schemas-microsoft-com:vml" xmlns:wp14="http://schemas.microsoft.com/office/word/2010/wordprocessingDrawing" xmlns:wp="http://schemas.openxmlformats.org/drawingml/2006/wordprocessingDrawing" xmlns:w10="urn:schemas-microsoft-com:office:word" xmlns:w="http://schemas.openxmlformats.org/wordprocessingml/2006/main" xmlns:w14="http://schemas.microsoft.com/office/word/2010/wordml" xmlns:w15="http://schemas.microsoft.com/office/word/2012/wordml" xmlns:wpg="http://schemas.microsoft.com/office/word/2010/wordprocessingGroup" xmlns:wpi="http://schemas.microsoft.com/office/word/2010/wordprocessingInk" xmlns:wne="http://schemas.microsoft.com/office/word/2006/wordml" xmlns:wps="http://schemas.microsoft.com/office/word/2010/wordprocessingShape" mc:Ignorable="w14 w15 wp14">
   <w15:commentEx w15:paraId="705BB508" w15:done="0"/>
   <w15:commentEx w15:paraId="40423084" w15:done="0"/>
+  <w15:commentEx w15:paraId="078B6F0D" w15:done="0"/>
+  <w15:commentEx w15:paraId="280F73A0" w15:done="0"/>
   <w15:commentEx w15:paraId="01E5FB8B" w15:done="0"/>
+  <w15:commentEx w15:paraId="222858B0" w15:done="0"/>
   <w15:commentEx w15:paraId="6EEFC68E" w15:done="0"/>
   <w15:commentEx w15:paraId="4C29A834" w15:paraIdParent="6EEFC68E" w15:done="0"/>
   <w15:commentEx w15:paraId="7FA1253A" w15:done="0"/>
-  <w15:commentEx w15:paraId="110A8853" w15:paraIdParent="7FA1253A" w15:done="0"/>
+  <w15:commentEx w15:paraId="39EE9CCA" w15:paraIdParent="7FA1253A" w15:done="0"/>
+  <w15:commentEx w15:paraId="668861C9" w15:paraIdParent="7FA1253A" w15:done="0"/>
   <w15:commentEx w15:paraId="4F2423F8" w15:done="0"/>
   <w15:commentEx w15:paraId="20E0CAC0" w15:paraIdParent="4F2423F8" w15:done="0"/>
+  <w15:commentEx w15:paraId="239617F5" w15:done="0"/>
+  <w15:commentEx w15:paraId="30828A3B" w15:done="0"/>
+  <w15:commentEx w15:paraId="54B2B94B" w15:done="0"/>
+  <w15:commentEx w15:paraId="7D94E245" w15:done="0"/>
+  <w15:commentEx w15:paraId="5204C630" w15:done="0"/>
 </w15:commentsEx>
 </file>
 
@@ -2300,6 +2784,7 @@
   <w:style w:type="character" w:default="1" w:styleId="DefaultParagraphFont">
     <w:name w:val="Default Paragraph Font"/>
     <w:uiPriority w:val="1"/>
+    <w:semiHidden/>
     <w:unhideWhenUsed/>
   </w:style>
   <w:style w:type="table" w:default="1" w:styleId="TableNormal">
@@ -2780,7 +3265,7 @@
 </file>
 
 <file path=customXml/itemProps1.xml><?xml version="1.0" encoding="utf-8"?>
-<ds:datastoreItem xmlns:ds="http://schemas.openxmlformats.org/officeDocument/2006/customXml" ds:itemID="{008B0771-004B-451C-B827-97449BD9F102}">
+<ds:datastoreItem xmlns:ds="http://schemas.openxmlformats.org/officeDocument/2006/customXml" ds:itemID="{8AF4499C-FEB3-4B92-BFB1-5239B1637EAF}">
   <ds:schemaRefs>
     <ds:schemaRef ds:uri="http://schemas.openxmlformats.org/officeDocument/2006/bibliography"/>
   </ds:schemaRefs>

</xml_diff>

<commit_message>
Edited Data section more.
</commit_message>
<xml_diff>
--- a/Report/Data.docx
+++ b/Report/Data.docx
@@ -6,8 +6,6 @@
       <w:pPr>
         <w:jc w:val="center"/>
       </w:pPr>
-      <w:bookmarkStart w:id="0" w:name="_GoBack"/>
-      <w:bookmarkEnd w:id="0"/>
       <w:r>
         <w:t>Data</w:t>
       </w:r>
@@ -47,16 +45,16 @@
       <w:r>
         <w:t xml:space="preserve">Note that </w:t>
       </w:r>
-      <w:commentRangeStart w:id="1"/>
+      <w:commentRangeStart w:id="0"/>
       <w:r>
         <w:t xml:space="preserve">the corners identified </w:t>
       </w:r>
-      <w:commentRangeEnd w:id="1"/>
+      <w:commentRangeEnd w:id="0"/>
       <w:r>
         <w:rPr>
           <w:rStyle w:val="CommentReference"/>
         </w:rPr>
-        <w:commentReference w:id="1"/>
+        <w:commentReference w:id="0"/>
       </w:r>
       <w:r>
         <w:t xml:space="preserve">on the first and last </w:t>
@@ -65,24 +63,13 @@
         <w:t>points in each scan are invalid. This is an artifact of the algorithm requring a point directly before and after in the array, and can be resolved by checking if the first or last point is used and using the data from array position 360 instead of 0 and 1 instead of 361.</w:t>
       </w:r>
       <w:r>
-        <w:t xml:space="preserve"> </w:t>
-      </w:r>
-      <w:commentRangeStart w:id="2"/>
-      <w:r>
-        <w:t xml:space="preserve">This problem </w:t>
+        <w:t xml:space="preserve"> This problem </w:t>
       </w:r>
       <w:r>
         <w:t>will</w:t>
       </w:r>
       <w:r>
         <w:t xml:space="preserve"> be fixed for future usage, but for now these points should be ingored. </w:t>
-      </w:r>
-      <w:commentRangeEnd w:id="2"/>
-      <w:r>
-        <w:rPr>
-          <w:rStyle w:val="CommentReference"/>
-        </w:rPr>
-        <w:commentReference w:id="2"/>
       </w:r>
     </w:p>
     <w:p>
@@ -105,12 +92,12 @@
       <w:r>
         <w:t xml:space="preserve"> taken are shown in </w:t>
       </w:r>
-      <w:ins w:id="3" w:author="Joseph LoBuglio" w:date="2015-02-13T14:55:00Z">
+      <w:ins w:id="1" w:author="Joseph LoBuglio" w:date="2015-02-13T14:55:00Z">
         <w:r>
           <w:t>F</w:t>
         </w:r>
       </w:ins>
-      <w:del w:id="4" w:author="Joseph LoBuglio" w:date="2015-02-13T14:55:00Z">
+      <w:del w:id="2" w:author="Joseph LoBuglio" w:date="2015-02-13T14:55:00Z">
         <w:r>
           <w:delText>f</w:delText>
         </w:r>
@@ -118,7 +105,7 @@
       <w:r>
         <w:t>igures 1-3. The LIDAR was placed into the approximate center of the environment at a semi-random angle</w:t>
       </w:r>
-      <w:ins w:id="5" w:author="Joseph LoBuglio" w:date="2015-02-13T14:53:00Z">
+      <w:ins w:id="3" w:author="Joseph LoBuglio" w:date="2015-02-13T14:53:00Z">
         <w:r>
           <w:t xml:space="preserve"> and the outline of the enclosure is revealed as a series of measurement points</w:t>
         </w:r>
@@ -132,56 +119,68 @@
       <w:r>
         <w:t xml:space="preserve">The curvature of the sides of the scan is due to the </w:t>
       </w:r>
+      <w:commentRangeStart w:id="4"/>
+      <w:r>
+        <w:t xml:space="preserve">natural flex in the material used to make </w:t>
+      </w:r>
+      <w:ins w:id="5" w:author="Noah Stephen Haskell" w:date="2015-02-15T14:21:00Z">
+        <w:r>
+          <w:t>the testing environment.</w:t>
+        </w:r>
+      </w:ins>
       <w:commentRangeStart w:id="6"/>
-      <w:r>
-        <w:t xml:space="preserve">natural flex in the material used to make </w:t>
-      </w:r>
-      <w:commentRangeStart w:id="7"/>
-      <w:r>
-        <w:t>it</w:t>
-      </w:r>
-      <w:commentRangeEnd w:id="7"/>
+      <w:del w:id="7" w:author="Noah Stephen Haskell" w:date="2015-02-15T14:21:00Z">
+        <w:r>
+          <w:delText>it</w:delText>
+        </w:r>
+        <w:commentRangeEnd w:id="6"/>
+        <w:r>
+          <w:rPr>
+            <w:rStyle w:val="CommentReference"/>
+          </w:rPr>
+          <w:commentReference w:id="6"/>
+        </w:r>
+        <w:r>
+          <w:delText>.</w:delText>
+        </w:r>
+      </w:del>
+      <w:r>
+        <w:t xml:space="preserve"> </w:t>
+      </w:r>
+      <w:commentRangeEnd w:id="4"/>
       <w:r>
         <w:rPr>
           <w:rStyle w:val="CommentReference"/>
         </w:rPr>
-        <w:commentReference w:id="7"/>
-      </w:r>
-      <w:r>
-        <w:t xml:space="preserve">. </w:t>
-      </w:r>
-      <w:commentRangeEnd w:id="6"/>
-      <w:r>
-        <w:rPr>
-          <w:rStyle w:val="CommentReference"/>
-        </w:rPr>
-        <w:commentReference w:id="6"/>
-      </w:r>
-      <w:r>
-        <w:t xml:space="preserve">Each scan is an array </w:t>
-      </w:r>
-      <w:commentRangeStart w:id="8"/>
-      <w:r>
-        <w:t>o</w:t>
+        <w:commentReference w:id="4"/>
+      </w:r>
+      <w:r>
+        <w:t>Each scan is an array o</w:t>
       </w:r>
       <w:r>
         <w:t>f 360 different clusters</w:t>
       </w:r>
       <w:r>
+        <w:t xml:space="preserve"> of</w:t>
+      </w:r>
+      <w:ins w:id="8" w:author="Noah Stephen Haskell" w:date="2015-02-15T14:22:00Z">
+        <w:r>
+          <w:t xml:space="preserve"> 4</w:t>
+        </w:r>
+      </w:ins>
+      <w:r>
+        <w:t xml:space="preserve"> values</w:t>
+      </w:r>
+      <w:r>
         <w:t xml:space="preserve"> </w:t>
       </w:r>
-      <w:commentRangeEnd w:id="8"/>
-      <w:r>
-        <w:rPr>
-          <w:rStyle w:val="CommentReference"/>
-        </w:rPr>
-        <w:commentReference w:id="8"/>
-      </w:r>
-      <w:r>
-        <w:t>of values</w:t>
-      </w:r>
-      <w:r>
-        <w:t xml:space="preserve"> constituting a point on the plot and</w:t>
+      <w:ins w:id="9" w:author="Noah Stephen Haskell" w:date="2015-02-15T14:22:00Z">
+        <w:r>
+          <w:t xml:space="preserve">each </w:t>
+        </w:r>
+      </w:ins>
+      <w:r>
+        <w:t>constituting a point on the plot and</w:t>
       </w:r>
       <w:r>
         <w:t xml:space="preserve"> consisting of </w:t>
@@ -193,7 +192,20 @@
         <w:t>magnitude</w:t>
       </w:r>
       <w:r>
-        <w:t xml:space="preserve"> in mm </w:t>
+        <w:t xml:space="preserve"> in m</w:t>
+      </w:r>
+      <w:ins w:id="10" w:author="Noah Stephen Haskell" w:date="2015-02-15T14:27:00Z">
+        <w:r>
+          <w:t>ilimeters</w:t>
+        </w:r>
+      </w:ins>
+      <w:del w:id="11" w:author="Noah Stephen Haskell" w:date="2015-02-15T14:27:00Z">
+        <w:r>
+          <w:delText>m</w:delText>
+        </w:r>
+      </w:del>
+      <w:r>
+        <w:t xml:space="preserve"> </w:t>
       </w:r>
       <w:r>
         <w:t>and phase</w:t>
@@ -202,97 +214,91 @@
         <w:t xml:space="preserve"> in degrees</w:t>
       </w:r>
       <w:r>
-        <w:t xml:space="preserve">), as well as the calculated angle between that point and its </w:t>
-      </w:r>
-      <w:commentRangeStart w:id="9"/>
-      <w:r>
-        <w:t>adjecent</w:t>
+        <w:t>), as well as the calculated angle between that point and its adj</w:t>
+      </w:r>
+      <w:ins w:id="12" w:author="Noah Stephen Haskell" w:date="2015-02-15T14:28:00Z">
+        <w:r>
+          <w:t>a</w:t>
+        </w:r>
+      </w:ins>
+      <w:del w:id="13" w:author="Noah Stephen Haskell" w:date="2015-02-15T14:28:00Z">
+        <w:r>
+          <w:delText>e</w:delText>
+        </w:r>
+      </w:del>
+      <w:r>
+        <w:t>cent</w:t>
       </w:r>
       <w:r>
         <w:t xml:space="preserve"> </w:t>
       </w:r>
-      <w:commentRangeEnd w:id="9"/>
-      <w:r>
-        <w:rPr>
-          <w:rStyle w:val="CommentReference"/>
-        </w:rPr>
-        <w:commentReference w:id="9"/>
-      </w:r>
       <w:r>
         <w:t xml:space="preserve">points, </w:t>
       </w:r>
       <w:r>
-        <w:t xml:space="preserve">and a boolean identifying whether or </w:t>
-      </w:r>
-      <w:commentRangeStart w:id="10"/>
-      <w:commentRangeStart w:id="11"/>
-      <w:r>
-        <w:t xml:space="preserve">not this angle </w:t>
-      </w:r>
-      <w:commentRangeEnd w:id="10"/>
-      <w:r>
-        <w:rPr>
-          <w:rStyle w:val="CommentReference"/>
-        </w:rPr>
-        <w:commentReference w:id="10"/>
-      </w:r>
-      <w:commentRangeEnd w:id="11"/>
-      <w:r>
-        <w:rPr>
-          <w:rStyle w:val="CommentReference"/>
-        </w:rPr>
-        <w:commentReference w:id="11"/>
-      </w:r>
-      <w:r>
-        <w:t xml:space="preserve">is a </w:t>
-      </w:r>
-      <w:commentRangeStart w:id="12"/>
-      <w:commentRangeStart w:id="13"/>
-      <w:commentRangeStart w:id="14"/>
-      <w:r>
-        <w:t>corner</w:t>
-      </w:r>
-      <w:commentRangeEnd w:id="12"/>
-      <w:r>
-        <w:rPr>
-          <w:rStyle w:val="CommentReference"/>
-        </w:rPr>
-        <w:commentReference w:id="12"/>
-      </w:r>
-      <w:commentRangeEnd w:id="13"/>
-      <w:r>
-        <w:rPr>
-          <w:rStyle w:val="CommentReference"/>
-        </w:rPr>
-        <w:commentReference w:id="13"/>
-      </w:r>
-      <w:commentRangeEnd w:id="14"/>
-      <w:r>
-        <w:rPr>
-          <w:rStyle w:val="CommentReference"/>
-        </w:rPr>
-        <w:commentReference w:id="14"/>
-      </w:r>
-      <w:r>
-        <w:t xml:space="preserve">. </w:t>
+        <w:t>and a boolean identifying whether or not th</w:t>
+      </w:r>
+      <w:ins w:id="14" w:author="Noah Stephen Haskell" w:date="2015-02-15T14:28:00Z">
+        <w:r>
+          <w:t>e</w:t>
+        </w:r>
+      </w:ins>
+      <w:del w:id="15" w:author="Noah Stephen Haskell" w:date="2015-02-15T14:28:00Z">
+        <w:r>
+          <w:delText>is</w:delText>
+        </w:r>
+      </w:del>
+      <w:r>
+        <w:t xml:space="preserve"> </w:t>
+      </w:r>
+      <w:ins w:id="16" w:author="Noah Stephen Haskell" w:date="2015-02-15T14:28:00Z">
+        <w:r>
+          <w:t xml:space="preserve">calculated </w:t>
+        </w:r>
+      </w:ins>
+      <w:r>
+        <w:t xml:space="preserve">angle is a corner. </w:t>
       </w:r>
       <w:r>
         <w:t xml:space="preserve">Points identified as corners are also hilighted blue on the scans. </w:t>
       </w:r>
-      <w:ins w:id="15" w:author="Joseph LoBuglio" w:date="2015-02-13T14:49:00Z">
+      <w:ins w:id="17" w:author="Joseph LoBuglio" w:date="2015-02-13T14:49:00Z">
         <w:r>
           <w:t>Figures 1 through 3</w:t>
         </w:r>
       </w:ins>
       <w:r>
-        <w:t xml:space="preserve"> show the box which the Lidar was placed </w:t>
+        <w:t xml:space="preserve"> show the </w:t>
+      </w:r>
+      <w:ins w:id="18" w:author="Noah Stephen Haskell" w:date="2015-02-15T14:25:00Z">
+        <w:r>
+          <w:t>environment</w:t>
+        </w:r>
+      </w:ins>
+      <w:del w:id="19" w:author="Noah Stephen Haskell" w:date="2015-02-15T14:25:00Z">
+        <w:r>
+          <w:delText>box</w:delText>
+        </w:r>
+      </w:del>
+      <w:r>
+        <w:t xml:space="preserve"> which the Lidar was placed </w:t>
       </w:r>
       <w:r>
         <w:t>in</w:t>
       </w:r>
-      <w:ins w:id="16" w:author="Joseph LoBuglio" w:date="2015-02-13T14:49:00Z">
-        <w:r>
-          <w:t xml:space="preserve"> and a convex movable corner</w:t>
+      <w:ins w:id="20" w:author="Joseph LoBuglio" w:date="2015-02-13T14:49:00Z">
+        <w:r>
+          <w:t xml:space="preserve"> </w:t>
+        </w:r>
+        <w:del w:id="21" w:author="Noah Stephen Haskell" w:date="2015-02-15T14:25:00Z">
+          <w:r>
+            <w:delText>and a convex movable corner</w:delText>
+          </w:r>
+        </w:del>
+      </w:ins>
+      <w:ins w:id="22" w:author="Noah Stephen Haskell" w:date="2015-02-15T14:25:00Z">
+        <w:r>
+          <w:t>including the four walls and the convex movable corner</w:t>
         </w:r>
       </w:ins>
       <w:r>
@@ -325,7 +331,7 @@
         <w:spacing w:after="0"/>
         <w:jc w:val="center"/>
       </w:pPr>
-      <w:ins w:id="17" w:author="Joseph LoBuglio" w:date="2015-02-13T14:51:00Z">
+      <w:ins w:id="23" w:author="Joseph LoBuglio" w:date="2015-02-13T14:51:00Z">
         <w:r>
           <w:drawing>
             <wp:inline distT="0" distB="0" distL="0" distR="0" wp14:anchorId="734C126F" wp14:editId="7D682691">
@@ -377,7 +383,7 @@
           </w:drawing>
         </w:r>
       </w:ins>
-      <w:del w:id="18" w:author="Joseph LoBuglio" w:date="2015-02-13T14:51:00Z">
+      <w:del w:id="24" w:author="Joseph LoBuglio" w:date="2015-02-13T14:51:00Z">
         <w:r>
           <w:drawing>
             <wp:inline distT="0" distB="0" distL="0" distR="0" wp14:anchorId="21F4DF92" wp14:editId="548FC965">
@@ -744,24 +750,24 @@
       <w:r>
         <w:t xml:space="preserve"> this method, the number of corners that were detected that were not part of actual corners (corners detected – actual number of corners (</w:t>
       </w:r>
-      <w:commentRangeStart w:id="19"/>
-      <w:commentRangeStart w:id="20"/>
+      <w:commentRangeStart w:id="25"/>
+      <w:commentRangeStart w:id="26"/>
       <w:r>
         <w:t>6</w:t>
       </w:r>
-      <w:commentRangeEnd w:id="19"/>
+      <w:commentRangeEnd w:id="25"/>
       <w:r>
         <w:rPr>
           <w:rStyle w:val="CommentReference"/>
         </w:rPr>
-        <w:commentReference w:id="19"/>
-      </w:r>
-      <w:commentRangeEnd w:id="20"/>
+        <w:commentReference w:id="25"/>
+      </w:r>
+      <w:commentRangeEnd w:id="26"/>
       <w:r>
         <w:rPr>
           <w:rStyle w:val="CommentReference"/>
         </w:rPr>
-        <w:commentReference w:id="20"/>
+        <w:commentReference w:id="26"/>
       </w:r>
       <w:r>
         <w:t xml:space="preserve">)) </w:t>
@@ -770,21 +776,23 @@
         <w:t xml:space="preserve">will be compared to the number of </w:t>
       </w:r>
       <w:r>
-        <w:t xml:space="preserve">points taken by the scan to </w:t>
-      </w:r>
-      <w:commentRangeStart w:id="21"/>
-      <w:r>
-        <w:t>calucate</w:t>
-      </w:r>
-      <w:commentRangeEnd w:id="21"/>
-      <w:r>
-        <w:rPr>
-          <w:rStyle w:val="CommentReference"/>
-        </w:rPr>
-        <w:commentReference w:id="21"/>
-      </w:r>
-      <w:r>
-        <w:t xml:space="preserve"> the </w:t>
+        <w:t>points taken by the scan to cal</w:t>
+      </w:r>
+      <w:del w:id="27" w:author="Noah Stephen Haskell" w:date="2015-02-15T14:27:00Z">
+        <w:r>
+          <w:delText>u</w:delText>
+        </w:r>
+      </w:del>
+      <w:r>
+        <w:t>c</w:t>
+      </w:r>
+      <w:ins w:id="28" w:author="Noah Stephen Haskell" w:date="2015-02-15T14:27:00Z">
+        <w:r>
+          <w:t>ul</w:t>
+        </w:r>
+      </w:ins>
+      <w:r>
+        <w:t xml:space="preserve">ate the </w:t>
       </w:r>
       <w:r>
         <w:t>regularity of false positives</w:t>
@@ -888,19 +896,32 @@
         </w:numPr>
         <w:spacing w:after="0"/>
       </w:pPr>
-      <w:commentRangeStart w:id="22"/>
-      <w:r>
-        <w:t>This point is invalid, as d</w:t>
+      <w:commentRangeStart w:id="29"/>
+      <w:r>
+        <w:t xml:space="preserve">This point is </w:t>
+      </w:r>
+      <w:ins w:id="30" w:author="Noah Stephen Haskell" w:date="2015-02-15T14:30:00Z">
+        <w:r>
+          <w:t>the first point in the scan, and is not correctly identified as a corner</w:t>
+        </w:r>
+      </w:ins>
+      <w:del w:id="31" w:author="Noah Stephen Haskell" w:date="2015-02-15T14:30:00Z">
+        <w:r>
+          <w:delText>invalid</w:delText>
+        </w:r>
+      </w:del>
+      <w:r>
+        <w:t>, as d</w:t>
       </w:r>
       <w:r>
         <w:t>iscussed earlier in the section, and will be subtracted from the total number of detected points.</w:t>
       </w:r>
-      <w:commentRangeEnd w:id="22"/>
+      <w:commentRangeEnd w:id="29"/>
       <w:r>
         <w:rPr>
           <w:rStyle w:val="CommentReference"/>
         </w:rPr>
-        <w:commentReference w:id="22"/>
+        <w:commentReference w:id="29"/>
       </w:r>
     </w:p>
     <w:p>
@@ -930,7 +951,20 @@
         <w:spacing w:after="0"/>
       </w:pPr>
       <w:r>
-        <w:t>Invalid corner, created by a gap between 3&amp;4.</w:t>
+        <w:t xml:space="preserve">Invalid corner, created by </w:t>
+      </w:r>
+      <w:ins w:id="32" w:author="Noah Stephen Haskell" w:date="2015-02-15T14:32:00Z">
+        <w:r>
+          <w:t>a gap</w:t>
+        </w:r>
+      </w:ins>
+      <w:del w:id="33" w:author="Noah Stephen Haskell" w:date="2015-02-15T14:32:00Z">
+        <w:r>
+          <w:delText>a gap</w:delText>
+        </w:r>
+      </w:del>
+      <w:r>
+        <w:t xml:space="preserve"> between 3&amp;4.</w:t>
       </w:r>
     </w:p>
     <w:p>
@@ -947,17 +981,22 @@
       <w:r>
         <w:t xml:space="preserve">Invalid corner, </w:t>
       </w:r>
-      <w:commentRangeStart w:id="23"/>
+      <w:commentRangeStart w:id="34"/>
       <w:r>
         <w:t>created by a gap between 3&amp;4</w:t>
       </w:r>
-      <w:commentRangeEnd w:id="23"/>
+      <w:commentRangeEnd w:id="34"/>
       <w:r>
         <w:rPr>
           <w:rStyle w:val="CommentReference"/>
         </w:rPr>
-        <w:commentReference w:id="23"/>
-      </w:r>
+        <w:commentReference w:id="34"/>
+      </w:r>
+      <w:ins w:id="35" w:author="Noah Stephen Haskell" w:date="2015-02-15T14:31:00Z">
+        <w:r>
+          <w:t>.</w:t>
+        </w:r>
+      </w:ins>
     </w:p>
     <w:p>
       <w:pPr>
@@ -988,6 +1027,11 @@
       <w:r>
         <w:t>Invalid corner, created by a gap between 6&amp;7</w:t>
       </w:r>
+      <w:ins w:id="36" w:author="Noah Stephen Haskell" w:date="2015-02-15T14:31:00Z">
+        <w:r>
+          <w:t>.</w:t>
+        </w:r>
+      </w:ins>
     </w:p>
     <w:p>
       <w:pPr>
@@ -1003,6 +1047,11 @@
       <w:r>
         <w:t>Invalid corner, created by a gap between 6&amp;7</w:t>
       </w:r>
+      <w:ins w:id="37" w:author="Noah Stephen Haskell" w:date="2015-02-15T14:31:00Z">
+        <w:r>
+          <w:t>.</w:t>
+        </w:r>
+      </w:ins>
     </w:p>
     <w:p>
       <w:pPr>
@@ -1015,17 +1064,55 @@
         </w:numPr>
         <w:spacing w:after="0"/>
       </w:pPr>
-      <w:commentRangeStart w:id="24"/>
-      <w:r>
-        <w:t>Valid corner, although not the center point of the corner. This will be investigated</w:t>
-      </w:r>
-      <w:commentRangeEnd w:id="24"/>
-      <w:r>
-        <w:rPr>
-          <w:rStyle w:val="CommentReference"/>
-        </w:rPr>
-        <w:commentReference w:id="24"/>
-      </w:r>
+      <w:ins w:id="38" w:author="Noah Stephen Haskell" w:date="2015-02-15T14:31:00Z">
+        <w:r>
+          <w:t>Near a v</w:t>
+        </w:r>
+      </w:ins>
+      <w:commentRangeStart w:id="39"/>
+      <w:del w:id="40" w:author="Noah Stephen Haskell" w:date="2015-02-15T14:31:00Z">
+        <w:r>
+          <w:delText>V</w:delText>
+        </w:r>
+      </w:del>
+      <w:r>
+        <w:t>alid corner, although</w:t>
+      </w:r>
+      <w:ins w:id="41" w:author="Noah Stephen Haskell" w:date="2015-02-15T14:31:00Z">
+        <w:r>
+          <w:t xml:space="preserve"> the actual corner is not hilighted</w:t>
+        </w:r>
+      </w:ins>
+      <w:del w:id="42" w:author="Noah Stephen Haskell" w:date="2015-02-15T14:31:00Z">
+        <w:r>
+          <w:delText xml:space="preserve"> not the center point of the corner</w:delText>
+        </w:r>
+      </w:del>
+      <w:r>
+        <w:t xml:space="preserve">. This </w:t>
+      </w:r>
+      <w:ins w:id="43" w:author="Noah Stephen Haskell" w:date="2015-02-15T14:32:00Z">
+        <w:r>
+          <w:t>is not expected, and we be inv</w:t>
+        </w:r>
+        <w:r>
+          <w:t>estigated with further research, and is a false negative.</w:t>
+        </w:r>
+      </w:ins>
+      <w:bookmarkStart w:id="44" w:name="_GoBack"/>
+      <w:bookmarkEnd w:id="44"/>
+      <w:del w:id="45" w:author="Noah Stephen Haskell" w:date="2015-02-15T14:32:00Z">
+        <w:r>
+          <w:delText>will be investigated</w:delText>
+        </w:r>
+        <w:commentRangeEnd w:id="39"/>
+        <w:r>
+          <w:rPr>
+            <w:rStyle w:val="CommentReference"/>
+          </w:rPr>
+          <w:commentReference w:id="39"/>
+        </w:r>
+      </w:del>
     </w:p>
     <w:p>
       <w:pPr>
@@ -1038,9 +1125,34 @@
         </w:numPr>
         <w:spacing w:after="0"/>
       </w:pPr>
-      <w:r>
-        <w:t xml:space="preserve">Valid corner, in conjunction with 10 </w:t>
-      </w:r>
+      <w:ins w:id="46" w:author="Noah Stephen Haskell" w:date="2015-02-15T14:33:00Z">
+        <w:r>
+          <w:t>Near a v</w:t>
+        </w:r>
+      </w:ins>
+      <w:del w:id="47" w:author="Noah Stephen Haskell" w:date="2015-02-15T14:33:00Z">
+        <w:r>
+          <w:delText>V</w:delText>
+        </w:r>
+      </w:del>
+      <w:r>
+        <w:t>alid corner, in conjunction with 10</w:t>
+      </w:r>
+      <w:ins w:id="48" w:author="Noah Stephen Haskell" w:date="2015-02-15T14:32:00Z">
+        <w:r>
+          <w:t>.</w:t>
+        </w:r>
+      </w:ins>
+      <w:ins w:id="49" w:author="Noah Stephen Haskell" w:date="2015-02-15T14:33:00Z">
+        <w:r>
+          <w:t xml:space="preserve"> This is similar to corner 8.</w:t>
+        </w:r>
+      </w:ins>
+      <w:del w:id="50" w:author="Noah Stephen Haskell" w:date="2015-02-15T14:32:00Z">
+        <w:r>
+          <w:delText xml:space="preserve"> </w:delText>
+        </w:r>
+      </w:del>
     </w:p>
     <w:p>
       <w:pPr>
@@ -1053,9 +1165,32 @@
         </w:numPr>
         <w:spacing w:after="0"/>
       </w:pPr>
-      <w:r>
-        <w:t>Valid corner, in conjuction with 9</w:t>
-      </w:r>
+      <w:ins w:id="51" w:author="Noah Stephen Haskell" w:date="2015-02-15T14:33:00Z">
+        <w:r>
+          <w:t>Near a v</w:t>
+        </w:r>
+      </w:ins>
+      <w:del w:id="52" w:author="Noah Stephen Haskell" w:date="2015-02-15T14:33:00Z">
+        <w:r>
+          <w:delText>V</w:delText>
+        </w:r>
+      </w:del>
+      <w:r>
+        <w:t>alid corner, in conjuction with 9</w:t>
+      </w:r>
+      <w:ins w:id="53" w:author="Noah Stephen Haskell" w:date="2015-02-15T14:32:00Z">
+        <w:r>
+          <w:t>.</w:t>
+        </w:r>
+      </w:ins>
+      <w:ins w:id="54" w:author="Noah Stephen Haskell" w:date="2015-02-15T14:33:00Z">
+        <w:r>
+          <w:t xml:space="preserve"> </w:t>
+        </w:r>
+        <w:r>
+          <w:t>This is similar to corner 8.</w:t>
+        </w:r>
+      </w:ins>
     </w:p>
     <w:p>
       <w:pPr>
@@ -1071,6 +1206,11 @@
       <w:r>
         <w:t>Valid corner</w:t>
       </w:r>
+      <w:ins w:id="55" w:author="Noah Stephen Haskell" w:date="2015-02-15T14:32:00Z">
+        <w:r>
+          <w:t>.</w:t>
+        </w:r>
+      </w:ins>
     </w:p>
     <w:p>
       <w:pPr>
@@ -1084,8 +1224,14 @@
         <w:spacing w:after="0"/>
       </w:pPr>
       <w:r>
+        <w:lastRenderedPageBreak/>
         <w:t>Valid corner</w:t>
       </w:r>
+      <w:ins w:id="56" w:author="Noah Stephen Haskell" w:date="2015-02-15T14:32:00Z">
+        <w:r>
+          <w:t>.</w:t>
+        </w:r>
+      </w:ins>
     </w:p>
     <w:p>
       <w:pPr>
@@ -1097,7 +1243,6 @@
         <w:spacing w:after="0"/>
       </w:pPr>
       <w:r>
-        <w:lastRenderedPageBreak/>
         <w:t>Valid corner</w:t>
       </w:r>
     </w:p>
@@ -1120,18 +1265,43 @@
     <w:tbl>
       <w:tblPr>
         <w:tblStyle w:val="TableGrid"/>
-        <w:tblW w:w="0" w:type="auto"/>
+        <w:tblW w:w="9625" w:type="dxa"/>
         <w:tblLook w:val="04A0" w:firstRow="1" w:lastRow="0" w:firstColumn="1" w:lastColumn="0" w:noHBand="0" w:noVBand="1"/>
+        <w:tblPrChange w:id="57" w:author="Noah Stephen Haskell" w:date="2015-02-15T14:36:00Z">
+          <w:tblPr>
+            <w:tblStyle w:val="TableGrid"/>
+            <w:tblW w:w="0" w:type="auto"/>
+            <w:tblLook w:val="04A0" w:firstRow="1" w:lastRow="0" w:firstColumn="1" w:lastColumn="0" w:noHBand="0" w:noVBand="1"/>
+          </w:tblPr>
+        </w:tblPrChange>
       </w:tblPr>
       <w:tblGrid>
-        <w:gridCol w:w="3116"/>
-        <w:gridCol w:w="3117"/>
-        <w:gridCol w:w="3117"/>
+        <w:gridCol w:w="1505"/>
+        <w:gridCol w:w="1688"/>
+        <w:gridCol w:w="1614"/>
+        <w:gridCol w:w="1783"/>
+        <w:gridCol w:w="1380"/>
+        <w:gridCol w:w="1655"/>
+        <w:tblGridChange w:id="58">
+          <w:tblGrid>
+            <w:gridCol w:w="1796"/>
+            <w:gridCol w:w="1946"/>
+            <w:gridCol w:w="1818"/>
+            <w:gridCol w:w="2024"/>
+            <w:gridCol w:w="1766"/>
+            <w:gridCol w:w="1766"/>
+          </w:tblGrid>
+        </w:tblGridChange>
       </w:tblGrid>
       <w:tr>
         <w:tc>
           <w:tcPr>
-            <w:tcW w:w="3116" w:type="dxa"/>
+            <w:tcW w:w="1505" w:type="dxa"/>
+            <w:tcPrChange w:id="59" w:author="Noah Stephen Haskell" w:date="2015-02-15T14:36:00Z">
+              <w:tcPr>
+                <w:tcW w:w="1796" w:type="dxa"/>
+              </w:tcPr>
+            </w:tcPrChange>
           </w:tcPr>
           <w:p>
             <w:r>
@@ -1141,7 +1311,12 @@
         </w:tc>
         <w:tc>
           <w:tcPr>
-            <w:tcW w:w="3117" w:type="dxa"/>
+            <w:tcW w:w="1688" w:type="dxa"/>
+            <w:tcPrChange w:id="60" w:author="Noah Stephen Haskell" w:date="2015-02-15T14:36:00Z">
+              <w:tcPr>
+                <w:tcW w:w="1946" w:type="dxa"/>
+              </w:tcPr>
+            </w:tcPrChange>
           </w:tcPr>
           <w:p>
             <w:r>
@@ -1151,22 +1326,110 @@
         </w:tc>
         <w:tc>
           <w:tcPr>
-            <w:tcW w:w="3117" w:type="dxa"/>
+            <w:tcW w:w="1614" w:type="dxa"/>
+            <w:tcPrChange w:id="61" w:author="Noah Stephen Haskell" w:date="2015-02-15T14:36:00Z">
+              <w:tcPr>
+                <w:tcW w:w="1818" w:type="dxa"/>
+              </w:tcPr>
+            </w:tcPrChange>
+          </w:tcPr>
+          <w:p>
+            <w:pPr>
+              <w:rPr>
+                <w:ins w:id="62" w:author="Noah Stephen Haskell" w:date="2015-02-15T14:34:00Z"/>
+              </w:rPr>
+              <w:pPrChange w:id="63" w:author="Noah Stephen Haskell" w:date="2015-02-15T14:34:00Z">
+                <w:pPr/>
+              </w:pPrChange>
+            </w:pPr>
+            <w:ins w:id="64" w:author="Noah Stephen Haskell" w:date="2015-02-15T14:34:00Z">
+              <w:r>
+                <w:t xml:space="preserve"> False Positives</w:t>
+              </w:r>
+            </w:ins>
+          </w:p>
+        </w:tc>
+        <w:tc>
+          <w:tcPr>
+            <w:tcW w:w="1783" w:type="dxa"/>
+            <w:tcPrChange w:id="65" w:author="Noah Stephen Haskell" w:date="2015-02-15T14:36:00Z">
+              <w:tcPr>
+                <w:tcW w:w="2024" w:type="dxa"/>
+              </w:tcPr>
+            </w:tcPrChange>
           </w:tcPr>
           <w:p>
             <w:r>
               <w:t>False Positives Rate</w:t>
             </w:r>
+            <w:ins w:id="66" w:author="Noah Stephen Haskell" w:date="2015-02-15T14:36:00Z">
+              <w:r>
+                <w:t xml:space="preserve"> (out of 360)</w:t>
+              </w:r>
+            </w:ins>
+          </w:p>
+        </w:tc>
+        <w:tc>
+          <w:tcPr>
+            <w:tcW w:w="1380" w:type="dxa"/>
+            <w:tcPrChange w:id="67" w:author="Noah Stephen Haskell" w:date="2015-02-15T14:36:00Z">
+              <w:tcPr>
+                <w:tcW w:w="1766" w:type="dxa"/>
+              </w:tcPr>
+            </w:tcPrChange>
+          </w:tcPr>
+          <w:p>
+            <w:pPr>
+              <w:rPr>
+                <w:ins w:id="68" w:author="Noah Stephen Haskell" w:date="2015-02-15T14:35:00Z"/>
+              </w:rPr>
+            </w:pPr>
+            <w:ins w:id="69" w:author="Noah Stephen Haskell" w:date="2015-02-15T14:35:00Z">
+              <w:r>
+                <w:t>False Negatives</w:t>
+              </w:r>
+            </w:ins>
+          </w:p>
+        </w:tc>
+        <w:tc>
+          <w:tcPr>
+            <w:tcW w:w="1655" w:type="dxa"/>
+            <w:tcPrChange w:id="70" w:author="Noah Stephen Haskell" w:date="2015-02-15T14:36:00Z">
+              <w:tcPr>
+                <w:tcW w:w="1766" w:type="dxa"/>
+              </w:tcPr>
+            </w:tcPrChange>
+          </w:tcPr>
+          <w:p>
+            <w:pPr>
+              <w:rPr>
+                <w:ins w:id="71" w:author="Noah Stephen Haskell" w:date="2015-02-15T14:35:00Z"/>
+              </w:rPr>
+            </w:pPr>
+            <w:ins w:id="72" w:author="Noah Stephen Haskell" w:date="2015-02-15T14:35:00Z">
+              <w:r>
+                <w:t>False Negatives Rate</w:t>
+              </w:r>
+            </w:ins>
+            <w:ins w:id="73" w:author="Noah Stephen Haskell" w:date="2015-02-15T14:36:00Z">
+              <w:r>
+                <w:t xml:space="preserve"> (out of 6)</w:t>
+              </w:r>
+            </w:ins>
           </w:p>
         </w:tc>
       </w:tr>
       <w:tr>
         <w:tc>
           <w:tcPr>
-            <w:tcW w:w="3116" w:type="dxa"/>
+            <w:tcW w:w="1505" w:type="dxa"/>
+            <w:tcPrChange w:id="74" w:author="Noah Stephen Haskell" w:date="2015-02-15T14:36:00Z">
+              <w:tcPr>
+                <w:tcW w:w="1796" w:type="dxa"/>
+              </w:tcPr>
+            </w:tcPrChange>
           </w:tcPr>
           <w:p>
-            <w:commentRangeStart w:id="25"/>
             <w:r>
               <w:t>1</w:t>
             </w:r>
@@ -1174,7 +1437,12 @@
         </w:tc>
         <w:tc>
           <w:tcPr>
-            <w:tcW w:w="3117" w:type="dxa"/>
+            <w:tcW w:w="1688" w:type="dxa"/>
+            <w:tcPrChange w:id="75" w:author="Noah Stephen Haskell" w:date="2015-02-15T14:36:00Z">
+              <w:tcPr>
+                <w:tcW w:w="1946" w:type="dxa"/>
+              </w:tcPr>
+            </w:tcPrChange>
           </w:tcPr>
           <w:p>
             <w:r>
@@ -1184,26 +1452,95 @@
         </w:tc>
         <w:tc>
           <w:tcPr>
-            <w:tcW w:w="3117" w:type="dxa"/>
+            <w:tcW w:w="1614" w:type="dxa"/>
+            <w:tcPrChange w:id="76" w:author="Noah Stephen Haskell" w:date="2015-02-15T14:36:00Z">
+              <w:tcPr>
+                <w:tcW w:w="1818" w:type="dxa"/>
+              </w:tcPr>
+            </w:tcPrChange>
+          </w:tcPr>
+          <w:p>
+            <w:pPr>
+              <w:rPr>
+                <w:ins w:id="77" w:author="Noah Stephen Haskell" w:date="2015-02-15T14:34:00Z"/>
+              </w:rPr>
+            </w:pPr>
+            <w:ins w:id="78" w:author="Noah Stephen Haskell" w:date="2015-02-15T14:36:00Z">
+              <w:r>
+                <w:t>6</w:t>
+              </w:r>
+            </w:ins>
+          </w:p>
+        </w:tc>
+        <w:tc>
+          <w:tcPr>
+            <w:tcW w:w="1783" w:type="dxa"/>
+            <w:tcPrChange w:id="79" w:author="Noah Stephen Haskell" w:date="2015-02-15T14:36:00Z">
+              <w:tcPr>
+                <w:tcW w:w="2024" w:type="dxa"/>
+              </w:tcPr>
+            </w:tcPrChange>
           </w:tcPr>
           <w:p>
             <w:r>
               <w:t>1.67%</w:t>
             </w:r>
-            <w:commentRangeEnd w:id="25"/>
-            <w:r>
+          </w:p>
+        </w:tc>
+        <w:tc>
+          <w:tcPr>
+            <w:tcW w:w="1380" w:type="dxa"/>
+            <w:tcPrChange w:id="80" w:author="Noah Stephen Haskell" w:date="2015-02-15T14:36:00Z">
+              <w:tcPr>
+                <w:tcW w:w="1766" w:type="dxa"/>
+              </w:tcPr>
+            </w:tcPrChange>
+          </w:tcPr>
+          <w:p>
+            <w:pPr>
               <w:rPr>
-                <w:rStyle w:val="CommentReference"/>
+                <w:ins w:id="81" w:author="Noah Stephen Haskell" w:date="2015-02-15T14:35:00Z"/>
               </w:rPr>
-              <w:commentReference w:id="25"/>
-            </w:r>
+            </w:pPr>
+            <w:ins w:id="82" w:author="Noah Stephen Haskell" w:date="2015-02-15T14:36:00Z">
+              <w:r>
+                <w:t>2</w:t>
+              </w:r>
+            </w:ins>
+          </w:p>
+        </w:tc>
+        <w:tc>
+          <w:tcPr>
+            <w:tcW w:w="1655" w:type="dxa"/>
+            <w:tcPrChange w:id="83" w:author="Noah Stephen Haskell" w:date="2015-02-15T14:36:00Z">
+              <w:tcPr>
+                <w:tcW w:w="1766" w:type="dxa"/>
+              </w:tcPr>
+            </w:tcPrChange>
+          </w:tcPr>
+          <w:p>
+            <w:pPr>
+              <w:rPr>
+                <w:ins w:id="84" w:author="Noah Stephen Haskell" w:date="2015-02-15T14:35:00Z"/>
+              </w:rPr>
+            </w:pPr>
+            <w:ins w:id="85" w:author="Noah Stephen Haskell" w:date="2015-02-15T14:37:00Z">
+              <w:r>
+                <w:t>33%</w:t>
+              </w:r>
+            </w:ins>
           </w:p>
         </w:tc>
       </w:tr>
       <w:tr>
         <w:tc>
           <w:tcPr>
-            <w:tcW w:w="3116" w:type="dxa"/>
+            <w:tcW w:w="1505" w:type="dxa"/>
+            <w:tcPrChange w:id="86" w:author="Noah Stephen Haskell" w:date="2015-02-15T14:36:00Z">
+              <w:tcPr>
+                <w:tcW w:w="1796" w:type="dxa"/>
+              </w:tcPr>
+            </w:tcPrChange>
           </w:tcPr>
           <w:p>
             <w:r>
@@ -1213,7 +1550,12 @@
         </w:tc>
         <w:tc>
           <w:tcPr>
-            <w:tcW w:w="3117" w:type="dxa"/>
+            <w:tcW w:w="1688" w:type="dxa"/>
+            <w:tcPrChange w:id="87" w:author="Noah Stephen Haskell" w:date="2015-02-15T14:36:00Z">
+              <w:tcPr>
+                <w:tcW w:w="1946" w:type="dxa"/>
+              </w:tcPr>
+            </w:tcPrChange>
           </w:tcPr>
           <w:p>
             <w:r>
@@ -1223,7 +1565,34 @@
         </w:tc>
         <w:tc>
           <w:tcPr>
-            <w:tcW w:w="3117" w:type="dxa"/>
+            <w:tcW w:w="1614" w:type="dxa"/>
+            <w:tcPrChange w:id="88" w:author="Noah Stephen Haskell" w:date="2015-02-15T14:36:00Z">
+              <w:tcPr>
+                <w:tcW w:w="1818" w:type="dxa"/>
+              </w:tcPr>
+            </w:tcPrChange>
+          </w:tcPr>
+          <w:p>
+            <w:pPr>
+              <w:rPr>
+                <w:ins w:id="89" w:author="Noah Stephen Haskell" w:date="2015-02-15T14:34:00Z"/>
+              </w:rPr>
+            </w:pPr>
+            <w:ins w:id="90" w:author="Noah Stephen Haskell" w:date="2015-02-15T14:36:00Z">
+              <w:r>
+                <w:t>7</w:t>
+              </w:r>
+            </w:ins>
+          </w:p>
+        </w:tc>
+        <w:tc>
+          <w:tcPr>
+            <w:tcW w:w="1783" w:type="dxa"/>
+            <w:tcPrChange w:id="91" w:author="Noah Stephen Haskell" w:date="2015-02-15T14:36:00Z">
+              <w:tcPr>
+                <w:tcW w:w="2024" w:type="dxa"/>
+              </w:tcPr>
+            </w:tcPrChange>
           </w:tcPr>
           <w:p>
             <w:r>
@@ -1231,11 +1600,60 @@
             </w:r>
           </w:p>
         </w:tc>
+        <w:tc>
+          <w:tcPr>
+            <w:tcW w:w="1380" w:type="dxa"/>
+            <w:tcPrChange w:id="92" w:author="Noah Stephen Haskell" w:date="2015-02-15T14:36:00Z">
+              <w:tcPr>
+                <w:tcW w:w="1766" w:type="dxa"/>
+              </w:tcPr>
+            </w:tcPrChange>
+          </w:tcPr>
+          <w:p>
+            <w:pPr>
+              <w:rPr>
+                <w:ins w:id="93" w:author="Noah Stephen Haskell" w:date="2015-02-15T14:35:00Z"/>
+              </w:rPr>
+            </w:pPr>
+            <w:ins w:id="94" w:author="Noah Stephen Haskell" w:date="2015-02-15T14:38:00Z">
+              <w:r>
+                <w:t>2</w:t>
+              </w:r>
+            </w:ins>
+          </w:p>
+        </w:tc>
+        <w:tc>
+          <w:tcPr>
+            <w:tcW w:w="1655" w:type="dxa"/>
+            <w:tcPrChange w:id="95" w:author="Noah Stephen Haskell" w:date="2015-02-15T14:36:00Z">
+              <w:tcPr>
+                <w:tcW w:w="1766" w:type="dxa"/>
+              </w:tcPr>
+            </w:tcPrChange>
+          </w:tcPr>
+          <w:p>
+            <w:pPr>
+              <w:rPr>
+                <w:ins w:id="96" w:author="Noah Stephen Haskell" w:date="2015-02-15T14:35:00Z"/>
+              </w:rPr>
+            </w:pPr>
+            <w:ins w:id="97" w:author="Noah Stephen Haskell" w:date="2015-02-15T14:38:00Z">
+              <w:r>
+                <w:t>33%</w:t>
+              </w:r>
+            </w:ins>
+          </w:p>
+        </w:tc>
       </w:tr>
       <w:tr>
         <w:tc>
           <w:tcPr>
-            <w:tcW w:w="3116" w:type="dxa"/>
+            <w:tcW w:w="1505" w:type="dxa"/>
+            <w:tcPrChange w:id="98" w:author="Noah Stephen Haskell" w:date="2015-02-15T14:36:00Z">
+              <w:tcPr>
+                <w:tcW w:w="1796" w:type="dxa"/>
+              </w:tcPr>
+            </w:tcPrChange>
           </w:tcPr>
           <w:p>
             <w:r>
@@ -1245,7 +1663,12 @@
         </w:tc>
         <w:tc>
           <w:tcPr>
-            <w:tcW w:w="3117" w:type="dxa"/>
+            <w:tcW w:w="1688" w:type="dxa"/>
+            <w:tcPrChange w:id="99" w:author="Noah Stephen Haskell" w:date="2015-02-15T14:36:00Z">
+              <w:tcPr>
+                <w:tcW w:w="1946" w:type="dxa"/>
+              </w:tcPr>
+            </w:tcPrChange>
           </w:tcPr>
           <w:p>
             <w:r>
@@ -1255,12 +1678,83 @@
         </w:tc>
         <w:tc>
           <w:tcPr>
-            <w:tcW w:w="3117" w:type="dxa"/>
+            <w:tcW w:w="1614" w:type="dxa"/>
+            <w:tcPrChange w:id="100" w:author="Noah Stephen Haskell" w:date="2015-02-15T14:36:00Z">
+              <w:tcPr>
+                <w:tcW w:w="1818" w:type="dxa"/>
+              </w:tcPr>
+            </w:tcPrChange>
+          </w:tcPr>
+          <w:p>
+            <w:pPr>
+              <w:rPr>
+                <w:ins w:id="101" w:author="Noah Stephen Haskell" w:date="2015-02-15T14:34:00Z"/>
+              </w:rPr>
+            </w:pPr>
+            <w:ins w:id="102" w:author="Noah Stephen Haskell" w:date="2015-02-15T14:36:00Z">
+              <w:r>
+                <w:t>3</w:t>
+              </w:r>
+            </w:ins>
+          </w:p>
+        </w:tc>
+        <w:tc>
+          <w:tcPr>
+            <w:tcW w:w="1783" w:type="dxa"/>
+            <w:tcPrChange w:id="103" w:author="Noah Stephen Haskell" w:date="2015-02-15T14:36:00Z">
+              <w:tcPr>
+                <w:tcW w:w="2024" w:type="dxa"/>
+              </w:tcPr>
+            </w:tcPrChange>
           </w:tcPr>
           <w:p>
             <w:r>
               <w:t>0.833%</w:t>
             </w:r>
+          </w:p>
+        </w:tc>
+        <w:tc>
+          <w:tcPr>
+            <w:tcW w:w="1380" w:type="dxa"/>
+            <w:tcPrChange w:id="104" w:author="Noah Stephen Haskell" w:date="2015-02-15T14:36:00Z">
+              <w:tcPr>
+                <w:tcW w:w="1766" w:type="dxa"/>
+              </w:tcPr>
+            </w:tcPrChange>
+          </w:tcPr>
+          <w:p>
+            <w:pPr>
+              <w:rPr>
+                <w:ins w:id="105" w:author="Noah Stephen Haskell" w:date="2015-02-15T14:35:00Z"/>
+              </w:rPr>
+            </w:pPr>
+            <w:ins w:id="106" w:author="Noah Stephen Haskell" w:date="2015-02-15T14:37:00Z">
+              <w:r>
+                <w:t>1</w:t>
+              </w:r>
+            </w:ins>
+          </w:p>
+        </w:tc>
+        <w:tc>
+          <w:tcPr>
+            <w:tcW w:w="1655" w:type="dxa"/>
+            <w:tcPrChange w:id="107" w:author="Noah Stephen Haskell" w:date="2015-02-15T14:36:00Z">
+              <w:tcPr>
+                <w:tcW w:w="1766" w:type="dxa"/>
+              </w:tcPr>
+            </w:tcPrChange>
+          </w:tcPr>
+          <w:p>
+            <w:pPr>
+              <w:rPr>
+                <w:ins w:id="108" w:author="Noah Stephen Haskell" w:date="2015-02-15T14:35:00Z"/>
+              </w:rPr>
+            </w:pPr>
+            <w:ins w:id="109" w:author="Noah Stephen Haskell" w:date="2015-02-15T14:37:00Z">
+              <w:r>
+                <w:t>16%</w:t>
+              </w:r>
+            </w:ins>
           </w:p>
         </w:tc>
       </w:tr>
@@ -1300,7 +1794,7 @@
 
 <file path=word/comments.xml><?xml version="1.0" encoding="utf-8"?>
 <w:comments xmlns:wpc="http://schemas.microsoft.com/office/word/2010/wordprocessingCanvas" xmlns:mc="http://schemas.openxmlformats.org/markup-compatibility/2006" xmlns:o="urn:schemas-microsoft-com:office:office" xmlns:r="http://schemas.openxmlformats.org/officeDocument/2006/relationships" xmlns:m="http://schemas.openxmlformats.org/officeDocument/2006/math" xmlns:v="urn:schemas-microsoft-com:vml" xmlns:wp14="http://schemas.microsoft.com/office/word/2010/wordprocessingDrawing" xmlns:wp="http://schemas.openxmlformats.org/drawingml/2006/wordprocessingDrawing" xmlns:w10="urn:schemas-microsoft-com:office:word" xmlns:w="http://schemas.openxmlformats.org/wordprocessingml/2006/main" xmlns:w14="http://schemas.microsoft.com/office/word/2010/wordml" xmlns:w15="http://schemas.microsoft.com/office/word/2012/wordml" xmlns:wpg="http://schemas.microsoft.com/office/word/2010/wordprocessingGroup" xmlns:wpi="http://schemas.microsoft.com/office/word/2010/wordprocessingInk" xmlns:wne="http://schemas.microsoft.com/office/word/2006/wordml" xmlns:wps="http://schemas.microsoft.com/office/word/2010/wordprocessingShape" mc:Ignorable="w14 w15 wp14">
-  <w:comment w:id="1" w:author="Joseph LoBuglio" w:date="2015-02-13T09:40:00Z" w:initials="JL">
+  <w:comment w:id="0" w:author="Joseph LoBuglio" w:date="2015-02-13T09:40:00Z" w:initials="JL">
     <w:p>
       <w:pPr>
         <w:pStyle w:val="CommentText"/>
@@ -1316,10 +1810,13 @@
       </w:r>
     </w:p>
   </w:comment>
-  <w:comment w:id="2" w:author="Joseph LoBuglio" w:date="2015-02-13T09:41:00Z" w:initials="JL">
+  <w:comment w:id="6" w:author="Joseph LoBuglio" w:date="2015-02-13T14:54:00Z" w:initials="JL">
     <w:p>
       <w:pPr>
         <w:pStyle w:val="CommentText"/>
+        <w:rPr>
+          <w:b/>
+        </w:rPr>
       </w:pPr>
       <w:r>
         <w:rPr>
@@ -1328,37 +1825,58 @@
         <w:annotationRef/>
       </w:r>
       <w:r>
-        <w:t xml:space="preserve">If it can be easily fixed, why don’t you fix it? /s </w:t>
+        <w:rPr>
+          <w:b/>
+        </w:rPr>
+        <w:t xml:space="preserve">You didn’t make the scan. </w:t>
       </w:r>
     </w:p>
     <w:p>
       <w:pPr>
         <w:pStyle w:val="CommentText"/>
+        <w:rPr>
+          <w:b/>
+        </w:rPr>
       </w:pPr>
     </w:p>
     <w:p>
       <w:pPr>
         <w:pStyle w:val="CommentText"/>
-      </w:pPr>
-      <w:r>
-        <w:t xml:space="preserve">Instead say this is an artifact of …. and can be resolved by checking for the first and last … and excluding those points. </w:t>
+        <w:rPr>
+          <w:b/>
+        </w:rPr>
+      </w:pPr>
+      <w:r>
+        <w:rPr>
+          <w:b/>
+        </w:rPr>
+        <w:t xml:space="preserve">natural flex in the material used to make the enclure. </w:t>
       </w:r>
     </w:p>
     <w:p>
       <w:pPr>
         <w:pStyle w:val="CommentText"/>
+        <w:rPr>
+          <w:b/>
+        </w:rPr>
       </w:pPr>
     </w:p>
     <w:p>
       <w:pPr>
         <w:pStyle w:val="CommentText"/>
-      </w:pPr>
-      <w:r>
-        <w:t>So say a bit more what the problem is an how it would be solved if you don’t actually solve it.</w:t>
+        <w:rPr>
+          <w:b/>
+        </w:rPr>
+      </w:pPr>
+      <w:r>
+        <w:rPr>
+          <w:b/>
+        </w:rPr>
+        <w:t>Be very literal in this writing, as if you were programming.</w:t>
       </w:r>
     </w:p>
   </w:comment>
-  <w:comment w:id="7" w:author="Joseph LoBuglio" w:date="2015-02-13T14:54:00Z" w:initials="JL">
+  <w:comment w:id="4" w:author="Joseph LoBuglio" w:date="2015-02-13T14:04:00Z" w:initials="JL">
     <w:p>
       <w:pPr>
         <w:pStyle w:val="CommentText"/>
@@ -1376,223 +1894,29 @@
         <w:rPr>
           <w:b/>
         </w:rPr>
-        <w:t xml:space="preserve">You didn’t make the scan. </w:t>
-      </w:r>
-    </w:p>
-    <w:p>
-      <w:pPr>
-        <w:pStyle w:val="CommentText"/>
+        <w:t>Be sure to include a picture of the</w:t>
+      </w:r>
+      <w:r>
         <w:rPr>
           <w:b/>
         </w:rPr>
-      </w:pPr>
-    </w:p>
-    <w:p>
-      <w:pPr>
-        <w:pStyle w:val="CommentText"/>
+        <w:t xml:space="preserve"> </w:t>
+      </w:r>
+      <w:r>
         <w:rPr>
           <w:b/>
         </w:rPr>
-      </w:pPr>
+        <w:t xml:space="preserve">setup </w:t>
+      </w:r>
       <w:r>
         <w:rPr>
           <w:b/>
         </w:rPr>
-        <w:t xml:space="preserve">natural flex in the material used to make the enclure. </w:t>
-      </w:r>
-    </w:p>
-    <w:p>
-      <w:pPr>
-        <w:pStyle w:val="CommentText"/>
-        <w:rPr>
-          <w:b/>
-        </w:rPr>
-      </w:pPr>
-    </w:p>
-    <w:p>
-      <w:pPr>
-        <w:pStyle w:val="CommentText"/>
-        <w:rPr>
-          <w:b/>
-        </w:rPr>
-      </w:pPr>
-      <w:r>
-        <w:rPr>
-          <w:b/>
-        </w:rPr>
-        <w:t>Be very literal in this writing, as if you were programming.</w:t>
+        <w:t>in your methods.</w:t>
       </w:r>
     </w:p>
   </w:comment>
-  <w:comment w:id="6" w:author="Joseph LoBuglio" w:date="2015-02-13T14:04:00Z" w:initials="JL">
-    <w:p>
-      <w:pPr>
-        <w:pStyle w:val="CommentText"/>
-        <w:rPr>
-          <w:b/>
-        </w:rPr>
-      </w:pPr>
-      <w:r>
-        <w:rPr>
-          <w:rStyle w:val="CommentReference"/>
-        </w:rPr>
-        <w:annotationRef/>
-      </w:r>
-      <w:r>
-        <w:rPr>
-          <w:b/>
-        </w:rPr>
-        <w:t>Be sure to include a picture of the</w:t>
-      </w:r>
-      <w:r>
-        <w:rPr>
-          <w:b/>
-        </w:rPr>
-        <w:t xml:space="preserve"> </w:t>
-      </w:r>
-      <w:r>
-        <w:rPr>
-          <w:b/>
-        </w:rPr>
-        <w:t xml:space="preserve">setup </w:t>
-      </w:r>
-      <w:r>
-        <w:rPr>
-          <w:b/>
-        </w:rPr>
-        <w:t>in your methods.</w:t>
-      </w:r>
-    </w:p>
-  </w:comment>
-  <w:comment w:id="8" w:author="Joseph LoBuglio" w:date="2015-02-13T09:43:00Z" w:initials="JL">
-    <w:p>
-      <w:pPr>
-        <w:pStyle w:val="CommentText"/>
-      </w:pPr>
-      <w:r>
-        <w:rPr>
-          <w:rStyle w:val="CommentReference"/>
-        </w:rPr>
-        <w:annotationRef/>
-      </w:r>
-      <w:r>
-        <w:t>360 sets or 360 values? Just 3 sets, yes?</w:t>
-      </w:r>
-    </w:p>
-    <w:p>
-      <w:pPr>
-        <w:pStyle w:val="CommentText"/>
-      </w:pPr>
-    </w:p>
-    <w:p>
-      <w:pPr>
-        <w:pStyle w:val="CommentText"/>
-      </w:pPr>
-      <w:r>
-        <w:t>Be very careful with your words. Being literal is important.</w:t>
-      </w:r>
-    </w:p>
-  </w:comment>
-  <w:comment w:id="9" w:author="Joseph LoBuglio" w:date="2015-02-13T14:48:00Z" w:initials="JL">
-    <w:p>
-      <w:pPr>
-        <w:pStyle w:val="CommentText"/>
-      </w:pPr>
-      <w:r>
-        <w:rPr>
-          <w:rStyle w:val="CommentReference"/>
-        </w:rPr>
-        <w:annotationRef/>
-      </w:r>
-      <w:r>
-        <w:t>Spell checker?</w:t>
-      </w:r>
-    </w:p>
-  </w:comment>
-  <w:comment w:id="10" w:author="Joseph LoBuglio" w:date="2015-02-13T09:51:00Z" w:initials="JL">
-    <w:p>
-      <w:pPr>
-        <w:pStyle w:val="CommentText"/>
-      </w:pPr>
-      <w:r>
-        <w:rPr>
-          <w:rStyle w:val="CommentReference"/>
-        </w:rPr>
-        <w:annotationRef/>
-      </w:r>
-      <w:r>
-        <w:t>Which angle?</w:t>
-      </w:r>
-    </w:p>
-  </w:comment>
-  <w:comment w:id="11" w:author="Noah Stephen Haskell" w:date="2015-02-13T11:04:00Z" w:initials="NSH">
-    <w:p>
-      <w:pPr>
-        <w:pStyle w:val="CommentText"/>
-      </w:pPr>
-      <w:r>
-        <w:rPr>
-          <w:rStyle w:val="CommentReference"/>
-        </w:rPr>
-        <w:annotationRef/>
-      </w:r>
-      <w:r>
-        <w:rPr>
-          <w:rStyle w:val="CommentReference"/>
-        </w:rPr>
-        <w:t>Clarified in context</w:t>
-      </w:r>
-    </w:p>
-  </w:comment>
-  <w:comment w:id="12" w:author="Joseph LoBuglio" w:date="2015-02-13T09:45:00Z" w:initials="JL">
-    <w:p>
-      <w:pPr>
-        <w:pStyle w:val="CommentText"/>
-      </w:pPr>
-      <w:r>
-        <w:rPr>
-          <w:rStyle w:val="CommentReference"/>
-        </w:rPr>
-        <w:annotationRef/>
-      </w:r>
-      <w:r>
-        <w:t>Describe the figure a bit. Polor plots consistent with raw data. Not completely square (data error or is arena not square and this is accurate?) What are the numbers (500, 400, etc.) Are there points missing around 270? Is this where the scan starts or hard to see or just geometry? Is there a reason it is tilted (shown as a diamond) rather than flat (shown as a square?)</w:t>
-      </w:r>
-    </w:p>
-  </w:comment>
-  <w:comment w:id="13" w:author="Noah Stephen Haskell" w:date="2015-02-13T11:13:00Z" w:initials="NSH">
-    <w:p>
-      <w:pPr>
-        <w:pStyle w:val="CommentText"/>
-      </w:pPr>
-      <w:r>
-        <w:rPr>
-          <w:rStyle w:val="CommentReference"/>
-        </w:rPr>
-        <w:annotationRef/>
-      </w:r>
-      <w:r>
-        <w:t>Addressed</w:t>
-      </w:r>
-    </w:p>
-  </w:comment>
-  <w:comment w:id="14" w:author="Joseph LoBuglio" w:date="2015-02-13T14:50:00Z" w:initials="JL">
-    <w:p>
-      <w:pPr>
-        <w:pStyle w:val="CommentText"/>
-      </w:pPr>
-      <w:r>
-        <w:rPr>
-          <w:rStyle w:val="CommentReference"/>
-        </w:rPr>
-        <w:annotationRef/>
-      </w:r>
-      <w:r>
-        <w:t>OK, better if on the plot as well. Understand this is a bitmap, so harder to do, but not to hard.</w:t>
-      </w:r>
-    </w:p>
-  </w:comment>
-  <w:comment w:id="19" w:author="Joseph LoBuglio" w:date="2015-02-13T09:56:00Z" w:initials="JL">
+  <w:comment w:id="25" w:author="Joseph LoBuglio" w:date="2015-02-13T09:56:00Z" w:initials="JL">
     <w:p>
       <w:pPr>
         <w:pStyle w:val="CommentText"/>
@@ -1771,7 +2095,7 @@
       </w:r>
     </w:p>
   </w:comment>
-  <w:comment w:id="20" w:author="Noah Stephen Haskell" w:date="2015-02-13T12:07:00Z" w:initials="NSH">
+  <w:comment w:id="26" w:author="Noah Stephen Haskell" w:date="2015-02-13T12:07:00Z" w:initials="NSH">
     <w:p>
       <w:pPr>
         <w:pStyle w:val="CommentText"/>
@@ -1787,7 +2111,7 @@
       </w:r>
     </w:p>
   </w:comment>
-  <w:comment w:id="21" w:author="Joseph LoBuglio" w:date="2015-02-13T14:56:00Z" w:initials="JL">
+  <w:comment w:id="29" w:author="Joseph LoBuglio" w:date="2015-02-13T14:57:00Z" w:initials="JL">
     <w:p>
       <w:pPr>
         <w:pStyle w:val="CommentText"/>
@@ -1805,11 +2129,30 @@
         <w:rPr>
           <w:b/>
         </w:rPr>
-        <w:t>SPELL CHECKER!!!!</w:t>
+        <w:t>Why? Is it the first point in the scan? (you aren’t necessarily numbering sequentially.</w:t>
+      </w:r>
+    </w:p>
+    <w:p>
+      <w:pPr>
+        <w:pStyle w:val="CommentText"/>
+        <w:rPr>
+          <w:b/>
+        </w:rPr>
+      </w:pPr>
+    </w:p>
+    <w:p>
+      <w:pPr>
+        <w:pStyle w:val="CommentText"/>
+      </w:pPr>
+      <w:r>
+        <w:rPr>
+          <w:b/>
+        </w:rPr>
+        <w:t>This is the first point in a scan and, as discussed earlier, is not checked for being a corner. It is not included in …</w:t>
       </w:r>
     </w:p>
   </w:comment>
-  <w:comment w:id="22" w:author="Joseph LoBuglio" w:date="2015-02-13T14:57:00Z" w:initials="JL">
+  <w:comment w:id="34" w:author="Joseph LoBuglio" w:date="2015-02-13T14:59:00Z" w:initials="JL">
     <w:p>
       <w:pPr>
         <w:pStyle w:val="CommentText"/>
@@ -1827,9 +2170,11 @@
         <w:rPr>
           <w:b/>
         </w:rPr>
-        <w:t>Why? Is it the first point in the scan? (you aren’t necessarily numbering sequentially.</w:t>
-      </w:r>
-    </w:p>
+        <w:t>Why does a gap cause a phantom corner? You can mention the reason in either methods or analysis, but here put “(see methods section)” or the correspohngin for analysis.</w:t>
+      </w:r>
+    </w:p>
+  </w:comment>
+  <w:comment w:id="39" w:author="Joseph LoBuglio" w:date="2015-02-13T15:01:00Z" w:initials="JL">
     <w:p>
       <w:pPr>
         <w:pStyle w:val="CommentText"/>
@@ -1837,120 +2182,36 @@
           <w:b/>
         </w:rPr>
       </w:pPr>
+      <w:r>
+        <w:rPr>
+          <w:rStyle w:val="CommentReference"/>
+        </w:rPr>
+        <w:annotationRef/>
+      </w:r>
+      <w:r>
+        <w:rPr>
+          <w:b/>
+        </w:rPr>
+        <w:t>It seems the actual corner point should be highlighted as a false negative.</w:t>
+      </w:r>
     </w:p>
     <w:p>
       <w:pPr>
         <w:pStyle w:val="CommentText"/>
-      </w:pPr>
-      <w:r>
         <w:rPr>
           <w:b/>
         </w:rPr>
-        <w:t>This is the first point in a scan and, as discussed earlier, is not checked for being a corner. It is not included in …</w:t>
-      </w:r>
-    </w:p>
-  </w:comment>
-  <w:comment w:id="23" w:author="Joseph LoBuglio" w:date="2015-02-13T14:59:00Z" w:initials="JL">
+      </w:pPr>
+    </w:p>
     <w:p>
       <w:pPr>
         <w:pStyle w:val="CommentText"/>
+      </w:pPr>
+      <w:r>
         <w:rPr>
           <w:b/>
         </w:rPr>
-      </w:pPr>
-      <w:r>
-        <w:rPr>
-          <w:rStyle w:val="CommentReference"/>
-        </w:rPr>
-        <w:annotationRef/>
-      </w:r>
-      <w:r>
-        <w:rPr>
-          <w:b/>
-        </w:rPr>
-        <w:t>Why does a gap cause a phantom corner? You can mention the reason in either methods or analysis, but here put “(see methods section)” or the correspohngin for analysis.</w:t>
-      </w:r>
-    </w:p>
-  </w:comment>
-  <w:comment w:id="24" w:author="Joseph LoBuglio" w:date="2015-02-13T15:01:00Z" w:initials="JL">
-    <w:p>
-      <w:pPr>
-        <w:pStyle w:val="CommentText"/>
-        <w:rPr>
-          <w:b/>
-        </w:rPr>
-      </w:pPr>
-      <w:r>
-        <w:rPr>
-          <w:rStyle w:val="CommentReference"/>
-        </w:rPr>
-        <w:annotationRef/>
-      </w:r>
-      <w:r>
-        <w:rPr>
-          <w:b/>
-        </w:rPr>
-        <w:t>It seems the actual corner point should be highlighted as a false negative.</w:t>
-      </w:r>
-    </w:p>
-    <w:p>
-      <w:pPr>
-        <w:pStyle w:val="CommentText"/>
-        <w:rPr>
-          <w:b/>
-        </w:rPr>
-      </w:pPr>
-    </w:p>
-    <w:p>
-      <w:pPr>
-        <w:pStyle w:val="CommentText"/>
-      </w:pPr>
-      <w:r>
-        <w:rPr>
-          <w:b/>
-        </w:rPr>
         <w:t>Same is true about the point near 10. Whay isn’t the actual corner shown as a corner?</w:t>
-      </w:r>
-    </w:p>
-  </w:comment>
-  <w:comment w:id="25" w:author="Joseph LoBuglio" w:date="2015-02-13T15:02:00Z" w:initials="JL">
-    <w:p>
-      <w:pPr>
-        <w:pStyle w:val="CommentText"/>
-        <w:rPr>
-          <w:b/>
-        </w:rPr>
-      </w:pPr>
-      <w:r>
-        <w:rPr>
-          <w:rStyle w:val="CommentReference"/>
-        </w:rPr>
-        <w:annotationRef/>
-      </w:r>
-      <w:r>
-        <w:rPr>
-          <w:b/>
-        </w:rPr>
-        <w:t xml:space="preserve">You should add a column showning Number of False Posatives (which could be greater than corners-6 if some of the actual corners are not detected.) Base of the rate is the number of non-corners, so 360- 6 – first and last. </w:t>
-      </w:r>
-    </w:p>
-    <w:p>
-      <w:pPr>
-        <w:pStyle w:val="CommentText"/>
-        <w:rPr>
-          <w:b/>
-        </w:rPr>
-      </w:pPr>
-    </w:p>
-    <w:p>
-      <w:pPr>
-        <w:pStyle w:val="CommentText"/>
-      </w:pPr>
-      <w:r>
-        <w:rPr>
-          <w:b/>
-        </w:rPr>
-        <w:t>I’d argue that the point near 8 is a false negagive and a similar calculation applies. Base is number of corners, = 6.</w:t>
       </w:r>
     </w:p>
   </w:comment>
@@ -1960,23 +2221,13 @@
 <file path=word/commentsExtended.xml><?xml version="1.0" encoding="utf-8"?>
 <w15:commentsEx xmlns:wpc="http://schemas.microsoft.com/office/word/2010/wordprocessingCanvas" xmlns:mc="http://schemas.openxmlformats.org/markup-compatibility/2006" xmlns:o="urn:schemas-microsoft-com:office:office" xmlns:r="http://schemas.openxmlformats.org/officeDocument/2006/relationships" xmlns:m="http://schemas.openxmlformats.org/officeDocument/2006/math" xmlns:v="urn:schemas-microsoft-com:vml" xmlns:wp14="http://schemas.microsoft.com/office/word/2010/wordprocessingDrawing" xmlns:wp="http://schemas.openxmlformats.org/drawingml/2006/wordprocessingDrawing" xmlns:w10="urn:schemas-microsoft-com:office:word" xmlns:w="http://schemas.openxmlformats.org/wordprocessingml/2006/main" xmlns:w14="http://schemas.microsoft.com/office/word/2010/wordml" xmlns:w15="http://schemas.microsoft.com/office/word/2012/wordml" xmlns:wpg="http://schemas.microsoft.com/office/word/2010/wordprocessingGroup" xmlns:wpi="http://schemas.microsoft.com/office/word/2010/wordprocessingInk" xmlns:wne="http://schemas.microsoft.com/office/word/2006/wordml" xmlns:wps="http://schemas.microsoft.com/office/word/2010/wordprocessingShape" mc:Ignorable="w14 w15 wp14">
   <w15:commentEx w15:paraId="705BB508" w15:done="0"/>
-  <w15:commentEx w15:paraId="40423084" w15:done="0"/>
   <w15:commentEx w15:paraId="078B6F0D" w15:done="0"/>
   <w15:commentEx w15:paraId="280F73A0" w15:done="0"/>
-  <w15:commentEx w15:paraId="01E5FB8B" w15:done="0"/>
-  <w15:commentEx w15:paraId="222858B0" w15:done="0"/>
-  <w15:commentEx w15:paraId="6EEFC68E" w15:done="0"/>
-  <w15:commentEx w15:paraId="4C29A834" w15:paraIdParent="6EEFC68E" w15:done="0"/>
-  <w15:commentEx w15:paraId="7FA1253A" w15:done="0"/>
-  <w15:commentEx w15:paraId="39EE9CCA" w15:paraIdParent="7FA1253A" w15:done="0"/>
-  <w15:commentEx w15:paraId="668861C9" w15:paraIdParent="7FA1253A" w15:done="0"/>
   <w15:commentEx w15:paraId="4F2423F8" w15:done="0"/>
   <w15:commentEx w15:paraId="20E0CAC0" w15:paraIdParent="4F2423F8" w15:done="0"/>
-  <w15:commentEx w15:paraId="239617F5" w15:done="0"/>
   <w15:commentEx w15:paraId="30828A3B" w15:done="0"/>
   <w15:commentEx w15:paraId="54B2B94B" w15:done="0"/>
   <w15:commentEx w15:paraId="7D94E245" w15:done="0"/>
-  <w15:commentEx w15:paraId="5204C630" w15:done="0"/>
 </w15:commentsEx>
 </file>
 
@@ -3265,7 +3516,7 @@
 </file>
 
 <file path=customXml/itemProps1.xml><?xml version="1.0" encoding="utf-8"?>
-<ds:datastoreItem xmlns:ds="http://schemas.openxmlformats.org/officeDocument/2006/customXml" ds:itemID="{8AF4499C-FEB3-4B92-BFB1-5239B1637EAF}">
+<ds:datastoreItem xmlns:ds="http://schemas.openxmlformats.org/officeDocument/2006/customXml" ds:itemID="{2C678317-FDBF-4476-B30F-4A787EB336C4}">
   <ds:schemaRefs>
     <ds:schemaRef ds:uri="http://schemas.openxmlformats.org/officeDocument/2006/bibliography"/>
   </ds:schemaRefs>

</xml_diff>